<commit_message>
JeeSite note and idea note
</commit_message>
<xml_diff>
--- a/工作个人笔记-2/RuoYi& JeeSite使用笔记-2/JeeSite使用笔记-2.docx
+++ b/工作个人笔记-2/RuoYi& JeeSite使用笔记-2/JeeSite使用笔记-2.docx
@@ -125,6 +125,12 @@
             <w:insideH w:val="single" w:color="auto" w:sz="4" w:space="0"/>
             <w:insideV w:val="single" w:color="auto" w:sz="4" w:space="0"/>
           </w:tblBorders>
+          <w:tblCellMar>
+            <w:top w:w="0" w:type="dxa"/>
+            <w:left w:w="108" w:type="dxa"/>
+            <w:bottom w:w="0" w:type="dxa"/>
+            <w:right w:w="108" w:type="dxa"/>
+          </w:tblCellMar>
         </w:tblPrEx>
         <w:tc>
           <w:tcPr>
@@ -295,6 +301,12 @@
             <w:insideH w:val="single" w:color="auto" w:sz="4" w:space="0"/>
             <w:insideV w:val="single" w:color="auto" w:sz="4" w:space="0"/>
           </w:tblBorders>
+          <w:tblCellMar>
+            <w:top w:w="0" w:type="dxa"/>
+            <w:left w:w="108" w:type="dxa"/>
+            <w:bottom w:w="0" w:type="dxa"/>
+            <w:right w:w="108" w:type="dxa"/>
+          </w:tblCellMar>
         </w:tblPrEx>
         <w:tc>
           <w:tcPr>
@@ -807,6 +819,12 @@
             <w:insideH w:val="single" w:color="auto" w:sz="4" w:space="0"/>
             <w:insideV w:val="single" w:color="auto" w:sz="4" w:space="0"/>
           </w:tblBorders>
+          <w:tblCellMar>
+            <w:top w:w="0" w:type="dxa"/>
+            <w:left w:w="108" w:type="dxa"/>
+            <w:bottom w:w="0" w:type="dxa"/>
+            <w:right w:w="108" w:type="dxa"/>
+          </w:tblCellMar>
         </w:tblPrEx>
         <w:tc>
           <w:tcPr>
@@ -2528,12 +2546,6 @@
             <w:insideH w:val="single" w:color="auto" w:sz="4" w:space="0"/>
             <w:insideV w:val="single" w:color="auto" w:sz="4" w:space="0"/>
           </w:tblBorders>
-          <w:tblCellMar>
-            <w:top w:w="0" w:type="dxa"/>
-            <w:left w:w="108" w:type="dxa"/>
-            <w:bottom w:w="0" w:type="dxa"/>
-            <w:right w:w="108" w:type="dxa"/>
-          </w:tblCellMar>
         </w:tblPrEx>
         <w:tc>
           <w:tcPr>
@@ -2797,6 +2809,66 @@
         <w:ind w:left="360" w:firstLine="0" w:firstLineChars="0"/>
         <w:jc w:val="left"/>
         <w:rPr>
+          <w:rFonts w:hint="eastAsia" w:ascii="楷体" w:hAnsi="楷体" w:eastAsia="楷体"/>
+          <w:lang w:val="en-US" w:eastAsia="zh-CN"/>
+        </w:rPr>
+      </w:pPr>
+      <w:r>
+        <w:rPr>
+          <w:rFonts w:hint="eastAsia" w:ascii="楷体" w:hAnsi="楷体" w:eastAsia="楷体"/>
+          <w:lang w:val="en-US" w:eastAsia="zh-CN"/>
+        </w:rPr>
+        <w:t>系统设置--&gt;参数设置--&gt;用户管理-密码修改策略(sys.user.passwordModify=0)</w:t>
+      </w:r>
+    </w:p>
+    <w:p>
+      <w:pPr>
+        <w:pStyle w:val="14"/>
+        <w:ind w:left="360" w:firstLine="0" w:firstLineChars="0"/>
+        <w:jc w:val="left"/>
+        <w:rPr>
+          <w:rFonts w:hint="eastAsia" w:ascii="楷体" w:hAnsi="楷体" w:eastAsia="楷体"/>
+          <w:lang w:val="en-US" w:eastAsia="zh-CN"/>
+        </w:rPr>
+      </w:pPr>
+    </w:p>
+    <w:p>
+      <w:pPr>
+        <w:numPr>
+          <w:ilvl w:val="0"/>
+          <w:numId w:val="1"/>
+        </w:numPr>
+        <w:outlineLvl w:val="0"/>
+        <w:rPr>
+          <w:rFonts w:hint="eastAsia" w:ascii="微软雅黑" w:hAnsi="微软雅黑" w:eastAsia="微软雅黑" w:cs="微软雅黑"/>
+          <w:b/>
+          <w:bCs/>
+          <w:sz w:val="28"/>
+          <w:szCs w:val="28"/>
+        </w:rPr>
+      </w:pPr>
+      <w:r>
+        <w:rPr>
+          <w:rFonts w:hint="eastAsia" w:ascii="微软雅黑" w:hAnsi="微软雅黑" w:eastAsia="微软雅黑" w:cs="微软雅黑"/>
+          <w:b/>
+          <w:bCs/>
+          <w:sz w:val="28"/>
+          <w:szCs w:val="28"/>
+          <w:lang w:val="en-US" w:eastAsia="zh-CN"/>
+        </w:rPr>
+        <w:t>富文本编辑器设置</w:t>
+      </w:r>
+    </w:p>
+    <w:p>
+      <w:pPr>
+        <w:pStyle w:val="14"/>
+        <w:numPr>
+          <w:ilvl w:val="0"/>
+          <w:numId w:val="6"/>
+        </w:numPr>
+        <w:ind w:left="360" w:firstLine="0" w:firstLineChars="0"/>
+        <w:jc w:val="left"/>
+        <w:rPr>
           <w:rFonts w:hint="default" w:ascii="楷体" w:hAnsi="楷体" w:eastAsia="楷体"/>
           <w:lang w:val="en-US" w:eastAsia="zh-CN"/>
         </w:rPr>
@@ -2806,37 +2878,361 @@
           <w:rFonts w:hint="eastAsia" w:ascii="楷体" w:hAnsi="楷体" w:eastAsia="楷体"/>
           <w:lang w:val="en-US" w:eastAsia="zh-CN"/>
         </w:rPr>
-        <w:t>系统设置--&gt;参数设置--&gt;用户管理-密码修改策略(sys.user.passwordModify=0</w:t>
+        <w:t>表头加入</w:t>
+      </w:r>
+      <w:r>
+        <w:rPr>
+          <w:rFonts w:hint="default" w:ascii="楷体" w:hAnsi="楷体" w:eastAsia="楷体"/>
+          <w:lang w:val="en-US" w:eastAsia="zh-CN"/>
+        </w:rPr>
+        <w:t>”</w:t>
+      </w:r>
+      <w:r>
+        <w:rPr>
+          <w:rFonts w:hint="eastAsia" w:ascii="楷体" w:hAnsi="楷体" w:eastAsia="楷体"/>
+          <w:lang w:val="en-US" w:eastAsia="zh-CN"/>
+        </w:rPr>
+        <w:t>ueditor</w:t>
+      </w:r>
+      <w:r>
+        <w:rPr>
+          <w:rFonts w:hint="default" w:ascii="楷体" w:hAnsi="楷体" w:eastAsia="楷体"/>
+          <w:lang w:val="en-US" w:eastAsia="zh-CN"/>
+        </w:rPr>
+        <w:t>”</w:t>
+      </w:r>
+    </w:p>
+    <w:p>
+      <w:pPr>
+        <w:pStyle w:val="14"/>
+        <w:numPr>
+          <w:ilvl w:val="0"/>
+          <w:numId w:val="0"/>
+        </w:numPr>
+        <w:ind w:left="360" w:leftChars="0"/>
+        <w:jc w:val="left"/>
+        <w:rPr>
+          <w:rFonts w:hint="default" w:ascii="楷体" w:hAnsi="楷体" w:eastAsia="楷体"/>
+          <w:lang w:val="en-US" w:eastAsia="zh-CN"/>
+        </w:rPr>
+      </w:pPr>
+      <w:r>
+        <w:rPr>
+          <w:sz w:val="21"/>
+        </w:rPr>
+        <mc:AlternateContent>
+          <mc:Choice Requires="wps">
+            <w:drawing>
+              <wp:anchor distT="0" distB="0" distL="114300" distR="114300" simplePos="0" relativeHeight="251659264" behindDoc="0" locked="0" layoutInCell="1" allowOverlap="1">
+                <wp:simplePos x="0" y="0"/>
+                <wp:positionH relativeFrom="column">
+                  <wp:posOffset>115570</wp:posOffset>
+                </wp:positionH>
+                <wp:positionV relativeFrom="paragraph">
+                  <wp:posOffset>24765</wp:posOffset>
+                </wp:positionV>
+                <wp:extent cx="5570220" cy="301625"/>
+                <wp:effectExtent l="4445" t="4445" r="6985" b="17780"/>
+                <wp:wrapNone/>
+                <wp:docPr id="21" name="文本框 21"/>
+                <wp:cNvGraphicFramePr/>
+                <a:graphic xmlns:a="http://schemas.openxmlformats.org/drawingml/2006/main">
+                  <a:graphicData uri="http://schemas.microsoft.com/office/word/2010/wordprocessingShape">
+                    <wps:wsp>
+                      <wps:cNvSpPr txBox="1"/>
+                      <wps:spPr>
+                        <a:xfrm>
+                          <a:off x="730250" y="4074795"/>
+                          <a:ext cx="5570220" cy="301625"/>
+                        </a:xfrm>
+                        <a:prstGeom prst="rect">
+                          <a:avLst/>
+                        </a:prstGeom>
+                        <a:solidFill>
+                          <a:schemeClr val="lt1"/>
+                        </a:solidFill>
+                        <a:ln w="6350">
+                          <a:solidFill>
+                            <a:prstClr val="black"/>
+                          </a:solidFill>
+                        </a:ln>
+                      </wps:spPr>
+                      <wps:style>
+                        <a:lnRef idx="0">
+                          <a:schemeClr val="accent1"/>
+                        </a:lnRef>
+                        <a:fillRef idx="0">
+                          <a:schemeClr val="accent1"/>
+                        </a:fillRef>
+                        <a:effectRef idx="0">
+                          <a:schemeClr val="accent1"/>
+                        </a:effectRef>
+                        <a:fontRef idx="minor">
+                          <a:schemeClr val="dk1"/>
+                        </a:fontRef>
+                      </wps:style>
+                      <wps:txbx>
+                        <w:txbxContent>
+                          <w:p>
+                            <w:pPr>
+                              <w:keepNext w:val="0"/>
+                              <w:keepLines w:val="0"/>
+                              <w:widowControl/>
+                              <w:numPr>
+                                <w:ilvl w:val="0"/>
+                                <w:numId w:val="0"/>
+                              </w:numPr>
+                              <w:suppressLineNumbers w:val="0"/>
+                              <w:spacing w:before="0" w:beforeAutospacing="1" w:after="0" w:afterAutospacing="1"/>
+                              <w:jc w:val="left"/>
+                            </w:pPr>
+                            <w:r>
+                              <w:t>&lt;% layout('/layouts/default.html', {title: '文章管理', libs: ['validate','fileupload','ueditor']}){ %&gt;  </w:t>
+                            </w:r>
+                          </w:p>
+                        </w:txbxContent>
+                      </wps:txbx>
+                      <wps:bodyPr rot="0" spcFirstLastPara="0" vertOverflow="overflow" horzOverflow="overflow" vert="horz" wrap="square" lIns="91440" tIns="45720" rIns="91440" bIns="45720" numCol="1" spcCol="0" rtlCol="0" fromWordArt="0" anchor="t" anchorCtr="0" forceAA="0" compatLnSpc="1">
+                        <a:noAutofit/>
+                      </wps:bodyPr>
+                    </wps:wsp>
+                  </a:graphicData>
+                </a:graphic>
+              </wp:anchor>
+            </w:drawing>
+          </mc:Choice>
+          <mc:Fallback>
+            <w:pict>
+              <v:shape id="_x0000_s1026" o:spid="_x0000_s1026" o:spt="202" type="#_x0000_t202" style="position:absolute;left:0pt;margin-left:9.1pt;margin-top:1.95pt;height:23.75pt;width:438.6pt;z-index:251659264;mso-width-relative:page;mso-height-relative:page;" fillcolor="#FFFFFF [3201]" filled="t" stroked="t" coordsize="21600,21600" o:gfxdata="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">
+                <v:fill on="t" focussize="0,0"/>
+                <v:stroke weight="0.5pt" color="#000000 [3204]" joinstyle="round"/>
+                <v:imagedata o:title=""/>
+                <o:lock v:ext="edit" aspectratio="f"/>
+                <v:textbox>
+                  <w:txbxContent>
+                    <w:p>
+                      <w:pPr>
+                        <w:keepNext w:val="0"/>
+                        <w:keepLines w:val="0"/>
+                        <w:widowControl/>
+                        <w:numPr>
+                          <w:ilvl w:val="0"/>
+                          <w:numId w:val="0"/>
+                        </w:numPr>
+                        <w:suppressLineNumbers w:val="0"/>
+                        <w:spacing w:before="0" w:beforeAutospacing="1" w:after="0" w:afterAutospacing="1"/>
+                        <w:jc w:val="left"/>
+                      </w:pPr>
+                      <w:r>
+                        <w:t>&lt;% layout('/layouts/default.html', {title: '文章管理', libs: ['validate','fileupload','ueditor']}){ %&gt;  </w:t>
+                      </w:r>
+                    </w:p>
+                  </w:txbxContent>
+                </v:textbox>
+              </v:shape>
+            </w:pict>
+          </mc:Fallback>
+        </mc:AlternateContent>
+      </w:r>
+    </w:p>
+    <w:p>
+      <w:pPr>
+        <w:pStyle w:val="14"/>
+        <w:ind w:left="360" w:firstLine="0" w:firstLineChars="0"/>
+        <w:jc w:val="left"/>
+        <w:rPr>
+          <w:rFonts w:hint="eastAsia" w:ascii="楷体" w:hAnsi="楷体" w:eastAsia="楷体"/>
+          <w:lang w:val="en-US" w:eastAsia="zh-CN"/>
+        </w:rPr>
+      </w:pPr>
+    </w:p>
+    <w:p>
+      <w:pPr>
+        <w:pStyle w:val="14"/>
+        <w:ind w:left="360" w:firstLine="0" w:firstLineChars="0"/>
+        <w:jc w:val="left"/>
+        <w:rPr>
+          <w:rFonts w:hint="eastAsia" w:ascii="楷体" w:hAnsi="楷体" w:eastAsia="楷体"/>
+          <w:lang w:val="en-US" w:eastAsia="zh-CN"/>
+        </w:rPr>
+      </w:pPr>
+      <w:r>
+        <w:rPr>
+          <w:rFonts w:hint="eastAsia" w:ascii="楷体" w:hAnsi="楷体" w:eastAsia="楷体"/>
+          <w:lang w:val="en-US" w:eastAsia="zh-CN"/>
+        </w:rPr>
+        <w:t>（2）对应字段加上富文本编辑器组件</w:t>
+      </w:r>
+    </w:p>
+    <w:p>
+      <w:pPr>
+        <w:pStyle w:val="14"/>
+        <w:ind w:left="360" w:firstLine="0" w:firstLineChars="0"/>
+        <w:jc w:val="left"/>
+        <w:rPr>
+          <w:rFonts w:hint="default" w:ascii="楷体" w:hAnsi="楷体" w:eastAsia="楷体"/>
+          <w:lang w:val="en-US" w:eastAsia="zh-CN"/>
+        </w:rPr>
+      </w:pPr>
+      <w:r>
+        <w:drawing>
+          <wp:inline distT="0" distB="0" distL="114300" distR="114300">
+            <wp:extent cx="5267325" cy="1152525"/>
+            <wp:effectExtent l="0" t="0" r="9525" b="9525"/>
+            <wp:docPr id="23" name="图片 1"/>
+            <wp:cNvGraphicFramePr>
+              <a:graphicFrameLocks xmlns:a="http://schemas.openxmlformats.org/drawingml/2006/main" noChangeAspect="1"/>
+            </wp:cNvGraphicFramePr>
+            <a:graphic xmlns:a="http://schemas.openxmlformats.org/drawingml/2006/main">
+              <a:graphicData uri="http://schemas.openxmlformats.org/drawingml/2006/picture">
+                <pic:pic xmlns:pic="http://schemas.openxmlformats.org/drawingml/2006/picture">
+                  <pic:nvPicPr>
+                    <pic:cNvPr id="23" name="图片 1"/>
+                    <pic:cNvPicPr>
+                      <a:picLocks noChangeAspect="1"/>
+                    </pic:cNvPicPr>
+                  </pic:nvPicPr>
+                  <pic:blipFill>
+                    <a:blip r:embed="rId24"/>
+                    <a:stretch>
+                      <a:fillRect/>
+                    </a:stretch>
+                  </pic:blipFill>
+                  <pic:spPr>
+                    <a:xfrm>
+                      <a:off x="0" y="0"/>
+                      <a:ext cx="5267325" cy="1152525"/>
+                    </a:xfrm>
+                    <a:prstGeom prst="rect">
+                      <a:avLst/>
+                    </a:prstGeom>
+                    <a:noFill/>
+                    <a:ln>
+                      <a:noFill/>
+                    </a:ln>
+                  </pic:spPr>
+                </pic:pic>
+              </a:graphicData>
+            </a:graphic>
+          </wp:inline>
+        </w:drawing>
+      </w:r>
+    </w:p>
+    <w:p>
+      <w:pPr>
+        <w:pStyle w:val="14"/>
+        <w:ind w:left="360" w:firstLine="0" w:firstLineChars="0"/>
+        <w:jc w:val="left"/>
+        <w:rPr>
+          <w:rFonts w:hint="default" w:ascii="楷体" w:hAnsi="楷体" w:eastAsia="楷体"/>
+          <w:lang w:val="en-US" w:eastAsia="zh-CN"/>
+        </w:rPr>
+      </w:pPr>
+    </w:p>
+    <w:p>
+      <w:pPr>
+        <w:pStyle w:val="14"/>
+        <w:ind w:left="360" w:firstLine="0" w:firstLineChars="0"/>
+        <w:jc w:val="left"/>
+        <w:rPr>
+          <w:rFonts w:hint="default" w:ascii="楷体" w:hAnsi="楷体" w:eastAsia="楷体"/>
+          <w:lang w:val="en-US" w:eastAsia="zh-CN"/>
+        </w:rPr>
+      </w:pPr>
+      <w:r>
+        <w:rPr>
+          <w:rFonts w:hint="eastAsia" w:ascii="楷体" w:hAnsi="楷体" w:eastAsia="楷体"/>
+          <w:lang w:val="en-US" w:eastAsia="zh-CN"/>
+        </w:rPr>
+        <w:t>（3）其中</w:t>
+      </w:r>
+      <w:r>
+        <w:rPr>
+          <w:rFonts w:hint="default" w:ascii="楷体" w:hAnsi="楷体" w:eastAsia="楷体"/>
+          <w:color w:val="0000FF"/>
+          <w:lang w:val="en-US" w:eastAsia="zh-CN"/>
+        </w:rPr>
+        <w:t>control-label col-sm-2</w:t>
+      </w:r>
+      <w:r>
+        <w:rPr>
+          <w:rFonts w:hint="eastAsia" w:ascii="楷体" w:hAnsi="楷体" w:eastAsia="楷体"/>
+          <w:lang w:val="en-US" w:eastAsia="zh-CN"/>
+        </w:rPr>
+        <w:t>和</w:t>
+      </w:r>
+      <w:r>
+        <w:rPr>
+          <w:rFonts w:hint="default" w:ascii="楷体" w:hAnsi="楷体" w:eastAsia="楷体"/>
+          <w:color w:val="0000FF"/>
+          <w:lang w:val="en-US" w:eastAsia="zh-CN"/>
+        </w:rPr>
+        <w:t>col-sm-8</w:t>
+      </w:r>
+      <w:r>
+        <w:rPr>
+          <w:rFonts w:hint="eastAsia" w:ascii="楷体" w:hAnsi="楷体" w:eastAsia="楷体"/>
+          <w:lang w:val="en-US" w:eastAsia="zh-CN"/>
+        </w:rPr>
+        <w:t>是对富文本的菜单长宽进行设置</w:t>
+      </w:r>
+    </w:p>
+    <w:p>
+      <w:pPr>
+        <w:pStyle w:val="14"/>
+        <w:ind w:left="360" w:firstLine="0" w:firstLineChars="0"/>
+        <w:jc w:val="left"/>
+        <w:rPr>
+          <w:rFonts w:hint="eastAsia" w:ascii="楷体" w:hAnsi="楷体" w:eastAsia="楷体"/>
+        </w:rPr>
+      </w:pPr>
+    </w:p>
+    <w:p>
+      <w:pPr>
+        <w:numPr>
+          <w:ilvl w:val="0"/>
+          <w:numId w:val="1"/>
+        </w:numPr>
+        <w:outlineLvl w:val="0"/>
+        <w:rPr>
+          <w:rFonts w:hint="eastAsia" w:ascii="微软雅黑" w:hAnsi="微软雅黑" w:eastAsia="微软雅黑" w:cs="微软雅黑"/>
+          <w:b/>
+          <w:bCs/>
+          <w:sz w:val="28"/>
+          <w:szCs w:val="28"/>
+        </w:rPr>
+      </w:pPr>
+      <w:r>
+        <w:rPr>
+          <w:rFonts w:hint="eastAsia" w:ascii="微软雅黑" w:hAnsi="微软雅黑" w:eastAsia="微软雅黑" w:cs="微软雅黑"/>
+          <w:b/>
+          <w:bCs/>
+          <w:sz w:val="28"/>
+          <w:szCs w:val="28"/>
+          <w:lang w:val="en-US" w:eastAsia="zh-CN"/>
+        </w:rPr>
+        <w:t>设置上传文件的格式限制</w:t>
+      </w:r>
+    </w:p>
+    <w:p>
+      <w:pPr>
+        <w:pStyle w:val="14"/>
+        <w:ind w:left="360" w:firstLine="0" w:firstLineChars="0"/>
+        <w:jc w:val="left"/>
+        <w:rPr>
+          <w:rFonts w:hint="default" w:ascii="楷体" w:hAnsi="楷体" w:eastAsia="楷体"/>
+          <w:lang w:val="en-US" w:eastAsia="zh-CN"/>
+        </w:rPr>
+      </w:pPr>
+      <w:r>
+        <w:rPr>
+          <w:rFonts w:hint="eastAsia" w:ascii="楷体" w:hAnsi="楷体" w:eastAsia="楷体"/>
+          <w:lang w:val="en-US" w:eastAsia="zh-CN"/>
+        </w:rPr>
+        <w:t>在ueditor.json的fileAllowFiles[...]中进行配置</w:t>
       </w:r>
       <w:bookmarkStart w:id="0" w:name="_GoBack"/>
       <w:bookmarkEnd w:id="0"/>
-      <w:r>
-        <w:rPr>
-          <w:rFonts w:hint="eastAsia" w:ascii="楷体" w:hAnsi="楷体" w:eastAsia="楷体"/>
-          <w:lang w:val="en-US" w:eastAsia="zh-CN"/>
-        </w:rPr>
-        <w:t>)</w:t>
-      </w:r>
-    </w:p>
-    <w:p>
-      <w:pPr>
-        <w:pStyle w:val="14"/>
-        <w:ind w:left="360" w:firstLine="0" w:firstLineChars="0"/>
-        <w:jc w:val="left"/>
-        <w:rPr>
-          <w:rFonts w:hint="eastAsia" w:ascii="楷体" w:hAnsi="楷体" w:eastAsia="楷体"/>
-        </w:rPr>
-      </w:pPr>
-    </w:p>
-    <w:p>
-      <w:pPr>
-        <w:pStyle w:val="14"/>
-        <w:ind w:left="360" w:firstLine="0" w:firstLineChars="0"/>
-        <w:jc w:val="left"/>
-        <w:rPr>
-          <w:rFonts w:hint="eastAsia" w:ascii="楷体" w:hAnsi="楷体" w:eastAsia="楷体"/>
-        </w:rPr>
-      </w:pPr>
     </w:p>
     <w:p>
       <w:pPr>
@@ -2888,6 +3284,18 @@
     </w:lvl>
   </w:abstractNum>
   <w:abstractNum w:abstractNumId="2">
+    <w:nsid w:val="E164B897"/>
+    <w:multiLevelType w:val="singleLevel"/>
+    <w:tmpl w:val="E164B897"/>
+    <w:lvl w:ilvl="0" w:tentative="0">
+      <w:start w:val="1"/>
+      <w:numFmt w:val="decimal"/>
+      <w:suff w:val="nothing"/>
+      <w:lvlText w:val="（%1）"/>
+      <w:lvlJc w:val="left"/>
+    </w:lvl>
+  </w:abstractNum>
+  <w:abstractNum w:abstractNumId="3">
     <w:nsid w:val="E5208EA0"/>
     <w:multiLevelType w:val="singleLevel"/>
     <w:tmpl w:val="E5208EA0"/>
@@ -2899,7 +3307,7 @@
       <w:lvlJc w:val="left"/>
     </w:lvl>
   </w:abstractNum>
-  <w:abstractNum w:abstractNumId="3">
+  <w:abstractNum w:abstractNumId="4">
     <w:nsid w:val="E5DA4187"/>
     <w:multiLevelType w:val="singleLevel"/>
     <w:tmpl w:val="E5DA4187"/>
@@ -2914,7 +3322,7 @@
       </w:rPr>
     </w:lvl>
   </w:abstractNum>
-  <w:abstractNum w:abstractNumId="4">
+  <w:abstractNum w:abstractNumId="5">
     <w:nsid w:val="34DB61F3"/>
     <w:multiLevelType w:val="multilevel"/>
     <w:tmpl w:val="34DB61F3"/>
@@ -3010,13 +3418,16 @@
     <w:abstractNumId w:val="0"/>
   </w:num>
   <w:num w:numId="3">
-    <w:abstractNumId w:val="2"/>
+    <w:abstractNumId w:val="3"/>
   </w:num>
   <w:num w:numId="4">
-    <w:abstractNumId w:val="3"/>
+    <w:abstractNumId w:val="4"/>
   </w:num>
   <w:num w:numId="5">
-    <w:abstractNumId w:val="4"/>
+    <w:abstractNumId w:val="5"/>
+  </w:num>
+  <w:num w:numId="6">
+    <w:abstractNumId w:val="2"/>
   </w:num>
 </w:numbering>
 </file>
@@ -3813,4 +4224,23 @@
   </a:themeElements>
   <a:objectDefaults/>
 </a:theme>
+</file>
+
+<file path=customXml/item1.xml><?xml version="1.0" encoding="utf-8"?>
+<s:customData xmlns="http://www.wps.cn/officeDocument/2013/wpsCustomData" xmlns:s="http://www.wps.cn/officeDocument/2013/wpsCustomData">
+  <customSectProps>
+    <customSectPr/>
+  </customSectProps>
+  <customShpExts>
+    <customShpInfo spid="_x0000_s1026" textRotate="1"/>
+  </customShpExts>
+</s:customData>
+</file>
+
+<file path=customXml/itemProps1.xml><?xml version="1.0" encoding="utf-8"?>
+<ds:datastoreItem xmlns:ds="http://schemas.openxmlformats.org/officeDocument/2006/customXml" ds:itemID="{B1977F7D-205B-4081-913C-38D41E755F92}">
+  <ds:schemaRefs>
+    <ds:schemaRef ds:uri="http://www.wps.cn/officeDocument/2013/wpsCustomData"/>
+  </ds:schemaRefs>
+</ds:datastoreItem>
 </file>
</xml_diff>

<commit_message>
add Jeesite note 20220824
</commit_message>
<xml_diff>
--- a/工作个人笔记-2/RuoYi& JeeSite使用笔记-2/JeeSite使用笔记-2.docx
+++ b/工作个人笔记-2/RuoYi& JeeSite使用笔记-2/JeeSite使用笔记-2.docx
@@ -1,12 +1,12 @@
 
 <file path=word/document.xml><?xml version="1.0" encoding="utf-8"?>
-<w:document xmlns:wpc="http://schemas.microsoft.com/office/word/2010/wordprocessingCanvas" xmlns:mc="http://schemas.openxmlformats.org/markup-compatibility/2006" xmlns:o="urn:schemas-microsoft-com:office:office" xmlns:r="http://schemas.openxmlformats.org/officeDocument/2006/relationships" xmlns:m="http://schemas.openxmlformats.org/officeDocument/2006/math" xmlns:v="urn:schemas-microsoft-com:vml" xmlns:wp14="http://schemas.microsoft.com/office/word/2010/wordprocessingDrawing" xmlns:wp="http://schemas.openxmlformats.org/drawingml/2006/wordprocessingDrawing" xmlns:w="http://schemas.openxmlformats.org/wordprocessingml/2006/main" xmlns:w14="http://schemas.microsoft.com/office/word/2010/wordml" xmlns:w10="urn:schemas-microsoft-com:office:word" xmlns:w15="http://schemas.microsoft.com/office/word/2012/wordml" xmlns:wpg="http://schemas.microsoft.com/office/word/2010/wordprocessingGroup" xmlns:wpi="http://schemas.microsoft.com/office/word/2010/wordprocessingInk" xmlns:wne="http://schemas.microsoft.com/office/word/2006/wordml" xmlns:wps="http://schemas.microsoft.com/office/word/2010/wordprocessingShape" xmlns:wpsCustomData="http://www.wps.cn/officeDocument/2013/wpsCustomData" mc:Ignorable="w14 w15 wp14">
+<w:document xmlns:wpc="http://schemas.microsoft.com/office/word/2010/wordprocessingCanvas" xmlns:mc="http://schemas.openxmlformats.org/markup-compatibility/2006" xmlns:o="urn:schemas-microsoft-com:office:office" xmlns:r="http://schemas.openxmlformats.org/officeDocument/2006/relationships" xmlns:m="http://schemas.openxmlformats.org/officeDocument/2006/math" xmlns:v="urn:schemas-microsoft-com:vml" xmlns:wp14="http://schemas.microsoft.com/office/word/2010/wordprocessingDrawing" xmlns:wp="http://schemas.openxmlformats.org/drawingml/2006/wordprocessingDrawing" xmlns:w10="urn:schemas-microsoft-com:office:word" xmlns:w="http://schemas.openxmlformats.org/wordprocessingml/2006/main" xmlns:w14="http://schemas.microsoft.com/office/word/2010/wordml" xmlns:wpg="http://schemas.microsoft.com/office/word/2010/wordprocessingGroup" xmlns:wpi="http://schemas.microsoft.com/office/word/2010/wordprocessingInk" xmlns:wne="http://schemas.microsoft.com/office/word/2006/wordml" xmlns:wps="http://schemas.microsoft.com/office/word/2010/wordprocessingShape" mc:Ignorable="w14 wp14">
   <w:body>
     <w:p>
       <w:pPr>
         <w:outlineLvl w:val="0"/>
         <w:rPr>
-          <w:rFonts w:ascii="微软雅黑" w:hAnsi="微软雅黑" w:eastAsia="微软雅黑" w:cs="微软雅黑"/>
+          <w:rFonts w:ascii="微软雅黑" w:eastAsia="微软雅黑" w:hAnsi="微软雅黑" w:cs="微软雅黑"/>
           <w:b/>
           <w:bCs/>
           <w:sz w:val="28"/>
@@ -15,7 +15,7 @@
       </w:pPr>
       <w:r>
         <w:rPr>
-          <w:rFonts w:hint="eastAsia" w:ascii="微软雅黑" w:hAnsi="微软雅黑" w:eastAsia="微软雅黑" w:cs="微软雅黑"/>
+          <w:rFonts w:ascii="微软雅黑" w:eastAsia="微软雅黑" w:hAnsi="微软雅黑" w:cs="微软雅黑" w:hint="eastAsia"/>
           <w:b/>
           <w:bCs/>
           <w:sz w:val="28"/>
@@ -27,18 +27,21 @@
     <w:p>
       <w:pPr>
         <w:rPr>
-          <w:rFonts w:ascii="楷体" w:hAnsi="楷体" w:eastAsia="楷体" w:cs="楷体"/>
-        </w:rPr>
-      </w:pPr>
-      <w:r>
-        <w:rPr>
-          <w:rFonts w:hint="eastAsia" w:ascii="楷体" w:hAnsi="楷体" w:eastAsia="楷体" w:cs="楷体"/>
+          <w:rFonts w:ascii="楷体" w:eastAsia="楷体" w:hAnsi="楷体" w:cs="楷体"/>
+        </w:rPr>
+      </w:pPr>
+      <w:r>
+        <w:rPr>
+          <w:rFonts w:ascii="楷体" w:eastAsia="楷体" w:hAnsi="楷体" w:cs="楷体" w:hint="eastAsia"/>
         </w:rPr>
         <w:t>永展中医小程序项目</w:t>
       </w:r>
     </w:p>
     <w:p>
       <w:r>
+        <w:rPr>
+          <w:noProof/>
+        </w:rPr>
         <w:drawing>
           <wp:inline distT="0" distB="0" distL="0" distR="0">
             <wp:extent cx="5274310" cy="1849755"/>
@@ -57,7 +60,7 @@
                     </pic:cNvPicPr>
                   </pic:nvPicPr>
                   <pic:blipFill>
-                    <a:blip r:embed="rId4"/>
+                    <a:blip r:embed="rId7"/>
                     <a:stretch>
                       <a:fillRect/>
                     </a:stretch>
@@ -81,57 +84,26 @@
     <w:p>
       <w:pPr>
         <w:rPr>
-          <w:rFonts w:ascii="楷体" w:hAnsi="楷体" w:eastAsia="楷体" w:cs="楷体"/>
-        </w:rPr>
-      </w:pPr>
-      <w:r>
-        <w:rPr>
-          <w:rFonts w:hint="eastAsia" w:ascii="楷体" w:hAnsi="楷体" w:eastAsia="楷体" w:cs="楷体"/>
+          <w:rFonts w:ascii="楷体" w:eastAsia="楷体" w:hAnsi="楷体" w:cs="楷体"/>
+        </w:rPr>
+      </w:pPr>
+      <w:r>
+        <w:rPr>
+          <w:rFonts w:ascii="楷体" w:eastAsia="楷体" w:hAnsi="楷体" w:cs="楷体" w:hint="eastAsia"/>
         </w:rPr>
         <w:t xml:space="preserve">url由ShiroConfig.java配置进行认证过滤，并不是访问LoginController.java里的/login接口(http://localhost:7070/web登陆页面才走/login)， </w:t>
       </w:r>
     </w:p>
     <w:tbl>
       <w:tblPr>
-        <w:tblStyle w:val="8"/>
+        <w:tblStyle w:val="a7"/>
         <w:tblW w:w="0" w:type="auto"/>
-        <w:tblInd w:w="0" w:type="dxa"/>
-        <w:tblBorders>
-          <w:top w:val="single" w:color="auto" w:sz="4" w:space="0"/>
-          <w:left w:val="single" w:color="auto" w:sz="4" w:space="0"/>
-          <w:bottom w:val="single" w:color="auto" w:sz="4" w:space="0"/>
-          <w:right w:val="single" w:color="auto" w:sz="4" w:space="0"/>
-          <w:insideH w:val="single" w:color="auto" w:sz="4" w:space="0"/>
-          <w:insideV w:val="single" w:color="auto" w:sz="4" w:space="0"/>
-        </w:tblBorders>
-        <w:tblLayout w:type="autofit"/>
-        <w:tblCellMar>
-          <w:top w:w="0" w:type="dxa"/>
-          <w:left w:w="108" w:type="dxa"/>
-          <w:bottom w:w="0" w:type="dxa"/>
-          <w:right w:w="108" w:type="dxa"/>
-        </w:tblCellMar>
+        <w:tblLook w:val="04A0" w:firstRow="1" w:lastRow="0" w:firstColumn="1" w:lastColumn="0" w:noHBand="0" w:noVBand="1"/>
       </w:tblPr>
       <w:tblGrid>
         <w:gridCol w:w="8522"/>
       </w:tblGrid>
       <w:tr>
-        <w:tblPrEx>
-          <w:tblBorders>
-            <w:top w:val="single" w:color="auto" w:sz="4" w:space="0"/>
-            <w:left w:val="single" w:color="auto" w:sz="4" w:space="0"/>
-            <w:bottom w:val="single" w:color="auto" w:sz="4" w:space="0"/>
-            <w:right w:val="single" w:color="auto" w:sz="4" w:space="0"/>
-            <w:insideH w:val="single" w:color="auto" w:sz="4" w:space="0"/>
-            <w:insideV w:val="single" w:color="auto" w:sz="4" w:space="0"/>
-          </w:tblBorders>
-          <w:tblCellMar>
-            <w:top w:w="0" w:type="dxa"/>
-            <w:left w:w="108" w:type="dxa"/>
-            <w:bottom w:w="0" w:type="dxa"/>
-            <w:right w:w="108" w:type="dxa"/>
-          </w:tblCellMar>
-        </w:tblPrEx>
         <w:tc>
           <w:tcPr>
             <w:tcW w:w="8522" w:type="dxa"/>
@@ -197,6 +169,9 @@
               </w:rPr>
             </w:pPr>
             <w:r>
+              <w:rPr>
+                <w:noProof/>
+              </w:rPr>
               <w:drawing>
                 <wp:inline distT="0" distB="0" distL="0" distR="0">
                   <wp:extent cx="5486400" cy="3169920"/>
@@ -215,7 +190,7 @@
                           </pic:cNvPicPr>
                         </pic:nvPicPr>
                         <pic:blipFill>
-                          <a:blip r:embed="rId5"/>
+                          <a:blip r:embed="rId8"/>
                           <a:stretch>
                             <a:fillRect/>
                           </a:stretch>
@@ -249,7 +224,7 @@
         </w:numPr>
         <w:outlineLvl w:val="0"/>
         <w:rPr>
-          <w:rFonts w:ascii="微软雅黑" w:hAnsi="微软雅黑" w:eastAsia="微软雅黑" w:cs="微软雅黑"/>
+          <w:rFonts w:ascii="微软雅黑" w:eastAsia="微软雅黑" w:hAnsi="微软雅黑" w:cs="微软雅黑"/>
           <w:b/>
           <w:bCs/>
           <w:sz w:val="28"/>
@@ -258,7 +233,7 @@
       </w:pPr>
       <w:r>
         <w:rPr>
-          <w:rFonts w:hint="eastAsia" w:ascii="微软雅黑" w:hAnsi="微软雅黑" w:eastAsia="微软雅黑" w:cs="微软雅黑"/>
+          <w:rFonts w:ascii="微软雅黑" w:eastAsia="微软雅黑" w:hAnsi="微软雅黑" w:cs="微软雅黑" w:hint="eastAsia"/>
           <w:b/>
           <w:bCs/>
           <w:sz w:val="28"/>
@@ -269,45 +244,14 @@
     </w:p>
     <w:tbl>
       <w:tblPr>
-        <w:tblStyle w:val="8"/>
+        <w:tblStyle w:val="a7"/>
         <w:tblW w:w="0" w:type="auto"/>
-        <w:tblInd w:w="0" w:type="dxa"/>
-        <w:tblBorders>
-          <w:top w:val="single" w:color="auto" w:sz="4" w:space="0"/>
-          <w:left w:val="single" w:color="auto" w:sz="4" w:space="0"/>
-          <w:bottom w:val="single" w:color="auto" w:sz="4" w:space="0"/>
-          <w:right w:val="single" w:color="auto" w:sz="4" w:space="0"/>
-          <w:insideH w:val="single" w:color="auto" w:sz="4" w:space="0"/>
-          <w:insideV w:val="single" w:color="auto" w:sz="4" w:space="0"/>
-        </w:tblBorders>
-        <w:tblLayout w:type="autofit"/>
-        <w:tblCellMar>
-          <w:top w:w="0" w:type="dxa"/>
-          <w:left w:w="108" w:type="dxa"/>
-          <w:bottom w:w="0" w:type="dxa"/>
-          <w:right w:w="108" w:type="dxa"/>
-        </w:tblCellMar>
+        <w:tblLook w:val="04A0" w:firstRow="1" w:lastRow="0" w:firstColumn="1" w:lastColumn="0" w:noHBand="0" w:noVBand="1"/>
       </w:tblPr>
       <w:tblGrid>
         <w:gridCol w:w="8522"/>
       </w:tblGrid>
       <w:tr>
-        <w:tblPrEx>
-          <w:tblBorders>
-            <w:top w:val="single" w:color="auto" w:sz="4" w:space="0"/>
-            <w:left w:val="single" w:color="auto" w:sz="4" w:space="0"/>
-            <w:bottom w:val="single" w:color="auto" w:sz="4" w:space="0"/>
-            <w:right w:val="single" w:color="auto" w:sz="4" w:space="0"/>
-            <w:insideH w:val="single" w:color="auto" w:sz="4" w:space="0"/>
-            <w:insideV w:val="single" w:color="auto" w:sz="4" w:space="0"/>
-          </w:tblBorders>
-          <w:tblCellMar>
-            <w:top w:w="0" w:type="dxa"/>
-            <w:left w:w="108" w:type="dxa"/>
-            <w:bottom w:w="0" w:type="dxa"/>
-            <w:right w:w="108" w:type="dxa"/>
-          </w:tblCellMar>
-        </w:tblPrEx>
         <w:tc>
           <w:tcPr>
             <w:tcW w:w="8522" w:type="dxa"/>
@@ -323,9 +267,13 @@
             </w:r>
             <w:r>
               <w:tab/>
-            </w:r>
-            <w:r>
-              <w:t>@Column(name="id", attrName="id", label="订单ID", isPK=true),</w:t>
+              <w:t>@Column(name="id", attrName="id", label="</w:t>
+            </w:r>
+            <w:r>
+              <w:t>订单</w:t>
+            </w:r>
+            <w:r>
+              <w:t>ID", isPK=true),</w:t>
             </w:r>
           </w:p>
           <w:p>
@@ -334,16 +282,18 @@
             </w:r>
             <w:r>
               <w:tab/>
-            </w:r>
-            <w:r>
-              <w:t>@Column(name="order_num", attrName="orderNum", label="订单号"),</w:t>
+              <w:t>@Column(name="order_num", attrName="orderNum", label="</w:t>
+            </w:r>
+            <w:r>
+              <w:t>订单号</w:t>
+            </w:r>
+            <w:r>
+              <w:t>"),</w:t>
             </w:r>
           </w:p>
           <w:p>
             <w:r>
               <w:tab/>
-            </w:r>
-            <w:r>
               <w:t>}, orderBy="a.id DESC"</w:t>
             </w:r>
           </w:p>
@@ -363,13 +313,14 @@
     <w:p>
       <w:pPr>
         <w:rPr>
-          <w:rFonts w:ascii="楷体" w:hAnsi="楷体" w:eastAsia="楷体" w:cs="楷体"/>
-        </w:rPr>
-      </w:pPr>
-      <w:r>
-        <w:rPr>
-          <w:rFonts w:hint="eastAsia" w:ascii="楷体" w:hAnsi="楷体" w:eastAsia="楷体" w:cs="楷体"/>
-        </w:rPr>
+          <w:rFonts w:ascii="楷体" w:eastAsia="楷体" w:hAnsi="楷体" w:cs="楷体"/>
+        </w:rPr>
+      </w:pPr>
+      <w:r>
+        <w:rPr>
+          <w:rFonts w:ascii="楷体" w:eastAsia="楷体" w:hAnsi="楷体" w:cs="楷体" w:hint="eastAsia"/>
+        </w:rPr>
+        <w:lastRenderedPageBreak/>
         <w:t>xxMapper.xml里没有代码，不开源，设置查询在这里，实体类上的注解@Table</w:t>
       </w:r>
     </w:p>
@@ -382,7 +333,7 @@
         </w:numPr>
         <w:outlineLvl w:val="0"/>
         <w:rPr>
-          <w:rFonts w:ascii="微软雅黑" w:hAnsi="微软雅黑" w:eastAsia="微软雅黑" w:cs="微软雅黑"/>
+          <w:rFonts w:ascii="微软雅黑" w:eastAsia="微软雅黑" w:hAnsi="微软雅黑" w:cs="微软雅黑"/>
           <w:b/>
           <w:bCs/>
           <w:sz w:val="28"/>
@@ -391,7 +342,7 @@
       </w:pPr>
       <w:r>
         <w:rPr>
-          <w:rFonts w:hint="eastAsia" w:ascii="微软雅黑" w:hAnsi="微软雅黑" w:eastAsia="微软雅黑" w:cs="微软雅黑"/>
+          <w:rFonts w:ascii="微软雅黑" w:eastAsia="微软雅黑" w:hAnsi="微软雅黑" w:cs="微软雅黑" w:hint="eastAsia"/>
           <w:b/>
           <w:bCs/>
           <w:sz w:val="28"/>
@@ -402,6 +353,9 @@
     </w:p>
     <w:p>
       <w:r>
+        <w:rPr>
+          <w:noProof/>
+        </w:rPr>
         <w:drawing>
           <wp:inline distT="0" distB="0" distL="114300" distR="114300">
             <wp:extent cx="5260975" cy="1522730"/>
@@ -420,7 +374,7 @@
                     </pic:cNvPicPr>
                   </pic:nvPicPr>
                   <pic:blipFill>
-                    <a:blip r:embed="rId6"/>
+                    <a:blip r:embed="rId9"/>
                     <a:stretch>
                       <a:fillRect/>
                     </a:stretch>
@@ -447,6 +401,9 @@
     </w:p>
     <w:p>
       <w:r>
+        <w:rPr>
+          <w:noProof/>
+        </w:rPr>
         <w:drawing>
           <wp:inline distT="0" distB="0" distL="114300" distR="114300">
             <wp:extent cx="5258435" cy="821055"/>
@@ -465,7 +422,7 @@
                     </pic:cNvPicPr>
                   </pic:nvPicPr>
                   <pic:blipFill>
-                    <a:blip r:embed="rId7"/>
+                    <a:blip r:embed="rId10"/>
                     <a:stretch>
                       <a:fillRect/>
                     </a:stretch>
@@ -493,12 +450,12 @@
     <w:p>
       <w:pPr>
         <w:rPr>
-          <w:rFonts w:ascii="楷体" w:hAnsi="楷体" w:eastAsia="楷体" w:cs="楷体"/>
-        </w:rPr>
-      </w:pPr>
-      <w:r>
-        <w:rPr>
-          <w:rFonts w:hint="eastAsia" w:ascii="楷体" w:hAnsi="楷体" w:eastAsia="楷体" w:cs="楷体"/>
+          <w:rFonts w:ascii="楷体" w:eastAsia="楷体" w:hAnsi="楷体" w:cs="楷体"/>
+        </w:rPr>
+      </w:pPr>
+      <w:r>
+        <w:rPr>
+          <w:rFonts w:ascii="楷体" w:eastAsia="楷体" w:hAnsi="楷体" w:cs="楷体" w:hint="eastAsia"/>
         </w:rPr>
         <w:t>涉及到的表js_sys_dict_type，js_sys_dict_data</w:t>
       </w:r>
@@ -506,12 +463,12 @@
     <w:p>
       <w:pPr>
         <w:rPr>
-          <w:rFonts w:ascii="楷体" w:hAnsi="楷体" w:eastAsia="楷体" w:cs="楷体"/>
-        </w:rPr>
-      </w:pPr>
-      <w:r>
-        <w:rPr>
-          <w:rFonts w:hint="eastAsia" w:ascii="楷体" w:hAnsi="楷体" w:eastAsia="楷体" w:cs="楷体"/>
+          <w:rFonts w:ascii="楷体" w:eastAsia="楷体" w:hAnsi="楷体" w:cs="楷体"/>
+        </w:rPr>
+      </w:pPr>
+      <w:r>
+        <w:rPr>
+          <w:rFonts w:ascii="楷体" w:eastAsia="楷体" w:hAnsi="楷体" w:cs="楷体" w:hint="eastAsia"/>
         </w:rPr>
         <w:t>用到了MySQL数据库的设计知识的字典功能</w:t>
       </w:r>
@@ -524,7 +481,7 @@
         </w:numPr>
         <w:outlineLvl w:val="0"/>
         <w:rPr>
-          <w:rFonts w:ascii="微软雅黑" w:hAnsi="微软雅黑" w:eastAsia="微软雅黑" w:cs="微软雅黑"/>
+          <w:rFonts w:ascii="微软雅黑" w:eastAsia="微软雅黑" w:hAnsi="微软雅黑" w:cs="微软雅黑"/>
           <w:b/>
           <w:bCs/>
           <w:sz w:val="28"/>
@@ -533,7 +490,7 @@
       </w:pPr>
       <w:r>
         <w:rPr>
-          <w:rFonts w:hint="eastAsia" w:ascii="微软雅黑" w:hAnsi="微软雅黑" w:eastAsia="微软雅黑" w:cs="微软雅黑"/>
+          <w:rFonts w:ascii="微软雅黑" w:eastAsia="微软雅黑" w:hAnsi="微软雅黑" w:cs="微软雅黑" w:hint="eastAsia"/>
           <w:b/>
           <w:bCs/>
           <w:sz w:val="28"/>
@@ -545,14 +502,14 @@
     <w:p>
       <w:pPr>
         <w:rPr>
-          <w:rFonts w:ascii="宋体" w:hAnsi="宋体" w:eastAsia="宋体" w:cs="宋体"/>
-          <w:sz w:val="24"/>
-          <w:szCs w:val="24"/>
-        </w:rPr>
-      </w:pPr>
-      <w:r>
-        <w:rPr>
-          <w:rFonts w:ascii="宋体" w:hAnsi="宋体" w:eastAsia="宋体" w:cs="宋体"/>
+          <w:rFonts w:ascii="宋体" w:eastAsia="宋体" w:hAnsi="宋体" w:cs="宋体"/>
+          <w:sz w:val="24"/>
+          <w:szCs w:val="24"/>
+        </w:rPr>
+      </w:pPr>
+      <w:r>
+        <w:rPr>
+          <w:rFonts w:ascii="宋体" w:eastAsia="宋体" w:hAnsi="宋体" w:cs="宋体"/>
           <w:sz w:val="24"/>
           <w:szCs w:val="24"/>
         </w:rPr>
@@ -567,7 +524,7 @@
         </w:numPr>
         <w:outlineLvl w:val="0"/>
         <w:rPr>
-          <w:rFonts w:ascii="微软雅黑" w:hAnsi="微软雅黑" w:eastAsia="微软雅黑" w:cs="微软雅黑"/>
+          <w:rFonts w:ascii="微软雅黑" w:eastAsia="微软雅黑" w:hAnsi="微软雅黑" w:cs="微软雅黑"/>
           <w:b/>
           <w:bCs/>
           <w:sz w:val="28"/>
@@ -576,7 +533,7 @@
       </w:pPr>
       <w:r>
         <w:rPr>
-          <w:rFonts w:hint="eastAsia" w:ascii="微软雅黑" w:hAnsi="微软雅黑" w:eastAsia="微软雅黑" w:cs="微软雅黑"/>
+          <w:rFonts w:ascii="微软雅黑" w:eastAsia="微软雅黑" w:hAnsi="微软雅黑" w:cs="微软雅黑" w:hint="eastAsia"/>
           <w:b/>
           <w:bCs/>
           <w:sz w:val="28"/>
@@ -590,14 +547,14 @@
         <w:ind w:left="420"/>
         <w:jc w:val="left"/>
         <w:rPr>
-          <w:rFonts w:ascii="楷体" w:hAnsi="楷体" w:eastAsia="楷体" w:cs="楷体"/>
-          <w:sz w:val="24"/>
-          <w:szCs w:val="24"/>
-        </w:rPr>
-      </w:pPr>
-      <w:r>
-        <w:rPr>
-          <w:rFonts w:hint="eastAsia" w:ascii="楷体" w:hAnsi="楷体" w:eastAsia="楷体" w:cs="楷体"/>
+          <w:rFonts w:ascii="楷体" w:eastAsia="楷体" w:hAnsi="楷体" w:cs="楷体"/>
+          <w:sz w:val="24"/>
+          <w:szCs w:val="24"/>
+        </w:rPr>
+      </w:pPr>
+      <w:r>
+        <w:rPr>
+          <w:rFonts w:ascii="楷体" w:eastAsia="楷体" w:hAnsi="楷体" w:cs="楷体" w:hint="eastAsia"/>
           <w:sz w:val="24"/>
           <w:szCs w:val="24"/>
         </w:rPr>
@@ -612,14 +569,14 @@
         </w:numPr>
         <w:jc w:val="left"/>
         <w:rPr>
-          <w:rFonts w:ascii="楷体" w:hAnsi="楷体" w:eastAsia="楷体" w:cs="楷体"/>
-          <w:sz w:val="24"/>
-          <w:szCs w:val="24"/>
-        </w:rPr>
-      </w:pPr>
-      <w:r>
-        <w:rPr>
-          <w:rFonts w:hint="eastAsia" w:ascii="楷体" w:hAnsi="楷体" w:eastAsia="楷体" w:cs="楷体"/>
+          <w:rFonts w:ascii="楷体" w:eastAsia="楷体" w:hAnsi="楷体" w:cs="楷体"/>
+          <w:sz w:val="24"/>
+          <w:szCs w:val="24"/>
+        </w:rPr>
+      </w:pPr>
+      <w:r>
+        <w:rPr>
+          <w:rFonts w:ascii="楷体" w:eastAsia="楷体" w:hAnsi="楷体" w:cs="楷体" w:hint="eastAsia"/>
           <w:sz w:val="24"/>
           <w:szCs w:val="24"/>
         </w:rPr>
@@ -634,14 +591,14 @@
         </w:numPr>
         <w:jc w:val="left"/>
         <w:rPr>
-          <w:rFonts w:ascii="楷体" w:hAnsi="楷体" w:eastAsia="楷体" w:cs="楷体"/>
-          <w:sz w:val="24"/>
-          <w:szCs w:val="24"/>
-        </w:rPr>
-      </w:pPr>
-      <w:r>
-        <w:rPr>
-          <w:rFonts w:hint="eastAsia" w:ascii="楷体" w:hAnsi="楷体" w:eastAsia="楷体" w:cs="楷体"/>
+          <w:rFonts w:ascii="楷体" w:eastAsia="楷体" w:hAnsi="楷体" w:cs="楷体"/>
+          <w:sz w:val="24"/>
+          <w:szCs w:val="24"/>
+        </w:rPr>
+      </w:pPr>
+      <w:r>
+        <w:rPr>
+          <w:rFonts w:ascii="楷体" w:eastAsia="楷体" w:hAnsi="楷体" w:cs="楷体" w:hint="eastAsia"/>
           <w:sz w:val="24"/>
           <w:szCs w:val="24"/>
         </w:rPr>
@@ -651,7 +608,7 @@
     <w:p>
       <w:pPr>
         <w:rPr>
-          <w:rFonts w:ascii="楷体" w:hAnsi="楷体" w:eastAsia="楷体" w:cs="楷体"/>
+          <w:rFonts w:ascii="楷体" w:eastAsia="楷体" w:hAnsi="楷体" w:cs="楷体"/>
           <w:b/>
           <w:bCs/>
           <w:sz w:val="24"/>
@@ -660,7 +617,7 @@
       </w:pPr>
       <w:r>
         <w:rPr>
-          <w:rFonts w:hint="eastAsia" w:ascii="楷体" w:hAnsi="楷体" w:eastAsia="楷体" w:cs="楷体"/>
+          <w:rFonts w:ascii="楷体" w:eastAsia="楷体" w:hAnsi="楷体" w:cs="楷体" w:hint="eastAsia"/>
           <w:b/>
           <w:bCs/>
           <w:sz w:val="24"/>
@@ -671,6 +628,9 @@
     </w:p>
     <w:p>
       <w:r>
+        <w:rPr>
+          <w:noProof/>
+        </w:rPr>
         <w:drawing>
           <wp:inline distT="0" distB="0" distL="114300" distR="114300">
             <wp:extent cx="5271135" cy="2829560"/>
@@ -689,7 +649,7 @@
                     </pic:cNvPicPr>
                   </pic:nvPicPr>
                   <pic:blipFill>
-                    <a:blip r:embed="rId8"/>
+                    <a:blip r:embed="rId11"/>
                     <a:stretch>
                       <a:fillRect/>
                     </a:stretch>
@@ -716,6 +676,10 @@
     </w:p>
     <w:p>
       <w:r>
+        <w:rPr>
+          <w:noProof/>
+        </w:rPr>
+        <w:lastRenderedPageBreak/>
         <w:drawing>
           <wp:inline distT="0" distB="0" distL="114300" distR="114300">
             <wp:extent cx="5266055" cy="1652905"/>
@@ -734,7 +698,7 @@
                     </pic:cNvPicPr>
                   </pic:nvPicPr>
                   <pic:blipFill>
-                    <a:blip r:embed="rId9"/>
+                    <a:blip r:embed="rId12"/>
                     <a:stretch>
                       <a:fillRect/>
                     </a:stretch>
@@ -767,7 +731,7 @@
         </w:numPr>
         <w:outlineLvl w:val="0"/>
         <w:rPr>
-          <w:rFonts w:ascii="微软雅黑" w:hAnsi="微软雅黑" w:eastAsia="微软雅黑" w:cs="微软雅黑"/>
+          <w:rFonts w:ascii="微软雅黑" w:eastAsia="微软雅黑" w:hAnsi="微软雅黑" w:cs="微软雅黑"/>
           <w:b/>
           <w:bCs/>
           <w:sz w:val="28"/>
@@ -776,7 +740,7 @@
       </w:pPr>
       <w:r>
         <w:rPr>
-          <w:rFonts w:hint="eastAsia" w:ascii="微软雅黑" w:hAnsi="微软雅黑" w:eastAsia="微软雅黑" w:cs="微软雅黑"/>
+          <w:rFonts w:ascii="微软雅黑" w:eastAsia="微软雅黑" w:hAnsi="微软雅黑" w:cs="微软雅黑" w:hint="eastAsia"/>
           <w:b/>
           <w:bCs/>
           <w:sz w:val="28"/>
@@ -787,45 +751,14 @@
     </w:p>
     <w:tbl>
       <w:tblPr>
-        <w:tblStyle w:val="8"/>
+        <w:tblStyle w:val="a7"/>
         <w:tblW w:w="9759" w:type="dxa"/>
-        <w:tblInd w:w="0" w:type="dxa"/>
-        <w:tblBorders>
-          <w:top w:val="single" w:color="auto" w:sz="4" w:space="0"/>
-          <w:left w:val="single" w:color="auto" w:sz="4" w:space="0"/>
-          <w:bottom w:val="single" w:color="auto" w:sz="4" w:space="0"/>
-          <w:right w:val="single" w:color="auto" w:sz="4" w:space="0"/>
-          <w:insideH w:val="single" w:color="auto" w:sz="4" w:space="0"/>
-          <w:insideV w:val="single" w:color="auto" w:sz="4" w:space="0"/>
-        </w:tblBorders>
-        <w:tblLayout w:type="autofit"/>
-        <w:tblCellMar>
-          <w:top w:w="0" w:type="dxa"/>
-          <w:left w:w="108" w:type="dxa"/>
-          <w:bottom w:w="0" w:type="dxa"/>
-          <w:right w:w="108" w:type="dxa"/>
-        </w:tblCellMar>
+        <w:tblLook w:val="04A0" w:firstRow="1" w:lastRow="0" w:firstColumn="1" w:lastColumn="0" w:noHBand="0" w:noVBand="1"/>
       </w:tblPr>
       <w:tblGrid>
         <w:gridCol w:w="18996"/>
       </w:tblGrid>
       <w:tr>
-        <w:tblPrEx>
-          <w:tblBorders>
-            <w:top w:val="single" w:color="auto" w:sz="4" w:space="0"/>
-            <w:left w:val="single" w:color="auto" w:sz="4" w:space="0"/>
-            <w:bottom w:val="single" w:color="auto" w:sz="4" w:space="0"/>
-            <w:right w:val="single" w:color="auto" w:sz="4" w:space="0"/>
-            <w:insideH w:val="single" w:color="auto" w:sz="4" w:space="0"/>
-            <w:insideV w:val="single" w:color="auto" w:sz="4" w:space="0"/>
-          </w:tblBorders>
-          <w:tblCellMar>
-            <w:top w:w="0" w:type="dxa"/>
-            <w:left w:w="108" w:type="dxa"/>
-            <w:bottom w:w="0" w:type="dxa"/>
-            <w:right w:w="108" w:type="dxa"/>
-          </w:tblCellMar>
-        </w:tblPrEx>
         <w:tc>
           <w:tcPr>
             <w:tcW w:w="9759" w:type="dxa"/>
@@ -833,14 +766,14 @@
           <w:p>
             <w:pPr>
               <w:rPr>
-                <w:rFonts w:ascii="仿宋" w:hAnsi="仿宋" w:eastAsia="仿宋" w:cs="仿宋"/>
+                <w:rFonts w:ascii="仿宋" w:eastAsia="仿宋" w:hAnsi="仿宋" w:cs="仿宋"/>
                 <w:sz w:val="28"/>
                 <w:szCs w:val="28"/>
               </w:rPr>
             </w:pPr>
             <w:r>
               <w:rPr>
-                <w:rFonts w:hint="eastAsia" w:ascii="仿宋" w:hAnsi="仿宋" w:eastAsia="仿宋" w:cs="仿宋"/>
+                <w:rFonts w:ascii="仿宋" w:eastAsia="仿宋" w:hAnsi="仿宋" w:cs="仿宋" w:hint="eastAsia"/>
                 <w:sz w:val="28"/>
                 <w:szCs w:val="28"/>
               </w:rPr>
@@ -855,6 +788,9 @@
               </w:rPr>
             </w:pPr>
             <w:r>
+              <w:rPr>
+                <w:noProof/>
+              </w:rPr>
               <w:drawing>
                 <wp:inline distT="0" distB="0" distL="114300" distR="114300">
                   <wp:extent cx="11915775" cy="2828925"/>
@@ -873,7 +809,7 @@
                           </pic:cNvPicPr>
                         </pic:nvPicPr>
                         <pic:blipFill>
-                          <a:blip r:embed="rId10"/>
+                          <a:blip r:embed="rId13"/>
                           <a:stretch>
                             <a:fillRect/>
                           </a:stretch>
@@ -905,14 +841,14 @@
       <w:pPr>
         <w:jc w:val="left"/>
         <w:rPr>
-          <w:rFonts w:ascii="楷体" w:hAnsi="楷体" w:eastAsia="楷体" w:cs="楷体"/>
-          <w:sz w:val="24"/>
-          <w:szCs w:val="24"/>
-        </w:rPr>
-      </w:pPr>
-      <w:r>
-        <w:rPr>
-          <w:rFonts w:hint="eastAsia" w:ascii="楷体" w:hAnsi="楷体" w:eastAsia="楷体" w:cs="楷体"/>
+          <w:rFonts w:ascii="楷体" w:eastAsia="楷体" w:hAnsi="楷体" w:cs="楷体"/>
+          <w:sz w:val="24"/>
+          <w:szCs w:val="24"/>
+        </w:rPr>
+      </w:pPr>
+      <w:r>
+        <w:rPr>
+          <w:rFonts w:ascii="楷体" w:eastAsia="楷体" w:hAnsi="楷体" w:cs="楷体" w:hint="eastAsia"/>
           <w:sz w:val="24"/>
           <w:szCs w:val="24"/>
         </w:rPr>
@@ -923,14 +859,14 @@
       <w:pPr>
         <w:jc w:val="left"/>
         <w:rPr>
-          <w:rFonts w:ascii="楷体" w:hAnsi="楷体" w:eastAsia="楷体" w:cs="楷体"/>
-          <w:sz w:val="24"/>
-          <w:szCs w:val="24"/>
-        </w:rPr>
-      </w:pPr>
-      <w:r>
-        <w:rPr>
-          <w:rFonts w:hint="eastAsia" w:ascii="楷体" w:hAnsi="楷体" w:eastAsia="楷体" w:cs="楷体"/>
+          <w:rFonts w:ascii="楷体" w:eastAsia="楷体" w:hAnsi="楷体" w:cs="楷体"/>
+          <w:sz w:val="24"/>
+          <w:szCs w:val="24"/>
+        </w:rPr>
+      </w:pPr>
+      <w:r>
+        <w:rPr>
+          <w:rFonts w:ascii="楷体" w:eastAsia="楷体" w:hAnsi="楷体" w:cs="楷体" w:hint="eastAsia"/>
           <w:sz w:val="24"/>
           <w:szCs w:val="24"/>
         </w:rPr>
@@ -941,7 +877,7 @@
       <w:pPr>
         <w:jc w:val="left"/>
         <w:rPr>
-          <w:rFonts w:ascii="楷体" w:hAnsi="楷体" w:eastAsia="楷体" w:cs="楷体"/>
+          <w:rFonts w:ascii="楷体" w:eastAsia="楷体" w:hAnsi="楷体" w:cs="楷体"/>
           <w:b/>
           <w:bCs/>
           <w:sz w:val="24"/>
@@ -950,7 +886,7 @@
       </w:pPr>
       <w:r>
         <w:rPr>
-          <w:rFonts w:hint="eastAsia" w:ascii="楷体" w:hAnsi="楷体" w:eastAsia="楷体" w:cs="楷体"/>
+          <w:rFonts w:ascii="楷体" w:eastAsia="楷体" w:hAnsi="楷体" w:cs="楷体" w:hint="eastAsia"/>
           <w:b/>
           <w:bCs/>
           <w:sz w:val="24"/>
@@ -961,45 +897,14 @@
     </w:p>
     <w:tbl>
       <w:tblPr>
-        <w:tblStyle w:val="8"/>
+        <w:tblStyle w:val="a7"/>
         <w:tblW w:w="0" w:type="auto"/>
-        <w:tblInd w:w="0" w:type="dxa"/>
-        <w:tblBorders>
-          <w:top w:val="single" w:color="auto" w:sz="4" w:space="0"/>
-          <w:left w:val="single" w:color="auto" w:sz="4" w:space="0"/>
-          <w:bottom w:val="single" w:color="auto" w:sz="4" w:space="0"/>
-          <w:right w:val="single" w:color="auto" w:sz="4" w:space="0"/>
-          <w:insideH w:val="single" w:color="auto" w:sz="4" w:space="0"/>
-          <w:insideV w:val="single" w:color="auto" w:sz="4" w:space="0"/>
-        </w:tblBorders>
-        <w:tblLayout w:type="autofit"/>
-        <w:tblCellMar>
-          <w:top w:w="0" w:type="dxa"/>
-          <w:left w:w="108" w:type="dxa"/>
-          <w:bottom w:w="0" w:type="dxa"/>
-          <w:right w:w="108" w:type="dxa"/>
-        </w:tblCellMar>
+        <w:tblLook w:val="04A0" w:firstRow="1" w:lastRow="0" w:firstColumn="1" w:lastColumn="0" w:noHBand="0" w:noVBand="1"/>
       </w:tblPr>
       <w:tblGrid>
         <w:gridCol w:w="8522"/>
       </w:tblGrid>
       <w:tr>
-        <w:tblPrEx>
-          <w:tblBorders>
-            <w:top w:val="single" w:color="auto" w:sz="4" w:space="0"/>
-            <w:left w:val="single" w:color="auto" w:sz="4" w:space="0"/>
-            <w:bottom w:val="single" w:color="auto" w:sz="4" w:space="0"/>
-            <w:right w:val="single" w:color="auto" w:sz="4" w:space="0"/>
-            <w:insideH w:val="single" w:color="auto" w:sz="4" w:space="0"/>
-            <w:insideV w:val="single" w:color="auto" w:sz="4" w:space="0"/>
-          </w:tblBorders>
-          <w:tblCellMar>
-            <w:top w:w="0" w:type="dxa"/>
-            <w:left w:w="108" w:type="dxa"/>
-            <w:bottom w:w="0" w:type="dxa"/>
-            <w:right w:w="108" w:type="dxa"/>
-          </w:tblCellMar>
-        </w:tblPrEx>
         <w:tc>
           <w:tcPr>
             <w:tcW w:w="8522" w:type="dxa"/>
@@ -1008,7 +913,7 @@
             <w:pPr>
               <w:jc w:val="left"/>
               <w:rPr>
-                <w:rFonts w:ascii="仿宋" w:hAnsi="仿宋" w:eastAsia="仿宋" w:cs="仿宋"/>
+                <w:rFonts w:ascii="仿宋" w:eastAsia="仿宋" w:hAnsi="仿宋" w:cs="仿宋"/>
                 <w:b/>
                 <w:bCs/>
                 <w:sz w:val="24"/>
@@ -1016,6 +921,9 @@
               </w:rPr>
             </w:pPr>
             <w:r>
+              <w:rPr>
+                <w:noProof/>
+              </w:rPr>
               <w:drawing>
                 <wp:inline distT="0" distB="0" distL="114300" distR="114300">
                   <wp:extent cx="5271135" cy="230505"/>
@@ -1034,7 +942,7 @@
                           </pic:cNvPicPr>
                         </pic:nvPicPr>
                         <pic:blipFill>
-                          <a:blip r:embed="rId11"/>
+                          <a:blip r:embed="rId14"/>
                           <a:stretch>
                             <a:fillRect/>
                           </a:stretch>
@@ -1066,7 +974,7 @@
       <w:pPr>
         <w:jc w:val="left"/>
         <w:rPr>
-          <w:rFonts w:ascii="仿宋" w:hAnsi="仿宋" w:eastAsia="仿宋" w:cs="仿宋"/>
+          <w:rFonts w:ascii="仿宋" w:eastAsia="仿宋" w:hAnsi="仿宋" w:cs="仿宋"/>
           <w:b/>
           <w:bCs/>
           <w:sz w:val="24"/>
@@ -1082,7 +990,7 @@
         </w:numPr>
         <w:outlineLvl w:val="0"/>
         <w:rPr>
-          <w:rFonts w:ascii="微软雅黑" w:hAnsi="微软雅黑" w:eastAsia="微软雅黑" w:cs="微软雅黑"/>
+          <w:rFonts w:ascii="微软雅黑" w:eastAsia="微软雅黑" w:hAnsi="微软雅黑" w:cs="微软雅黑"/>
           <w:b/>
           <w:bCs/>
           <w:sz w:val="28"/>
@@ -1091,7 +999,7 @@
       </w:pPr>
       <w:r>
         <w:rPr>
-          <w:rFonts w:hint="eastAsia" w:ascii="微软雅黑" w:hAnsi="微软雅黑" w:eastAsia="微软雅黑" w:cs="微软雅黑"/>
+          <w:rFonts w:ascii="微软雅黑" w:eastAsia="微软雅黑" w:hAnsi="微软雅黑" w:cs="微软雅黑" w:hint="eastAsia"/>
           <w:b/>
           <w:bCs/>
           <w:sz w:val="28"/>
@@ -1108,13 +1016,13 @@
         </w:numPr>
         <w:jc w:val="left"/>
         <w:rPr>
-          <w:rFonts w:ascii="楷体" w:hAnsi="楷体" w:eastAsia="楷体" w:cs="楷体"/>
+          <w:rFonts w:ascii="楷体" w:eastAsia="楷体" w:hAnsi="楷体" w:cs="楷体"/>
           <w:szCs w:val="21"/>
         </w:rPr>
       </w:pPr>
       <w:r>
         <w:rPr>
-          <w:rFonts w:hint="eastAsia" w:ascii="楷体" w:hAnsi="楷体" w:eastAsia="楷体" w:cs="楷体"/>
+          <w:rFonts w:ascii="楷体" w:eastAsia="楷体" w:hAnsi="楷体" w:cs="楷体" w:hint="eastAsia"/>
           <w:szCs w:val="21"/>
         </w:rPr>
         <w:t>第一步，配置主表：demo_customer</w:t>
@@ -1124,13 +1032,13 @@
       <w:pPr>
         <w:jc w:val="left"/>
         <w:rPr>
-          <w:rFonts w:ascii="楷体" w:hAnsi="楷体" w:eastAsia="楷体" w:cs="楷体"/>
+          <w:rFonts w:ascii="楷体" w:eastAsia="楷体" w:hAnsi="楷体" w:cs="楷体"/>
           <w:szCs w:val="21"/>
         </w:rPr>
       </w:pPr>
       <w:r>
         <w:rPr>
-          <w:rFonts w:hint="eastAsia" w:ascii="楷体" w:hAnsi="楷体" w:eastAsia="楷体" w:cs="楷体"/>
+          <w:rFonts w:ascii="楷体" w:eastAsia="楷体" w:hAnsi="楷体" w:cs="楷体" w:hint="eastAsia"/>
           <w:szCs w:val="21"/>
         </w:rPr>
         <w:t>配置主表的列表显示，编辑等</w:t>
@@ -1140,13 +1048,13 @@
       <w:pPr>
         <w:jc w:val="left"/>
         <w:rPr>
-          <w:rFonts w:ascii="楷体" w:hAnsi="楷体" w:eastAsia="楷体" w:cs="楷体"/>
+          <w:rFonts w:ascii="楷体" w:eastAsia="楷体" w:hAnsi="楷体" w:cs="楷体"/>
           <w:szCs w:val="21"/>
         </w:rPr>
       </w:pPr>
       <w:r>
         <w:rPr>
-          <w:rFonts w:hint="eastAsia" w:ascii="楷体" w:hAnsi="楷体" w:eastAsia="楷体" w:cs="楷体"/>
+          <w:rFonts w:ascii="楷体" w:eastAsia="楷体" w:hAnsi="楷体" w:cs="楷体" w:hint="eastAsia"/>
           <w:szCs w:val="21"/>
         </w:rPr>
         <w:t>注意最后一步点击“保存并编译”，不要生成文件，等子表配置完再生成</w:t>
@@ -1160,13 +1068,13 @@
         </w:numPr>
         <w:jc w:val="left"/>
         <w:rPr>
-          <w:rFonts w:ascii="楷体" w:hAnsi="楷体" w:eastAsia="楷体" w:cs="楷体"/>
+          <w:rFonts w:ascii="楷体" w:eastAsia="楷体" w:hAnsi="楷体" w:cs="楷体"/>
           <w:szCs w:val="21"/>
         </w:rPr>
       </w:pPr>
       <w:r>
         <w:rPr>
-          <w:rFonts w:hint="eastAsia" w:ascii="楷体" w:hAnsi="楷体" w:eastAsia="楷体" w:cs="楷体"/>
+          <w:rFonts w:ascii="楷体" w:eastAsia="楷体" w:hAnsi="楷体" w:cs="楷体" w:hint="eastAsia"/>
           <w:szCs w:val="21"/>
         </w:rPr>
         <w:t>第二步，配置子表：demo_customer_info，关联主表名，主表外键id</w:t>
@@ -1177,6 +1085,10 @@
         <w:jc w:val="left"/>
       </w:pPr>
       <w:r>
+        <w:rPr>
+          <w:noProof/>
+        </w:rPr>
+        <w:lastRenderedPageBreak/>
         <w:drawing>
           <wp:inline distT="0" distB="0" distL="114300" distR="114300">
             <wp:extent cx="5264785" cy="1200150"/>
@@ -1195,7 +1107,7 @@
                     </pic:cNvPicPr>
                   </pic:nvPicPr>
                   <pic:blipFill>
-                    <a:blip r:embed="rId12"/>
+                    <a:blip r:embed="rId15"/>
                     <a:stretch>
                       <a:fillRect/>
                     </a:stretch>
@@ -1225,6 +1137,9 @@
         <w:jc w:val="left"/>
       </w:pPr>
       <w:r>
+        <w:rPr>
+          <w:noProof/>
+        </w:rPr>
         <w:drawing>
           <wp:inline distT="0" distB="0" distL="114300" distR="114300">
             <wp:extent cx="5274310" cy="1302385"/>
@@ -1243,7 +1158,7 @@
                     </pic:cNvPicPr>
                   </pic:nvPicPr>
                   <pic:blipFill>
-                    <a:blip r:embed="rId13"/>
+                    <a:blip r:embed="rId16"/>
                     <a:stretch>
                       <a:fillRect/>
                     </a:stretch>
@@ -1272,14 +1187,14 @@
       <w:pPr>
         <w:jc w:val="left"/>
         <w:rPr>
-          <w:rFonts w:ascii="楷体" w:hAnsi="楷体" w:eastAsia="楷体" w:cs="楷体"/>
-          <w:sz w:val="24"/>
-          <w:szCs w:val="24"/>
-        </w:rPr>
-      </w:pPr>
-      <w:r>
-        <w:rPr>
-          <w:rFonts w:hint="eastAsia" w:ascii="楷体" w:hAnsi="楷体" w:eastAsia="楷体" w:cs="楷体"/>
+          <w:rFonts w:ascii="楷体" w:eastAsia="楷体" w:hAnsi="楷体" w:cs="楷体"/>
+          <w:sz w:val="24"/>
+          <w:szCs w:val="24"/>
+        </w:rPr>
+      </w:pPr>
+      <w:r>
+        <w:rPr>
+          <w:rFonts w:ascii="楷体" w:eastAsia="楷体" w:hAnsi="楷体" w:cs="楷体" w:hint="eastAsia"/>
           <w:sz w:val="24"/>
           <w:szCs w:val="24"/>
         </w:rPr>
@@ -1291,6 +1206,9 @@
         <w:jc w:val="left"/>
       </w:pPr>
       <w:r>
+        <w:rPr>
+          <w:noProof/>
+        </w:rPr>
         <w:drawing>
           <wp:inline distT="0" distB="0" distL="114300" distR="114300">
             <wp:extent cx="5267325" cy="800100"/>
@@ -1309,7 +1227,7 @@
                     </pic:cNvPicPr>
                   </pic:nvPicPr>
                   <pic:blipFill>
-                    <a:blip r:embed="rId14"/>
+                    <a:blip r:embed="rId17"/>
                     <a:stretch>
                       <a:fillRect/>
                     </a:stretch>
@@ -1339,6 +1257,9 @@
         <w:jc w:val="left"/>
       </w:pPr>
       <w:r>
+        <w:rPr>
+          <w:noProof/>
+        </w:rPr>
         <w:drawing>
           <wp:inline distT="0" distB="0" distL="114300" distR="114300">
             <wp:extent cx="5269865" cy="885825"/>
@@ -1357,7 +1278,7 @@
                     </pic:cNvPicPr>
                   </pic:nvPicPr>
                   <pic:blipFill>
-                    <a:blip r:embed="rId15"/>
+                    <a:blip r:embed="rId18"/>
                     <a:stretch>
                       <a:fillRect/>
                     </a:stretch>
@@ -1390,14 +1311,14 @@
         </w:numPr>
         <w:jc w:val="left"/>
         <w:rPr>
-          <w:rFonts w:ascii="楷体" w:hAnsi="楷体" w:eastAsia="楷体" w:cs="楷体"/>
-          <w:sz w:val="24"/>
-          <w:szCs w:val="24"/>
-        </w:rPr>
-      </w:pPr>
-      <w:r>
-        <w:rPr>
-          <w:rFonts w:hint="eastAsia" w:ascii="楷体" w:hAnsi="楷体" w:eastAsia="楷体" w:cs="楷体"/>
+          <w:rFonts w:ascii="楷体" w:eastAsia="楷体" w:hAnsi="楷体" w:cs="楷体"/>
+          <w:sz w:val="24"/>
+          <w:szCs w:val="24"/>
+        </w:rPr>
+      </w:pPr>
+      <w:r>
+        <w:rPr>
+          <w:rFonts w:ascii="楷体" w:eastAsia="楷体" w:hAnsi="楷体" w:cs="楷体" w:hint="eastAsia"/>
           <w:sz w:val="24"/>
           <w:szCs w:val="24"/>
         </w:rPr>
@@ -1409,6 +1330,9 @@
         <w:jc w:val="left"/>
       </w:pPr>
       <w:r>
+        <w:rPr>
+          <w:noProof/>
+        </w:rPr>
         <w:drawing>
           <wp:inline distT="0" distB="0" distL="114300" distR="114300">
             <wp:extent cx="5263515" cy="1922145"/>
@@ -1427,7 +1351,7 @@
                     </pic:cNvPicPr>
                   </pic:nvPicPr>
                   <pic:blipFill>
-                    <a:blip r:embed="rId16"/>
+                    <a:blip r:embed="rId19"/>
                     <a:stretch>
                       <a:fillRect/>
                     </a:stretch>
@@ -1460,7 +1384,7 @@
         </w:numPr>
         <w:outlineLvl w:val="0"/>
         <w:rPr>
-          <w:rFonts w:ascii="微软雅黑" w:hAnsi="微软雅黑" w:eastAsia="微软雅黑" w:cs="微软雅黑"/>
+          <w:rFonts w:ascii="微软雅黑" w:eastAsia="微软雅黑" w:hAnsi="微软雅黑" w:cs="微软雅黑"/>
           <w:b/>
           <w:bCs/>
           <w:sz w:val="28"/>
@@ -1469,7 +1393,7 @@
       </w:pPr>
       <w:r>
         <w:rPr>
-          <w:rFonts w:hint="eastAsia" w:ascii="微软雅黑" w:hAnsi="微软雅黑" w:eastAsia="微软雅黑" w:cs="微软雅黑"/>
+          <w:rFonts w:ascii="微软雅黑" w:eastAsia="微软雅黑" w:hAnsi="微软雅黑" w:cs="微软雅黑" w:hint="eastAsia"/>
           <w:b/>
           <w:bCs/>
           <w:sz w:val="28"/>
@@ -1482,14 +1406,14 @@
       <w:pPr>
         <w:jc w:val="left"/>
         <w:rPr>
-          <w:rFonts w:ascii="楷体" w:hAnsi="楷体" w:eastAsia="楷体" w:cs="楷体"/>
-          <w:sz w:val="24"/>
-          <w:szCs w:val="24"/>
-        </w:rPr>
-      </w:pPr>
-      <w:r>
-        <w:rPr>
-          <w:rFonts w:hint="eastAsia" w:ascii="楷体" w:hAnsi="楷体" w:eastAsia="楷体" w:cs="楷体"/>
+          <w:rFonts w:ascii="楷体" w:eastAsia="楷体" w:hAnsi="楷体" w:cs="楷体"/>
+          <w:sz w:val="24"/>
+          <w:szCs w:val="24"/>
+        </w:rPr>
+      </w:pPr>
+      <w:r>
+        <w:rPr>
+          <w:rFonts w:ascii="楷体" w:eastAsia="楷体" w:hAnsi="楷体" w:cs="楷体" w:hint="eastAsia"/>
           <w:sz w:val="24"/>
           <w:szCs w:val="24"/>
         </w:rPr>
@@ -1500,14 +1424,14 @@
       <w:pPr>
         <w:jc w:val="left"/>
         <w:rPr>
-          <w:rFonts w:ascii="楷体" w:hAnsi="楷体" w:eastAsia="楷体" w:cs="楷体"/>
-          <w:sz w:val="24"/>
-          <w:szCs w:val="24"/>
-        </w:rPr>
-      </w:pPr>
-      <w:r>
-        <w:rPr>
-          <w:rFonts w:hint="eastAsia" w:ascii="楷体" w:hAnsi="楷体" w:eastAsia="楷体" w:cs="楷体"/>
+          <w:rFonts w:ascii="楷体" w:eastAsia="楷体" w:hAnsi="楷体" w:cs="楷体"/>
+          <w:sz w:val="24"/>
+          <w:szCs w:val="24"/>
+        </w:rPr>
+      </w:pPr>
+      <w:r>
+        <w:rPr>
+          <w:rFonts w:ascii="楷体" w:eastAsia="楷体" w:hAnsi="楷体" w:cs="楷体" w:hint="eastAsia"/>
           <w:sz w:val="24"/>
           <w:szCs w:val="24"/>
         </w:rPr>
@@ -1518,12 +1442,15 @@
       <w:pPr>
         <w:jc w:val="left"/>
         <w:rPr>
-          <w:rFonts w:ascii="仿宋" w:hAnsi="仿宋" w:eastAsia="仿宋" w:cs="仿宋"/>
-          <w:sz w:val="24"/>
-          <w:szCs w:val="24"/>
-        </w:rPr>
-      </w:pPr>
-      <w:r>
+          <w:rFonts w:ascii="仿宋" w:eastAsia="仿宋" w:hAnsi="仿宋" w:cs="仿宋"/>
+          <w:sz w:val="24"/>
+          <w:szCs w:val="24"/>
+        </w:rPr>
+      </w:pPr>
+      <w:r>
+        <w:rPr>
+          <w:noProof/>
+        </w:rPr>
         <w:drawing>
           <wp:inline distT="0" distB="0" distL="114300" distR="114300">
             <wp:extent cx="5264785" cy="387985"/>
@@ -1542,7 +1469,7 @@
                     </pic:cNvPicPr>
                   </pic:nvPicPr>
                   <pic:blipFill>
-                    <a:blip r:embed="rId17"/>
+                    <a:blip r:embed="rId20"/>
                     <a:stretch>
                       <a:fillRect/>
                     </a:stretch>
@@ -1575,7 +1502,7 @@
         </w:numPr>
         <w:outlineLvl w:val="0"/>
         <w:rPr>
-          <w:rFonts w:ascii="微软雅黑" w:hAnsi="微软雅黑" w:eastAsia="微软雅黑" w:cs="微软雅黑"/>
+          <w:rFonts w:ascii="微软雅黑" w:eastAsia="微软雅黑" w:hAnsi="微软雅黑" w:cs="微软雅黑"/>
           <w:b/>
           <w:bCs/>
           <w:sz w:val="28"/>
@@ -1584,12 +1511,13 @@
       </w:pPr>
       <w:r>
         <w:rPr>
-          <w:rFonts w:hint="eastAsia" w:ascii="微软雅黑" w:hAnsi="微软雅黑" w:eastAsia="微软雅黑" w:cs="微软雅黑"/>
+          <w:rFonts w:ascii="微软雅黑" w:eastAsia="微软雅黑" w:hAnsi="微软雅黑" w:cs="微软雅黑" w:hint="eastAsia"/>
           <w:b/>
           <w:bCs/>
           <w:sz w:val="28"/>
           <w:szCs w:val="28"/>
         </w:rPr>
+        <w:lastRenderedPageBreak/>
         <w:t>文件图片上传</w:t>
       </w:r>
     </w:p>
@@ -1597,14 +1525,62 @@
       <w:pPr>
         <w:jc w:val="left"/>
         <w:rPr>
-          <w:rFonts w:ascii="楷体" w:hAnsi="楷体" w:eastAsia="楷体" w:cs="楷体"/>
-          <w:sz w:val="24"/>
-          <w:szCs w:val="24"/>
-        </w:rPr>
-      </w:pPr>
-      <w:r>
-        <w:rPr>
-          <w:rFonts w:hint="eastAsia" w:ascii="楷体" w:hAnsi="楷体" w:eastAsia="楷体" w:cs="楷体"/>
+          <w:rFonts w:ascii="楷体" w:eastAsia="楷体" w:hAnsi="楷体" w:cs="楷体" w:hint="eastAsia"/>
+          <w:sz w:val="24"/>
+          <w:szCs w:val="24"/>
+        </w:rPr>
+      </w:pPr>
+      <w:r>
+        <w:rPr>
+          <w:rFonts w:ascii="楷体" w:eastAsia="楷体" w:hAnsi="楷体" w:cs="楷体" w:hint="eastAsia"/>
+          <w:sz w:val="24"/>
+          <w:szCs w:val="24"/>
+        </w:rPr>
+        <w:t>参照代码范例：./</w:t>
+      </w:r>
+      <w:r>
+        <w:rPr>
+          <w:rFonts w:hint="eastAsia"/>
+        </w:rPr>
+        <w:t xml:space="preserve"> </w:t>
+      </w:r>
+      <w:r>
+        <w:rPr>
+          <w:rFonts w:ascii="楷体" w:eastAsia="楷体" w:hAnsi="楷体" w:cs="楷体" w:hint="eastAsia"/>
+          <w:sz w:val="24"/>
+          <w:szCs w:val="24"/>
+        </w:rPr>
+        <w:t>JeeSite图片上传代码范例</w:t>
+      </w:r>
+      <w:r>
+        <w:rPr>
+          <w:rFonts w:ascii="楷体" w:eastAsia="楷体" w:hAnsi="楷体" w:cs="楷体" w:hint="eastAsia"/>
+          <w:sz w:val="24"/>
+          <w:szCs w:val="24"/>
+        </w:rPr>
+        <w:t>/</w:t>
+      </w:r>
+      <w:r>
+        <w:rPr>
+          <w:rFonts w:ascii="楷体" w:eastAsia="楷体" w:hAnsi="楷体" w:cs="楷体"/>
+          <w:sz w:val="24"/>
+          <w:szCs w:val="24"/>
+        </w:rPr>
+        <w:t>…</w:t>
+      </w:r>
+    </w:p>
+    <w:p>
+      <w:pPr>
+        <w:jc w:val="left"/>
+        <w:rPr>
+          <w:rFonts w:ascii="楷体" w:eastAsia="楷体" w:hAnsi="楷体" w:cs="楷体"/>
+          <w:sz w:val="24"/>
+          <w:szCs w:val="24"/>
+        </w:rPr>
+      </w:pPr>
+      <w:r>
+        <w:rPr>
+          <w:rFonts w:ascii="楷体" w:eastAsia="楷体" w:hAnsi="楷体" w:cs="楷体" w:hint="eastAsia"/>
           <w:sz w:val="24"/>
           <w:szCs w:val="24"/>
         </w:rPr>
@@ -1615,14 +1591,14 @@
       <w:pPr>
         <w:jc w:val="left"/>
         <w:rPr>
-          <w:rFonts w:ascii="楷体" w:hAnsi="楷体" w:eastAsia="楷体" w:cs="楷体"/>
-          <w:sz w:val="24"/>
-          <w:szCs w:val="24"/>
-        </w:rPr>
-      </w:pPr>
-      <w:r>
-        <w:rPr>
-          <w:rFonts w:hint="eastAsia" w:ascii="楷体" w:hAnsi="楷体" w:eastAsia="楷体" w:cs="楷体"/>
+          <w:rFonts w:ascii="楷体" w:eastAsia="楷体" w:hAnsi="楷体" w:cs="楷体"/>
+          <w:sz w:val="24"/>
+          <w:szCs w:val="24"/>
+        </w:rPr>
+      </w:pPr>
+      <w:r>
+        <w:rPr>
+          <w:rFonts w:ascii="楷体" w:eastAsia="楷体" w:hAnsi="楷体" w:cs="楷体" w:hint="eastAsia"/>
           <w:sz w:val="24"/>
           <w:szCs w:val="24"/>
         </w:rPr>
@@ -1633,14 +1609,14 @@
       <w:pPr>
         <w:jc w:val="left"/>
         <w:rPr>
-          <w:rFonts w:ascii="楷体" w:hAnsi="楷体" w:eastAsia="楷体" w:cs="楷体"/>
-          <w:sz w:val="24"/>
-          <w:szCs w:val="24"/>
-        </w:rPr>
-      </w:pPr>
-      <w:r>
-        <w:rPr>
-          <w:rFonts w:hint="eastAsia" w:ascii="楷体" w:hAnsi="楷体" w:eastAsia="楷体" w:cs="楷体"/>
+          <w:rFonts w:ascii="楷体" w:eastAsia="楷体" w:hAnsi="楷体" w:cs="楷体"/>
+          <w:sz w:val="24"/>
+          <w:szCs w:val="24"/>
+        </w:rPr>
+      </w:pPr>
+      <w:r>
+        <w:rPr>
+          <w:rFonts w:ascii="楷体" w:eastAsia="楷体" w:hAnsi="楷体" w:cs="楷体" w:hint="eastAsia"/>
           <w:sz w:val="24"/>
           <w:szCs w:val="24"/>
         </w:rPr>
@@ -1651,14 +1627,14 @@
       <w:pPr>
         <w:jc w:val="left"/>
         <w:rPr>
-          <w:rFonts w:ascii="楷体" w:hAnsi="楷体" w:eastAsia="楷体" w:cs="楷体"/>
-          <w:sz w:val="24"/>
-          <w:szCs w:val="24"/>
-        </w:rPr>
-      </w:pPr>
-      <w:r>
-        <w:rPr>
-          <w:rFonts w:hint="eastAsia" w:ascii="楷体" w:hAnsi="楷体" w:eastAsia="楷体" w:cs="楷体"/>
+          <w:rFonts w:ascii="楷体" w:eastAsia="楷体" w:hAnsi="楷体" w:cs="楷体"/>
+          <w:sz w:val="24"/>
+          <w:szCs w:val="24"/>
+        </w:rPr>
+      </w:pPr>
+      <w:r>
+        <w:rPr>
+          <w:rFonts w:ascii="楷体" w:eastAsia="楷体" w:hAnsi="楷体" w:cs="楷体" w:hint="eastAsia"/>
           <w:sz w:val="24"/>
           <w:szCs w:val="24"/>
         </w:rPr>
@@ -1669,14 +1645,14 @@
       <w:pPr>
         <w:jc w:val="left"/>
         <w:rPr>
-          <w:rFonts w:ascii="楷体" w:hAnsi="楷体" w:eastAsia="楷体" w:cs="楷体"/>
-          <w:sz w:val="24"/>
-          <w:szCs w:val="24"/>
-        </w:rPr>
-      </w:pPr>
-      <w:r>
-        <w:rPr>
-          <w:rFonts w:hint="eastAsia" w:ascii="楷体" w:hAnsi="楷体" w:eastAsia="楷体" w:cs="楷体"/>
+          <w:rFonts w:ascii="楷体" w:eastAsia="楷体" w:hAnsi="楷体" w:cs="楷体"/>
+          <w:sz w:val="24"/>
+          <w:szCs w:val="24"/>
+        </w:rPr>
+      </w:pPr>
+      <w:r>
+        <w:rPr>
+          <w:rFonts w:ascii="楷体" w:eastAsia="楷体" w:hAnsi="楷体" w:cs="楷体" w:hint="eastAsia"/>
           <w:sz w:val="24"/>
           <w:szCs w:val="24"/>
         </w:rPr>
@@ -1685,45 +1661,14 @@
     </w:p>
     <w:tbl>
       <w:tblPr>
-        <w:tblStyle w:val="8"/>
+        <w:tblStyle w:val="a7"/>
         <w:tblW w:w="0" w:type="auto"/>
-        <w:tblInd w:w="0" w:type="dxa"/>
-        <w:tblBorders>
-          <w:top w:val="single" w:color="auto" w:sz="4" w:space="0"/>
-          <w:left w:val="single" w:color="auto" w:sz="4" w:space="0"/>
-          <w:bottom w:val="single" w:color="auto" w:sz="4" w:space="0"/>
-          <w:right w:val="single" w:color="auto" w:sz="4" w:space="0"/>
-          <w:insideH w:val="single" w:color="auto" w:sz="4" w:space="0"/>
-          <w:insideV w:val="single" w:color="auto" w:sz="4" w:space="0"/>
-        </w:tblBorders>
-        <w:tblLayout w:type="autofit"/>
-        <w:tblCellMar>
-          <w:top w:w="0" w:type="dxa"/>
-          <w:left w:w="108" w:type="dxa"/>
-          <w:bottom w:w="0" w:type="dxa"/>
-          <w:right w:w="108" w:type="dxa"/>
-        </w:tblCellMar>
+        <w:tblLook w:val="04A0" w:firstRow="1" w:lastRow="0" w:firstColumn="1" w:lastColumn="0" w:noHBand="0" w:noVBand="1"/>
       </w:tblPr>
       <w:tblGrid>
         <w:gridCol w:w="8522"/>
       </w:tblGrid>
       <w:tr>
-        <w:tblPrEx>
-          <w:tblBorders>
-            <w:top w:val="single" w:color="auto" w:sz="4" w:space="0"/>
-            <w:left w:val="single" w:color="auto" w:sz="4" w:space="0"/>
-            <w:bottom w:val="single" w:color="auto" w:sz="4" w:space="0"/>
-            <w:right w:val="single" w:color="auto" w:sz="4" w:space="0"/>
-            <w:insideH w:val="single" w:color="auto" w:sz="4" w:space="0"/>
-            <w:insideV w:val="single" w:color="auto" w:sz="4" w:space="0"/>
-          </w:tblBorders>
-          <w:tblCellMar>
-            <w:top w:w="0" w:type="dxa"/>
-            <w:left w:w="108" w:type="dxa"/>
-            <w:bottom w:w="0" w:type="dxa"/>
-            <w:right w:w="108" w:type="dxa"/>
-          </w:tblCellMar>
-        </w:tblPrEx>
         <w:tc>
           <w:tcPr>
             <w:tcW w:w="8522" w:type="dxa"/>
@@ -1732,14 +1677,14 @@
             <w:pPr>
               <w:jc w:val="left"/>
               <w:rPr>
-                <w:rFonts w:ascii="楷体" w:hAnsi="楷体" w:eastAsia="楷体" w:cs="楷体"/>
+                <w:rFonts w:ascii="楷体" w:eastAsia="楷体" w:hAnsi="楷体" w:cs="楷体"/>
                 <w:sz w:val="24"/>
                 <w:szCs w:val="24"/>
               </w:rPr>
             </w:pPr>
             <w:r>
               <w:rPr>
-                <w:rFonts w:hint="eastAsia" w:ascii="楷体" w:hAnsi="楷体" w:eastAsia="楷体" w:cs="楷体"/>
+                <w:rFonts w:ascii="楷体" w:eastAsia="楷体" w:hAnsi="楷体" w:cs="楷体" w:hint="eastAsia"/>
                 <w:sz w:val="24"/>
                 <w:szCs w:val="24"/>
               </w:rPr>
@@ -1747,7 +1692,7 @@
             </w:r>
             <w:r>
               <w:rPr>
-                <w:rFonts w:hint="eastAsia" w:ascii="楷体" w:hAnsi="楷体" w:eastAsia="楷体" w:cs="楷体"/>
+                <w:rFonts w:ascii="楷体" w:eastAsia="楷体" w:hAnsi="楷体" w:cs="楷体" w:hint="eastAsia"/>
                 <w:b/>
                 <w:color w:val="FF0000"/>
                 <w:sz w:val="24"/>
@@ -1757,7 +1702,7 @@
             </w:r>
             <w:r>
               <w:rPr>
-                <w:rFonts w:hint="eastAsia" w:ascii="楷体" w:hAnsi="楷体" w:eastAsia="楷体" w:cs="楷体"/>
+                <w:rFonts w:ascii="楷体" w:eastAsia="楷体" w:hAnsi="楷体" w:cs="楷体" w:hint="eastAsia"/>
                 <w:sz w:val="24"/>
                 <w:szCs w:val="24"/>
               </w:rPr>
@@ -1771,7 +1716,130 @@
       <w:pPr>
         <w:jc w:val="left"/>
         <w:rPr>
-          <w:rFonts w:ascii="仿宋" w:hAnsi="仿宋" w:eastAsia="仿宋" w:cs="仿宋"/>
+          <w:rFonts w:ascii="仿宋" w:eastAsia="仿宋" w:hAnsi="仿宋" w:cs="仿宋" w:hint="eastAsia"/>
+          <w:sz w:val="24"/>
+          <w:szCs w:val="24"/>
+        </w:rPr>
+      </w:pPr>
+      <w:r>
+        <w:rPr>
+          <w:rFonts w:ascii="仿宋" w:eastAsia="仿宋" w:hAnsi="仿宋" w:cs="仿宋" w:hint="eastAsia"/>
+          <w:sz w:val="24"/>
+          <w:szCs w:val="24"/>
+        </w:rPr>
+        <w:t>(3)参照图片上传页面范例</w:t>
+      </w:r>
+    </w:p>
+    <w:p>
+      <w:pPr>
+        <w:jc w:val="left"/>
+        <w:rPr>
+          <w:rFonts w:ascii="仿宋" w:eastAsia="仿宋" w:hAnsi="仿宋" w:cs="仿宋" w:hint="eastAsia"/>
+          <w:sz w:val="24"/>
+          <w:szCs w:val="24"/>
+        </w:rPr>
+      </w:pPr>
+      <w:r>
+        <w:rPr>
+          <w:rFonts w:ascii="仿宋" w:eastAsia="仿宋" w:hAnsi="仿宋" w:cs="仿宋" w:hint="eastAsia"/>
+          <w:sz w:val="24"/>
+          <w:szCs w:val="24"/>
+        </w:rPr>
+        <w:t>(4)编辑页面</w:t>
+      </w:r>
+      <w:r>
+        <w:rPr>
+          <w:rFonts w:ascii="仿宋" w:eastAsia="仿宋" w:hAnsi="仿宋" w:cs="仿宋" w:hint="eastAsia"/>
+          <w:sz w:val="24"/>
+          <w:szCs w:val="24"/>
+        </w:rPr>
+        <w:t>的</w:t>
+      </w:r>
+      <w:bookmarkStart w:id="0" w:name="_GoBack"/>
+      <w:bookmarkEnd w:id="0"/>
+      <w:r>
+        <w:rPr>
+          <w:rFonts w:ascii="仿宋" w:eastAsia="仿宋" w:hAnsi="仿宋" w:cs="仿宋" w:hint="eastAsia"/>
+          <w:sz w:val="24"/>
+          <w:szCs w:val="24"/>
+        </w:rPr>
+        <w:t>回显需要在service层的save方法里写，关联bizKey和bizType，否则无法回显，参照代码范例</w:t>
+      </w:r>
+    </w:p>
+    <w:tbl>
+      <w:tblPr>
+        <w:tblStyle w:val="a7"/>
+        <w:tblW w:w="9464" w:type="dxa"/>
+        <w:tblLook w:val="04A0" w:firstRow="1" w:lastRow="0" w:firstColumn="1" w:lastColumn="0" w:noHBand="0" w:noVBand="1"/>
+      </w:tblPr>
+      <w:tblGrid>
+        <w:gridCol w:w="9464"/>
+      </w:tblGrid>
+      <w:tr>
+        <w:tc>
+          <w:tcPr>
+            <w:tcW w:w="9464" w:type="dxa"/>
+          </w:tcPr>
+          <w:p>
+            <w:pPr>
+              <w:jc w:val="left"/>
+              <w:rPr>
+                <w:rFonts w:ascii="仿宋" w:eastAsia="仿宋" w:hAnsi="仿宋" w:cs="仿宋" w:hint="eastAsia"/>
+                <w:sz w:val="24"/>
+                <w:szCs w:val="24"/>
+              </w:rPr>
+            </w:pPr>
+            <w:r>
+              <w:rPr>
+                <w:rFonts w:ascii="仿宋" w:eastAsia="仿宋" w:hAnsi="仿宋" w:cs="仿宋" w:hint="eastAsia"/>
+                <w:sz w:val="24"/>
+                <w:szCs w:val="24"/>
+              </w:rPr>
+              <w:t>// 保存上传图片</w:t>
+            </w:r>
+          </w:p>
+          <w:p>
+            <w:pPr>
+              <w:jc w:val="left"/>
+              <w:rPr>
+                <w:rFonts w:ascii="仿宋" w:eastAsia="仿宋" w:hAnsi="仿宋" w:cs="仿宋"/>
+                <w:sz w:val="24"/>
+                <w:szCs w:val="24"/>
+              </w:rPr>
+            </w:pPr>
+            <w:r>
+              <w:rPr>
+                <w:rFonts w:ascii="仿宋" w:eastAsia="仿宋" w:hAnsi="仿宋" w:cs="仿宋"/>
+                <w:sz w:val="24"/>
+                <w:szCs w:val="24"/>
+              </w:rPr>
+              <w:t>FileUploadUtils.saveFileUpload(</w:t>
+            </w:r>
+            <w:r>
+              <w:rPr>
+                <w:rFonts w:ascii="仿宋" w:eastAsia="仿宋" w:hAnsi="仿宋" w:cs="仿宋"/>
+                <w:sz w:val="24"/>
+                <w:szCs w:val="24"/>
+              </w:rPr>
+              <w:t>flylBanner, flylBanner.getId(),</w:t>
+            </w:r>
+            <w:r>
+              <w:rPr>
+                <w:rFonts w:ascii="仿宋" w:eastAsia="仿宋" w:hAnsi="仿宋" w:cs="仿宋"/>
+                <w:sz w:val="24"/>
+                <w:szCs w:val="24"/>
+              </w:rPr>
+              <w:t>"flylBanner_image");</w:t>
+            </w:r>
+          </w:p>
+        </w:tc>
+      </w:tr>
+    </w:tbl>
+    <w:p>
+      <w:pPr>
+        <w:jc w:val="left"/>
+        <w:rPr>
+          <w:rFonts w:ascii="仿宋" w:eastAsia="仿宋" w:hAnsi="仿宋" w:cs="仿宋"/>
           <w:sz w:val="24"/>
           <w:szCs w:val="24"/>
         </w:rPr>
@@ -1785,7 +1853,7 @@
         </w:numPr>
         <w:outlineLvl w:val="0"/>
         <w:rPr>
-          <w:rFonts w:ascii="微软雅黑" w:hAnsi="微软雅黑" w:eastAsia="微软雅黑" w:cs="微软雅黑"/>
+          <w:rFonts w:ascii="微软雅黑" w:eastAsia="微软雅黑" w:hAnsi="微软雅黑" w:cs="微软雅黑"/>
           <w:b/>
           <w:bCs/>
           <w:sz w:val="28"/>
@@ -1794,7 +1862,7 @@
       </w:pPr>
       <w:r>
         <w:rPr>
-          <w:rFonts w:hint="eastAsia" w:ascii="微软雅黑" w:hAnsi="微软雅黑" w:eastAsia="微软雅黑" w:cs="微软雅黑"/>
+          <w:rFonts w:ascii="微软雅黑" w:eastAsia="微软雅黑" w:hAnsi="微软雅黑" w:cs="微软雅黑" w:hint="eastAsia"/>
           <w:b/>
           <w:bCs/>
           <w:sz w:val="28"/>
@@ -1807,14 +1875,14 @@
       <w:pPr>
         <w:jc w:val="left"/>
         <w:rPr>
-          <w:rFonts w:ascii="楷体" w:hAnsi="楷体" w:eastAsia="楷体" w:cs="楷体"/>
-          <w:sz w:val="24"/>
-          <w:szCs w:val="24"/>
-        </w:rPr>
-      </w:pPr>
-      <w:r>
-        <w:rPr>
-          <w:rFonts w:hint="eastAsia" w:ascii="楷体" w:hAnsi="楷体" w:eastAsia="楷体" w:cs="楷体"/>
+          <w:rFonts w:ascii="楷体" w:eastAsia="楷体" w:hAnsi="楷体" w:cs="楷体"/>
+          <w:sz w:val="24"/>
+          <w:szCs w:val="24"/>
+        </w:rPr>
+      </w:pPr>
+      <w:r>
+        <w:rPr>
+          <w:rFonts w:ascii="楷体" w:eastAsia="楷体" w:hAnsi="楷体" w:cs="楷体" w:hint="eastAsia"/>
           <w:sz w:val="24"/>
           <w:szCs w:val="24"/>
         </w:rPr>
@@ -1825,14 +1893,14 @@
       <w:pPr>
         <w:jc w:val="left"/>
         <w:rPr>
-          <w:rFonts w:ascii="楷体" w:hAnsi="楷体" w:eastAsia="楷体" w:cs="楷体"/>
-          <w:sz w:val="24"/>
-          <w:szCs w:val="24"/>
-        </w:rPr>
-      </w:pPr>
-      <w:r>
-        <w:rPr>
-          <w:rFonts w:hint="eastAsia" w:ascii="楷体" w:hAnsi="楷体" w:eastAsia="楷体" w:cs="楷体"/>
+          <w:rFonts w:ascii="楷体" w:eastAsia="楷体" w:hAnsi="楷体" w:cs="楷体"/>
+          <w:sz w:val="24"/>
+          <w:szCs w:val="24"/>
+        </w:rPr>
+      </w:pPr>
+      <w:r>
+        <w:rPr>
+          <w:rFonts w:ascii="楷体" w:eastAsia="楷体" w:hAnsi="楷体" w:cs="楷体" w:hint="eastAsia"/>
           <w:sz w:val="24"/>
           <w:szCs w:val="24"/>
         </w:rPr>
@@ -1843,14 +1911,14 @@
       <w:pPr>
         <w:jc w:val="left"/>
         <w:rPr>
-          <w:rFonts w:ascii="楷体" w:hAnsi="楷体" w:eastAsia="楷体" w:cs="楷体"/>
-          <w:sz w:val="24"/>
-          <w:szCs w:val="24"/>
-        </w:rPr>
-      </w:pPr>
-      <w:r>
-        <w:rPr>
-          <w:rFonts w:hint="eastAsia" w:ascii="楷体" w:hAnsi="楷体" w:eastAsia="楷体" w:cs="楷体"/>
+          <w:rFonts w:ascii="楷体" w:eastAsia="楷体" w:hAnsi="楷体" w:cs="楷体"/>
+          <w:sz w:val="24"/>
+          <w:szCs w:val="24"/>
+        </w:rPr>
+      </w:pPr>
+      <w:r>
+        <w:rPr>
+          <w:rFonts w:ascii="楷体" w:eastAsia="楷体" w:hAnsi="楷体" w:cs="楷体" w:hint="eastAsia"/>
           <w:sz w:val="24"/>
           <w:szCs w:val="24"/>
         </w:rPr>
@@ -1862,6 +1930,9 @@
         <w:jc w:val="left"/>
       </w:pPr>
       <w:r>
+        <w:rPr>
+          <w:noProof/>
+        </w:rPr>
         <w:drawing>
           <wp:inline distT="0" distB="0" distL="114300" distR="114300">
             <wp:extent cx="5269865" cy="1819910"/>
@@ -1880,7 +1951,7 @@
                     </pic:cNvPicPr>
                   </pic:nvPicPr>
                   <pic:blipFill>
-                    <a:blip r:embed="rId18"/>
+                    <a:blip r:embed="rId21"/>
                     <a:stretch>
                       <a:fillRect/>
                     </a:stretch>
@@ -1909,14 +1980,14 @@
       <w:pPr>
         <w:jc w:val="left"/>
         <w:rPr>
-          <w:rFonts w:ascii="楷体" w:hAnsi="楷体" w:eastAsia="楷体" w:cs="楷体"/>
-          <w:sz w:val="24"/>
-          <w:szCs w:val="24"/>
-        </w:rPr>
-      </w:pPr>
-      <w:r>
-        <w:rPr>
-          <w:rFonts w:hint="eastAsia" w:ascii="楷体" w:hAnsi="楷体" w:eastAsia="楷体" w:cs="楷体"/>
+          <w:rFonts w:ascii="楷体" w:eastAsia="楷体" w:hAnsi="楷体" w:cs="楷体"/>
+          <w:sz w:val="24"/>
+          <w:szCs w:val="24"/>
+        </w:rPr>
+      </w:pPr>
+      <w:r>
+        <w:rPr>
+          <w:rFonts w:ascii="楷体" w:eastAsia="楷体" w:hAnsi="楷体" w:cs="楷体" w:hint="eastAsia"/>
           <w:sz w:val="24"/>
           <w:szCs w:val="24"/>
         </w:rPr>
@@ -1928,6 +1999,10 @@
         <w:jc w:val="left"/>
       </w:pPr>
       <w:r>
+        <w:rPr>
+          <w:noProof/>
+        </w:rPr>
+        <w:lastRenderedPageBreak/>
         <w:drawing>
           <wp:inline distT="0" distB="0" distL="114300" distR="114300">
             <wp:extent cx="5271135" cy="1772285"/>
@@ -1946,7 +2021,7 @@
                     </pic:cNvPicPr>
                   </pic:nvPicPr>
                   <pic:blipFill>
-                    <a:blip r:embed="rId19"/>
+                    <a:blip r:embed="rId22"/>
                     <a:stretch>
                       <a:fillRect/>
                     </a:stretch>
@@ -1975,14 +2050,14 @@
       <w:pPr>
         <w:jc w:val="left"/>
         <w:rPr>
-          <w:rFonts w:ascii="楷体" w:hAnsi="楷体" w:eastAsia="楷体" w:cs="楷体"/>
-          <w:sz w:val="24"/>
-          <w:szCs w:val="24"/>
-        </w:rPr>
-      </w:pPr>
-      <w:r>
-        <w:rPr>
-          <w:rFonts w:hint="eastAsia" w:ascii="楷体" w:hAnsi="楷体" w:eastAsia="楷体" w:cs="楷体"/>
+          <w:rFonts w:ascii="楷体" w:eastAsia="楷体" w:hAnsi="楷体" w:cs="楷体"/>
+          <w:sz w:val="24"/>
+          <w:szCs w:val="24"/>
+        </w:rPr>
+      </w:pPr>
+      <w:r>
+        <w:rPr>
+          <w:rFonts w:ascii="楷体" w:eastAsia="楷体" w:hAnsi="楷体" w:cs="楷体" w:hint="eastAsia"/>
           <w:sz w:val="24"/>
           <w:szCs w:val="24"/>
         </w:rPr>
@@ -1994,6 +2069,9 @@
         <w:jc w:val="left"/>
       </w:pPr>
       <w:r>
+        <w:rPr>
+          <w:noProof/>
+        </w:rPr>
         <w:drawing>
           <wp:inline distT="0" distB="0" distL="114300" distR="114300">
             <wp:extent cx="5270500" cy="2729230"/>
@@ -2012,7 +2090,7 @@
                     </pic:cNvPicPr>
                   </pic:nvPicPr>
                   <pic:blipFill>
-                    <a:blip r:embed="rId20"/>
+                    <a:blip r:embed="rId23"/>
                     <a:stretch>
                       <a:fillRect/>
                     </a:stretch>
@@ -2045,14 +2123,14 @@
         </w:numPr>
         <w:jc w:val="left"/>
         <w:rPr>
-          <w:rFonts w:ascii="楷体" w:hAnsi="楷体" w:eastAsia="楷体" w:cs="楷体"/>
-          <w:sz w:val="24"/>
-          <w:szCs w:val="24"/>
-        </w:rPr>
-      </w:pPr>
-      <w:r>
-        <w:rPr>
-          <w:rFonts w:hint="eastAsia" w:ascii="楷体" w:hAnsi="楷体" w:eastAsia="楷体" w:cs="楷体"/>
+          <w:rFonts w:ascii="楷体" w:eastAsia="楷体" w:hAnsi="楷体" w:cs="楷体"/>
+          <w:sz w:val="24"/>
+          <w:szCs w:val="24"/>
+        </w:rPr>
+      </w:pPr>
+      <w:r>
+        <w:rPr>
+          <w:rFonts w:ascii="楷体" w:eastAsia="楷体" w:hAnsi="楷体" w:cs="楷体" w:hint="eastAsia"/>
           <w:sz w:val="24"/>
           <w:szCs w:val="24"/>
         </w:rPr>
@@ -2064,6 +2142,9 @@
         <w:jc w:val="left"/>
       </w:pPr>
       <w:r>
+        <w:rPr>
+          <w:noProof/>
+        </w:rPr>
         <w:drawing>
           <wp:inline distT="0" distB="0" distL="114300" distR="114300">
             <wp:extent cx="5271135" cy="2987040"/>
@@ -2082,7 +2163,7 @@
                     </pic:cNvPicPr>
                   </pic:nvPicPr>
                   <pic:blipFill>
-                    <a:blip r:embed="rId21"/>
+                    <a:blip r:embed="rId24"/>
                     <a:stretch>
                       <a:fillRect/>
                     </a:stretch>
@@ -2111,19 +2192,19 @@
       <w:pPr>
         <w:jc w:val="left"/>
         <w:rPr>
-          <w:rFonts w:ascii="楷体" w:hAnsi="楷体" w:eastAsia="楷体"/>
-        </w:rPr>
-      </w:pPr>
-      <w:r>
-        <w:rPr>
-          <w:rFonts w:hint="eastAsia" w:ascii="楷体" w:hAnsi="楷体" w:eastAsia="楷体"/>
+          <w:rFonts w:ascii="楷体" w:eastAsia="楷体" w:hAnsi="楷体"/>
+        </w:rPr>
+      </w:pPr>
+      <w:r>
+        <w:rPr>
+          <w:rFonts w:ascii="楷体" w:eastAsia="楷体" w:hAnsi="楷体" w:hint="eastAsia"/>
         </w:rPr>
         <w:t>步骤：</w:t>
       </w:r>
     </w:p>
     <w:p>
       <w:pPr>
-        <w:pStyle w:val="14"/>
+        <w:pStyle w:val="aa"/>
         <w:numPr>
           <w:ilvl w:val="0"/>
           <w:numId w:val="5"/>
@@ -2131,44 +2212,54 @@
         <w:ind w:firstLineChars="0"/>
         <w:jc w:val="left"/>
         <w:rPr>
-          <w:rFonts w:ascii="楷体" w:hAnsi="楷体" w:eastAsia="楷体"/>
-        </w:rPr>
-      </w:pPr>
-      <w:r>
-        <w:rPr>
-          <w:rFonts w:hint="eastAsia" w:ascii="楷体" w:hAnsi="楷体" w:eastAsia="楷体"/>
+          <w:rFonts w:ascii="楷体" w:eastAsia="楷体" w:hAnsi="楷体"/>
+        </w:rPr>
+      </w:pPr>
+      <w:r>
+        <w:rPr>
+          <w:rFonts w:ascii="楷体" w:eastAsia="楷体" w:hAnsi="楷体" w:hint="eastAsia"/>
         </w:rPr>
         <w:t>复制上面的</w:t>
       </w:r>
       <w:r>
         <w:rPr>
-          <w:rFonts w:ascii="楷体" w:hAnsi="楷体" w:eastAsia="楷体"/>
-        </w:rPr>
-        <w:t>flylArticleCateIndex.html，改为flylArticleIndex.html，并按下图做相应的修改，具体看“</w:t>
-      </w:r>
-      <w:r>
-        <w:rPr>
-          <w:rFonts w:hint="eastAsia" w:ascii="楷体" w:hAnsi="楷体" w:eastAsia="楷体"/>
+          <w:rFonts w:ascii="楷体" w:eastAsia="楷体" w:hAnsi="楷体"/>
+        </w:rPr>
+        <w:t>flylArticleCateIndex.html，改为flylArticleIndex.html，并按下图做</w:t>
+      </w:r>
+      <w:r>
+        <w:rPr>
+          <w:rFonts w:ascii="楷体" w:eastAsia="楷体" w:hAnsi="楷体"/>
+        </w:rPr>
+        <w:lastRenderedPageBreak/>
+        <w:t>相应的修改，具体看“</w:t>
+      </w:r>
+      <w:r>
+        <w:rPr>
+          <w:rFonts w:ascii="楷体" w:eastAsia="楷体" w:hAnsi="楷体" w:hint="eastAsia"/>
         </w:rPr>
         <w:t>JeeSite4.0树代码范例</w:t>
       </w:r>
       <w:r>
         <w:rPr>
-          <w:rFonts w:ascii="楷体" w:hAnsi="楷体" w:eastAsia="楷体"/>
+          <w:rFonts w:ascii="楷体" w:eastAsia="楷体" w:hAnsi="楷体"/>
         </w:rPr>
         <w:t>”文件夹内的代码内注释</w:t>
       </w:r>
     </w:p>
     <w:p>
       <w:pPr>
-        <w:pStyle w:val="14"/>
-        <w:ind w:left="360" w:firstLine="0" w:firstLineChars="0"/>
-        <w:jc w:val="left"/>
-        <w:rPr>
-          <w:rFonts w:ascii="楷体" w:hAnsi="楷体" w:eastAsia="楷体"/>
-        </w:rPr>
-      </w:pPr>
-      <w:r>
+        <w:pStyle w:val="aa"/>
+        <w:ind w:left="360" w:firstLineChars="0" w:firstLine="0"/>
+        <w:jc w:val="left"/>
+        <w:rPr>
+          <w:rFonts w:ascii="楷体" w:eastAsia="楷体" w:hAnsi="楷体"/>
+        </w:rPr>
+      </w:pPr>
+      <w:r>
+        <w:rPr>
+          <w:noProof/>
+        </w:rPr>
         <w:drawing>
           <wp:inline distT="0" distB="0" distL="0" distR="0">
             <wp:extent cx="5274310" cy="1391920"/>
@@ -2187,7 +2278,7 @@
                     </pic:cNvPicPr>
                   </pic:nvPicPr>
                   <pic:blipFill>
-                    <a:blip r:embed="rId22"/>
+                    <a:blip r:embed="rId25"/>
                     <a:stretch>
                       <a:fillRect/>
                     </a:stretch>
@@ -2210,7 +2301,7 @@
     </w:p>
     <w:p>
       <w:pPr>
-        <w:pStyle w:val="14"/>
+        <w:pStyle w:val="aa"/>
         <w:numPr>
           <w:ilvl w:val="0"/>
           <w:numId w:val="5"/>
@@ -2218,32 +2309,35 @@
         <w:ind w:firstLineChars="0"/>
         <w:jc w:val="left"/>
         <w:rPr>
-          <w:rFonts w:ascii="楷体" w:hAnsi="楷体" w:eastAsia="楷体"/>
-        </w:rPr>
-      </w:pPr>
-      <w:r>
-        <w:rPr>
-          <w:rFonts w:ascii="楷体" w:hAnsi="楷体" w:eastAsia="楷体"/>
+          <w:rFonts w:ascii="楷体" w:eastAsia="楷体" w:hAnsi="楷体"/>
+        </w:rPr>
+      </w:pPr>
+      <w:r>
+        <w:rPr>
+          <w:rFonts w:ascii="楷体" w:eastAsia="楷体" w:hAnsi="楷体"/>
         </w:rPr>
         <w:t>flylArticleF</w:t>
       </w:r>
       <w:r>
         <w:rPr>
-          <w:rFonts w:hint="eastAsia" w:ascii="楷体" w:hAnsi="楷体" w:eastAsia="楷体"/>
+          <w:rFonts w:ascii="楷体" w:eastAsia="楷体" w:hAnsi="楷体" w:hint="eastAsia"/>
         </w:rPr>
         <w:t>orm.html里的文章类型选项加上树进行选择，具体看源码内个人注释</w:t>
       </w:r>
     </w:p>
     <w:p>
       <w:pPr>
-        <w:pStyle w:val="14"/>
-        <w:ind w:left="360" w:firstLine="0" w:firstLineChars="0"/>
-        <w:jc w:val="left"/>
-        <w:rPr>
-          <w:rFonts w:ascii="楷体" w:hAnsi="楷体" w:eastAsia="楷体"/>
-        </w:rPr>
-      </w:pPr>
-      <w:r>
+        <w:pStyle w:val="aa"/>
+        <w:ind w:left="360" w:firstLineChars="0" w:firstLine="0"/>
+        <w:jc w:val="left"/>
+        <w:rPr>
+          <w:rFonts w:ascii="楷体" w:eastAsia="楷体" w:hAnsi="楷体"/>
+        </w:rPr>
+      </w:pPr>
+      <w:r>
+        <w:rPr>
+          <w:noProof/>
+        </w:rPr>
         <w:drawing>
           <wp:inline distT="0" distB="0" distL="0" distR="0">
             <wp:extent cx="5274310" cy="1536065"/>
@@ -2262,7 +2356,7 @@
                     </pic:cNvPicPr>
                   </pic:nvPicPr>
                   <pic:blipFill>
-                    <a:blip r:embed="rId23"/>
+                    <a:blip r:embed="rId26"/>
                     <a:stretch>
                       <a:fillRect/>
                     </a:stretch>
@@ -2291,7 +2385,7 @@
         </w:numPr>
         <w:outlineLvl w:val="0"/>
         <w:rPr>
-          <w:rFonts w:hint="eastAsia" w:ascii="微软雅黑" w:hAnsi="微软雅黑" w:eastAsia="微软雅黑" w:cs="微软雅黑"/>
+          <w:rFonts w:ascii="微软雅黑" w:eastAsia="微软雅黑" w:hAnsi="微软雅黑" w:cs="微软雅黑"/>
           <w:b/>
           <w:bCs/>
           <w:sz w:val="28"/>
@@ -2300,7 +2394,7 @@
       </w:pPr>
       <w:r>
         <w:rPr>
-          <w:rFonts w:hint="eastAsia" w:ascii="微软雅黑" w:hAnsi="微软雅黑" w:eastAsia="微软雅黑" w:cs="微软雅黑"/>
+          <w:rFonts w:ascii="微软雅黑" w:eastAsia="微软雅黑" w:hAnsi="微软雅黑" w:cs="微软雅黑" w:hint="eastAsia"/>
           <w:b/>
           <w:bCs/>
           <w:sz w:val="28"/>
@@ -2311,45 +2405,15 @@
     </w:p>
     <w:tbl>
       <w:tblPr>
-        <w:tblStyle w:val="8"/>
+        <w:tblStyle w:val="a7"/>
         <w:tblW w:w="0" w:type="auto"/>
         <w:tblInd w:w="360" w:type="dxa"/>
-        <w:tblBorders>
-          <w:top w:val="single" w:color="auto" w:sz="4" w:space="0"/>
-          <w:left w:val="single" w:color="auto" w:sz="4" w:space="0"/>
-          <w:bottom w:val="single" w:color="auto" w:sz="4" w:space="0"/>
-          <w:right w:val="single" w:color="auto" w:sz="4" w:space="0"/>
-          <w:insideH w:val="single" w:color="auto" w:sz="4" w:space="0"/>
-          <w:insideV w:val="single" w:color="auto" w:sz="4" w:space="0"/>
-        </w:tblBorders>
-        <w:tblLayout w:type="autofit"/>
-        <w:tblCellMar>
-          <w:top w:w="0" w:type="dxa"/>
-          <w:left w:w="108" w:type="dxa"/>
-          <w:bottom w:w="0" w:type="dxa"/>
-          <w:right w:w="108" w:type="dxa"/>
-        </w:tblCellMar>
+        <w:tblLook w:val="04A0" w:firstRow="1" w:lastRow="0" w:firstColumn="1" w:lastColumn="0" w:noHBand="0" w:noVBand="1"/>
       </w:tblPr>
       <w:tblGrid>
         <w:gridCol w:w="8162"/>
       </w:tblGrid>
       <w:tr>
-        <w:tblPrEx>
-          <w:tblBorders>
-            <w:top w:val="single" w:color="auto" w:sz="4" w:space="0"/>
-            <w:left w:val="single" w:color="auto" w:sz="4" w:space="0"/>
-            <w:bottom w:val="single" w:color="auto" w:sz="4" w:space="0"/>
-            <w:right w:val="single" w:color="auto" w:sz="4" w:space="0"/>
-            <w:insideH w:val="single" w:color="auto" w:sz="4" w:space="0"/>
-            <w:insideV w:val="single" w:color="auto" w:sz="4" w:space="0"/>
-          </w:tblBorders>
-          <w:tblCellMar>
-            <w:top w:w="0" w:type="dxa"/>
-            <w:left w:w="108" w:type="dxa"/>
-            <w:bottom w:w="0" w:type="dxa"/>
-            <w:right w:w="108" w:type="dxa"/>
-          </w:tblCellMar>
-        </w:tblPrEx>
         <w:tc>
           <w:tcPr>
             <w:tcW w:w="8522" w:type="dxa"/>
@@ -2358,13 +2422,13 @@
             <w:pPr>
               <w:jc w:val="left"/>
               <w:rPr>
-                <w:rFonts w:hint="eastAsia" w:ascii="华文中宋" w:hAnsi="华文中宋" w:eastAsia="华文中宋"/>
+                <w:rFonts w:ascii="华文中宋" w:eastAsia="华文中宋" w:hAnsi="华文中宋"/>
                 <w:color w:val="FF0000"/>
               </w:rPr>
             </w:pPr>
             <w:r>
               <w:rPr>
-                <w:rFonts w:hint="eastAsia" w:ascii="华文中宋" w:hAnsi="华文中宋" w:eastAsia="华文中宋"/>
+                <w:rFonts w:ascii="华文中宋" w:eastAsia="华文中宋" w:hAnsi="华文中宋" w:hint="eastAsia"/>
                 <w:color w:val="FF0000"/>
               </w:rPr>
               <w:t>recycleSubtypeList.html页面</w:t>
@@ -2374,38 +2438,33 @@
             <w:pPr>
               <w:jc w:val="left"/>
               <w:rPr>
-                <w:rFonts w:ascii="楷体" w:hAnsi="楷体" w:eastAsia="楷体"/>
+                <w:rFonts w:ascii="楷体" w:eastAsia="楷体" w:hAnsi="楷体"/>
               </w:rPr>
             </w:pPr>
             <w:r>
               <w:rPr>
-                <w:rFonts w:ascii="楷体" w:hAnsi="楷体" w:eastAsia="楷体"/>
+                <w:rFonts w:ascii="楷体" w:eastAsia="楷体" w:hAnsi="楷体"/>
               </w:rPr>
               <w:t>&lt;#form:form id="searchForm" model="${recycleOrderCollection}" action="${ctx}/recycle/recycleCollectionType/listData?</w:t>
             </w:r>
             <w:r>
               <w:rPr>
-                <w:rFonts w:ascii="楷体" w:hAnsi="楷体" w:eastAsia="楷体"/>
+                <w:rFonts w:ascii="楷体" w:eastAsia="楷体" w:hAnsi="楷体"/>
                 <w:color w:val="FF0000"/>
               </w:rPr>
               <w:t>id=${recycleOrderCollection.id}</w:t>
             </w:r>
             <w:r>
               <w:rPr>
-                <w:rFonts w:ascii="楷体" w:hAnsi="楷体" w:eastAsia="楷体"/>
+                <w:rFonts w:ascii="楷体" w:eastAsia="楷体" w:hAnsi="楷体"/>
               </w:rPr>
               <w:t>" method="post" class="form-inline hide"</w:t>
             </w:r>
             <w:r>
               <w:rPr>
-                <w:rFonts w:ascii="楷体" w:hAnsi="楷体" w:eastAsia="楷体"/>
+                <w:rFonts w:ascii="楷体" w:eastAsia="楷体" w:hAnsi="楷体"/>
               </w:rPr>
               <w:tab/>
-            </w:r>
-            <w:r>
-              <w:rPr>
-                <w:rFonts w:ascii="楷体" w:hAnsi="楷体" w:eastAsia="楷体"/>
-              </w:rPr>
               <w:t>data-page-no="${parameter.pageNo}" data-page-size="${parameter.pageSize}" data-order-by="${parameter.orderBy}"&gt;</w:t>
             </w:r>
           </w:p>
@@ -2414,46 +2473,46 @@
     </w:tbl>
     <w:p>
       <w:pPr>
-        <w:pStyle w:val="14"/>
-        <w:ind w:left="360" w:firstLine="0" w:firstLineChars="0"/>
-        <w:jc w:val="left"/>
-        <w:rPr>
-          <w:rFonts w:hint="eastAsia" w:ascii="楷体" w:hAnsi="楷体" w:eastAsia="楷体"/>
-        </w:rPr>
-      </w:pPr>
-      <w:r>
-        <w:rPr>
-          <w:rFonts w:ascii="楷体" w:hAnsi="楷体" w:eastAsia="楷体"/>
+        <w:pStyle w:val="aa"/>
+        <w:ind w:left="360" w:firstLineChars="0" w:firstLine="0"/>
+        <w:jc w:val="left"/>
+        <w:rPr>
+          <w:rFonts w:ascii="楷体" w:eastAsia="楷体" w:hAnsi="楷体"/>
+        </w:rPr>
+      </w:pPr>
+      <w:r>
+        <w:rPr>
+          <w:rFonts w:ascii="楷体" w:eastAsia="楷体" w:hAnsi="楷体"/>
         </w:rPr>
         <w:t>默认生成的是不带“?</w:t>
       </w:r>
       <w:r>
         <w:rPr>
-          <w:rFonts w:ascii="楷体" w:hAnsi="楷体" w:eastAsia="楷体"/>
+          <w:rFonts w:ascii="楷体" w:eastAsia="楷体" w:hAnsi="楷体"/>
           <w:color w:val="FF0000"/>
         </w:rPr>
         <w:t>id=${recycleOrderCollection.id}</w:t>
       </w:r>
       <w:r>
         <w:rPr>
-          <w:rFonts w:ascii="楷体" w:hAnsi="楷体" w:eastAsia="楷体"/>
+          <w:rFonts w:ascii="楷体" w:eastAsia="楷体" w:hAnsi="楷体"/>
         </w:rPr>
         <w:t>”</w:t>
       </w:r>
       <w:r>
         <w:rPr>
-          <w:rFonts w:hint="eastAsia" w:ascii="楷体" w:hAnsi="楷体" w:eastAsia="楷体"/>
+          <w:rFonts w:ascii="楷体" w:eastAsia="楷体" w:hAnsi="楷体" w:hint="eastAsia"/>
         </w:rPr>
         <w:t>的，这里可以根据业务需求加id，类似于jsp写法</w:t>
       </w:r>
     </w:p>
     <w:p>
       <w:pPr>
-        <w:pStyle w:val="14"/>
-        <w:ind w:left="360" w:firstLine="0" w:firstLineChars="0"/>
-        <w:jc w:val="left"/>
-        <w:rPr>
-          <w:rFonts w:hint="eastAsia" w:ascii="楷体" w:hAnsi="楷体" w:eastAsia="楷体"/>
+        <w:pStyle w:val="aa"/>
+        <w:ind w:left="360" w:firstLineChars="0" w:firstLine="0"/>
+        <w:jc w:val="left"/>
+        <w:rPr>
+          <w:rFonts w:ascii="楷体" w:eastAsia="楷体" w:hAnsi="楷体"/>
         </w:rPr>
       </w:pPr>
     </w:p>
@@ -2465,7 +2524,7 @@
         </w:numPr>
         <w:outlineLvl w:val="0"/>
         <w:rPr>
-          <w:rFonts w:hint="eastAsia" w:ascii="微软雅黑" w:hAnsi="微软雅黑" w:eastAsia="微软雅黑" w:cs="微软雅黑"/>
+          <w:rFonts w:ascii="微软雅黑" w:eastAsia="微软雅黑" w:hAnsi="微软雅黑" w:cs="微软雅黑"/>
           <w:b/>
           <w:bCs/>
           <w:sz w:val="28"/>
@@ -2474,280 +2533,200 @@
       </w:pPr>
       <w:r>
         <w:rPr>
-          <w:rFonts w:hint="eastAsia" w:ascii="微软雅黑" w:hAnsi="微软雅黑" w:eastAsia="微软雅黑" w:cs="微软雅黑"/>
+          <w:rFonts w:ascii="微软雅黑" w:eastAsia="微软雅黑" w:hAnsi="微软雅黑" w:cs="微软雅黑" w:hint="eastAsia"/>
           <w:b/>
           <w:bCs/>
           <w:sz w:val="28"/>
           <w:szCs w:val="28"/>
         </w:rPr>
-        <w:t>JeeSite</w:t>
-      </w:r>
-      <w:r>
-        <w:rPr>
-          <w:rFonts w:hint="eastAsia" w:ascii="微软雅黑" w:hAnsi="微软雅黑" w:eastAsia="微软雅黑" w:cs="微软雅黑"/>
-          <w:b/>
-          <w:bCs/>
-          <w:sz w:val="28"/>
-          <w:szCs w:val="28"/>
-          <w:lang w:val="en-US" w:eastAsia="zh-CN"/>
-        </w:rPr>
-        <w:t>放行web模块接口</w:t>
-      </w:r>
-    </w:p>
-    <w:p>
-      <w:pPr>
-        <w:pStyle w:val="14"/>
-        <w:ind w:left="360" w:firstLine="0" w:firstLineChars="0"/>
-        <w:jc w:val="left"/>
-        <w:rPr>
-          <w:rFonts w:hint="eastAsia" w:ascii="楷体" w:hAnsi="楷体" w:eastAsia="楷体"/>
-          <w:lang w:val="en-US" w:eastAsia="zh-CN"/>
-        </w:rPr>
-      </w:pPr>
-      <w:r>
-        <w:rPr>
-          <w:rFonts w:hint="eastAsia" w:ascii="楷体" w:hAnsi="楷体" w:eastAsia="楷体"/>
-          <w:lang w:val="en-US" w:eastAsia="zh-CN"/>
+        <w:t>JeeSite放行web模块接口</w:t>
+      </w:r>
+    </w:p>
+    <w:p>
+      <w:pPr>
+        <w:pStyle w:val="aa"/>
+        <w:ind w:left="360" w:firstLineChars="0" w:firstLine="0"/>
+        <w:jc w:val="left"/>
+        <w:rPr>
+          <w:rFonts w:ascii="楷体" w:eastAsia="楷体" w:hAnsi="楷体"/>
+        </w:rPr>
+      </w:pPr>
+      <w:r>
+        <w:rPr>
+          <w:rFonts w:ascii="楷体" w:eastAsia="楷体" w:hAnsi="楷体" w:hint="eastAsia"/>
         </w:rPr>
         <w:t>重写个Controller类，把${adminPath}去掉即可</w:t>
       </w:r>
     </w:p>
     <w:tbl>
       <w:tblPr>
-        <w:tblStyle w:val="8"/>
+        <w:tblStyle w:val="a7"/>
         <w:tblW w:w="0" w:type="auto"/>
-        <w:tblInd w:w="0" w:type="dxa"/>
-        <w:tblBorders>
-          <w:top w:val="single" w:color="auto" w:sz="4" w:space="0"/>
-          <w:left w:val="single" w:color="auto" w:sz="4" w:space="0"/>
-          <w:bottom w:val="single" w:color="auto" w:sz="4" w:space="0"/>
-          <w:right w:val="single" w:color="auto" w:sz="4" w:space="0"/>
-          <w:insideH w:val="single" w:color="auto" w:sz="4" w:space="0"/>
-          <w:insideV w:val="single" w:color="auto" w:sz="4" w:space="0"/>
-        </w:tblBorders>
-        <w:tblLayout w:type="autofit"/>
-        <w:tblCellMar>
-          <w:top w:w="0" w:type="dxa"/>
-          <w:left w:w="108" w:type="dxa"/>
-          <w:bottom w:w="0" w:type="dxa"/>
-          <w:right w:w="108" w:type="dxa"/>
-        </w:tblCellMar>
+        <w:tblLook w:val="04A0" w:firstRow="1" w:lastRow="0" w:firstColumn="1" w:lastColumn="0" w:noHBand="0" w:noVBand="1"/>
       </w:tblPr>
       <w:tblGrid>
         <w:gridCol w:w="8522"/>
       </w:tblGrid>
       <w:tr>
-        <w:tblPrEx>
-          <w:tblBorders>
-            <w:top w:val="single" w:color="auto" w:sz="4" w:space="0"/>
-            <w:left w:val="single" w:color="auto" w:sz="4" w:space="0"/>
-            <w:bottom w:val="single" w:color="auto" w:sz="4" w:space="0"/>
-            <w:right w:val="single" w:color="auto" w:sz="4" w:space="0"/>
-            <w:insideH w:val="single" w:color="auto" w:sz="4" w:space="0"/>
-            <w:insideV w:val="single" w:color="auto" w:sz="4" w:space="0"/>
-          </w:tblBorders>
-        </w:tblPrEx>
         <w:tc>
           <w:tcPr>
             <w:tcW w:w="8522" w:type="dxa"/>
           </w:tcPr>
           <w:p>
             <w:pPr>
-              <w:pStyle w:val="14"/>
+              <w:pStyle w:val="aa"/>
               <w:jc w:val="left"/>
               <w:rPr>
-                <w:rFonts w:hint="default" w:ascii="楷体" w:hAnsi="楷体" w:eastAsia="楷体"/>
-                <w:vertAlign w:val="baseline"/>
-                <w:lang w:val="en-US" w:eastAsia="zh-CN"/>
+                <w:rFonts w:ascii="楷体" w:eastAsia="楷体" w:hAnsi="楷体"/>
               </w:rPr>
             </w:pPr>
             <w:r>
               <w:rPr>
-                <w:rFonts w:hint="default" w:ascii="楷体" w:hAnsi="楷体" w:eastAsia="楷体"/>
-                <w:vertAlign w:val="baseline"/>
-                <w:lang w:val="en-US" w:eastAsia="zh-CN"/>
+                <w:rFonts w:ascii="楷体" w:eastAsia="楷体" w:hAnsi="楷体"/>
               </w:rPr>
               <w:t>@Controller</w:t>
             </w:r>
           </w:p>
           <w:p>
             <w:pPr>
-              <w:pStyle w:val="14"/>
+              <w:pStyle w:val="aa"/>
               <w:jc w:val="left"/>
               <w:rPr>
-                <w:rFonts w:hint="default" w:ascii="楷体" w:hAnsi="楷体" w:eastAsia="楷体"/>
-                <w:vertAlign w:val="baseline"/>
-                <w:lang w:val="en-US" w:eastAsia="zh-CN"/>
+                <w:rFonts w:ascii="楷体" w:eastAsia="楷体" w:hAnsi="楷体"/>
               </w:rPr>
             </w:pPr>
             <w:r>
               <w:rPr>
-                <w:rFonts w:hint="default" w:ascii="楷体" w:hAnsi="楷体" w:eastAsia="楷体"/>
-                <w:vertAlign w:val="baseline"/>
-                <w:lang w:val="en-US" w:eastAsia="zh-CN"/>
+                <w:rFonts w:ascii="楷体" w:eastAsia="楷体" w:hAnsi="楷体"/>
               </w:rPr>
               <w:t>@RequestMapping(value = "</w:t>
             </w:r>
             <w:r>
               <w:rPr>
-                <w:rFonts w:hint="default" w:ascii="楷体" w:hAnsi="楷体" w:eastAsia="楷体"/>
+                <w:rFonts w:ascii="楷体" w:eastAsia="楷体" w:hAnsi="楷体"/>
                 <w:color w:val="FF0000"/>
-                <w:vertAlign w:val="baseline"/>
-                <w:lang w:val="en-US" w:eastAsia="zh-CN"/>
               </w:rPr>
               <w:t>${adminPath}</w:t>
             </w:r>
             <w:r>
               <w:rPr>
-                <w:rFonts w:hint="default" w:ascii="楷体" w:hAnsi="楷体" w:eastAsia="楷体"/>
-                <w:vertAlign w:val="baseline"/>
-                <w:lang w:val="en-US" w:eastAsia="zh-CN"/>
+                <w:rFonts w:ascii="楷体" w:eastAsia="楷体" w:hAnsi="楷体"/>
               </w:rPr>
               <w:t>/recycle/recycleOrder")</w:t>
             </w:r>
           </w:p>
           <w:p>
             <w:pPr>
-              <w:pStyle w:val="14"/>
-              <w:ind w:left="420" w:leftChars="200" w:firstLine="0" w:firstLineChars="0"/>
+              <w:pStyle w:val="aa"/>
+              <w:ind w:leftChars="200" w:left="420" w:firstLineChars="0" w:firstLine="0"/>
               <w:jc w:val="left"/>
               <w:rPr>
-                <w:rFonts w:hint="eastAsia" w:ascii="楷体" w:hAnsi="楷体" w:eastAsia="楷体"/>
-                <w:vertAlign w:val="baseline"/>
-                <w:lang w:val="en-US" w:eastAsia="zh-CN"/>
+                <w:rFonts w:ascii="楷体" w:eastAsia="楷体" w:hAnsi="楷体"/>
               </w:rPr>
             </w:pPr>
             <w:r>
               <w:rPr>
-                <w:rFonts w:hint="default" w:ascii="楷体" w:hAnsi="楷体" w:eastAsia="楷体"/>
-                <w:vertAlign w:val="baseline"/>
-                <w:lang w:val="en-US" w:eastAsia="zh-CN"/>
+                <w:rFonts w:ascii="楷体" w:eastAsia="楷体" w:hAnsi="楷体"/>
               </w:rPr>
               <w:t>public class RecycleOrderController extends BaseController {</w:t>
             </w:r>
             <w:r>
               <w:rPr>
-                <w:rFonts w:hint="eastAsia" w:ascii="楷体" w:hAnsi="楷体" w:eastAsia="楷体"/>
-                <w:vertAlign w:val="baseline"/>
-                <w:lang w:val="en-US" w:eastAsia="zh-CN"/>
+                <w:rFonts w:ascii="楷体" w:eastAsia="楷体" w:hAnsi="楷体" w:hint="eastAsia"/>
               </w:rPr>
               <w:t xml:space="preserve"> </w:t>
             </w:r>
             <w:r>
               <w:rPr>
-                <w:rFonts w:hint="eastAsia" w:ascii="楷体" w:hAnsi="楷体" w:eastAsia="楷体"/>
-                <w:vertAlign w:val="baseline"/>
-                <w:lang w:val="en-US" w:eastAsia="zh-CN"/>
-              </w:rPr>
-              <w:br w:type="textWrapping"/>
+                <w:rFonts w:ascii="楷体" w:eastAsia="楷体" w:hAnsi="楷体" w:hint="eastAsia"/>
+              </w:rPr>
+              <w:br/>
             </w:r>
           </w:p>
           <w:p>
             <w:pPr>
-              <w:pStyle w:val="14"/>
+              <w:pStyle w:val="aa"/>
               <w:pBdr>
-                <w:bottom w:val="double" w:color="auto" w:sz="4" w:space="0"/>
+                <w:bottom w:val="double" w:sz="4" w:space="0" w:color="auto"/>
               </w:pBdr>
-              <w:ind w:left="420" w:leftChars="200" w:firstLine="0" w:firstLineChars="0"/>
+              <w:ind w:leftChars="200" w:left="420" w:firstLineChars="0" w:firstLine="0"/>
               <w:jc w:val="left"/>
               <w:rPr>
-                <w:rFonts w:hint="eastAsia" w:ascii="楷体" w:hAnsi="楷体" w:eastAsia="楷体"/>
-                <w:vertAlign w:val="baseline"/>
-                <w:lang w:val="en-US" w:eastAsia="zh-CN"/>
+                <w:rFonts w:ascii="楷体" w:eastAsia="楷体" w:hAnsi="楷体"/>
               </w:rPr>
             </w:pPr>
             <w:r>
               <w:rPr>
-                <w:rFonts w:hint="eastAsia" w:ascii="楷体" w:hAnsi="楷体" w:eastAsia="楷体"/>
-                <w:vertAlign w:val="baseline"/>
-                <w:lang w:val="en-US" w:eastAsia="zh-CN"/>
+                <w:rFonts w:ascii="楷体" w:eastAsia="楷体" w:hAnsi="楷体" w:hint="eastAsia"/>
               </w:rPr>
               <w:t>}</w:t>
             </w:r>
           </w:p>
           <w:p>
             <w:pPr>
-              <w:pStyle w:val="14"/>
-              <w:ind w:left="420" w:leftChars="200" w:firstLine="0" w:firstLineChars="0"/>
+              <w:pStyle w:val="aa"/>
+              <w:ind w:leftChars="200" w:left="420" w:firstLineChars="0" w:firstLine="0"/>
               <w:jc w:val="left"/>
               <w:rPr>
-                <w:rFonts w:hint="default" w:ascii="楷体" w:hAnsi="楷体" w:eastAsia="楷体"/>
-                <w:vertAlign w:val="baseline"/>
-                <w:lang w:val="en-US" w:eastAsia="zh-CN"/>
+                <w:rFonts w:ascii="楷体" w:eastAsia="楷体" w:hAnsi="楷体"/>
               </w:rPr>
             </w:pPr>
             <w:r>
               <w:rPr>
-                <w:rFonts w:hint="default" w:ascii="楷体" w:hAnsi="楷体" w:eastAsia="楷体"/>
-                <w:vertAlign w:val="baseline"/>
-                <w:lang w:val="en-US" w:eastAsia="zh-CN"/>
+                <w:rFonts w:ascii="楷体" w:eastAsia="楷体" w:hAnsi="楷体"/>
               </w:rPr>
               <w:t>@Controller</w:t>
             </w:r>
           </w:p>
           <w:p>
             <w:pPr>
-              <w:pStyle w:val="14"/>
-              <w:ind w:left="420" w:leftChars="200" w:firstLine="0" w:firstLineChars="0"/>
+              <w:pStyle w:val="aa"/>
+              <w:ind w:leftChars="200" w:left="420" w:firstLineChars="0" w:firstLine="0"/>
               <w:jc w:val="left"/>
               <w:rPr>
-                <w:rFonts w:hint="default" w:ascii="楷体" w:hAnsi="楷体" w:eastAsia="楷体"/>
-                <w:vertAlign w:val="baseline"/>
-                <w:lang w:val="en-US" w:eastAsia="zh-CN"/>
+                <w:rFonts w:ascii="楷体" w:eastAsia="楷体" w:hAnsi="楷体"/>
               </w:rPr>
             </w:pPr>
             <w:r>
               <w:rPr>
-                <w:rFonts w:hint="default" w:ascii="楷体" w:hAnsi="楷体" w:eastAsia="楷体"/>
-                <w:vertAlign w:val="baseline"/>
-                <w:lang w:val="en-US" w:eastAsia="zh-CN"/>
+                <w:rFonts w:ascii="楷体" w:eastAsia="楷体" w:hAnsi="楷体"/>
               </w:rPr>
               <w:t>@RequestMapping(value="/wms")</w:t>
             </w:r>
             <w:r>
               <w:rPr>
-                <w:rFonts w:hint="eastAsia" w:ascii="楷体" w:hAnsi="楷体" w:eastAsia="楷体"/>
-                <w:vertAlign w:val="baseline"/>
-                <w:lang w:val="en-US" w:eastAsia="zh-CN"/>
+                <w:rFonts w:ascii="楷体" w:eastAsia="楷体" w:hAnsi="楷体" w:hint="eastAsia"/>
               </w:rPr>
               <w:t xml:space="preserve">  </w:t>
             </w:r>
             <w:r>
               <w:rPr>
-                <w:rFonts w:hint="eastAsia" w:ascii="楷体" w:hAnsi="楷体" w:eastAsia="楷体"/>
+                <w:rFonts w:ascii="楷体" w:eastAsia="楷体" w:hAnsi="楷体" w:hint="eastAsia"/>
                 <w:b/>
                 <w:bCs/>
                 <w:color w:val="FF0000"/>
-                <w:vertAlign w:val="baseline"/>
-                <w:lang w:val="en-US" w:eastAsia="zh-CN"/>
               </w:rPr>
               <w:t>//去掉即可</w:t>
             </w:r>
           </w:p>
           <w:p>
             <w:pPr>
-              <w:pStyle w:val="14"/>
-              <w:ind w:left="420" w:leftChars="200" w:firstLine="0" w:firstLineChars="0"/>
+              <w:pStyle w:val="aa"/>
+              <w:ind w:leftChars="200" w:left="420" w:firstLineChars="0" w:firstLine="0"/>
               <w:jc w:val="left"/>
               <w:rPr>
-                <w:rFonts w:hint="default" w:ascii="楷体" w:hAnsi="楷体" w:eastAsia="楷体"/>
-                <w:vertAlign w:val="baseline"/>
-                <w:lang w:val="en-US" w:eastAsia="zh-CN"/>
+                <w:rFonts w:ascii="楷体" w:eastAsia="楷体" w:hAnsi="楷体"/>
               </w:rPr>
             </w:pPr>
             <w:r>
               <w:rPr>
-                <w:rFonts w:hint="default" w:ascii="楷体" w:hAnsi="楷体" w:eastAsia="楷体"/>
-                <w:vertAlign w:val="baseline"/>
-                <w:lang w:val="en-US" w:eastAsia="zh-CN"/>
+                <w:rFonts w:ascii="楷体" w:eastAsia="楷体" w:hAnsi="楷体"/>
               </w:rPr>
               <w:t>public class WmsController  extends BaseController {</w:t>
             </w:r>
             <w:r>
               <w:rPr>
-                <w:rFonts w:hint="eastAsia" w:ascii="楷体" w:hAnsi="楷体" w:eastAsia="楷体"/>
-                <w:vertAlign w:val="baseline"/>
-                <w:lang w:val="en-US" w:eastAsia="zh-CN"/>
+                <w:rFonts w:ascii="楷体" w:eastAsia="楷体" w:hAnsi="楷体" w:hint="eastAsia"/>
               </w:rPr>
               <w:t>}</w:t>
             </w:r>
@@ -2757,12 +2736,11 @@
     </w:tbl>
     <w:p>
       <w:pPr>
-        <w:pStyle w:val="14"/>
-        <w:ind w:left="360" w:firstLine="0" w:firstLineChars="0"/>
-        <w:jc w:val="left"/>
-        <w:rPr>
-          <w:rFonts w:hint="default" w:ascii="楷体" w:hAnsi="楷体" w:eastAsia="楷体"/>
-          <w:lang w:val="en-US" w:eastAsia="zh-CN"/>
+        <w:pStyle w:val="aa"/>
+        <w:ind w:left="360" w:firstLineChars="0" w:firstLine="0"/>
+        <w:jc w:val="left"/>
+        <w:rPr>
+          <w:rFonts w:ascii="楷体" w:eastAsia="楷体" w:hAnsi="楷体"/>
         </w:rPr>
       </w:pPr>
     </w:p>
@@ -2774,7 +2752,7 @@
         </w:numPr>
         <w:outlineLvl w:val="0"/>
         <w:rPr>
-          <w:rFonts w:hint="eastAsia" w:ascii="微软雅黑" w:hAnsi="微软雅黑" w:eastAsia="微软雅黑" w:cs="微软雅黑"/>
+          <w:rFonts w:ascii="微软雅黑" w:eastAsia="微软雅黑" w:hAnsi="微软雅黑" w:cs="微软雅黑"/>
           <w:b/>
           <w:bCs/>
           <w:sz w:val="28"/>
@@ -2783,52 +2761,38 @@
       </w:pPr>
       <w:r>
         <w:rPr>
-          <w:rFonts w:hint="eastAsia" w:ascii="微软雅黑" w:hAnsi="微软雅黑" w:eastAsia="微软雅黑" w:cs="微软雅黑"/>
+          <w:rFonts w:ascii="微软雅黑" w:eastAsia="微软雅黑" w:hAnsi="微软雅黑" w:cs="微软雅黑" w:hint="eastAsia"/>
           <w:b/>
           <w:bCs/>
           <w:sz w:val="28"/>
           <w:szCs w:val="28"/>
         </w:rPr>
-        <w:t>JeeSite</w:t>
-      </w:r>
-      <w:r>
-        <w:rPr>
-          <w:rFonts w:hint="eastAsia" w:ascii="微软雅黑" w:hAnsi="微软雅黑" w:eastAsia="微软雅黑" w:cs="微软雅黑"/>
-          <w:b/>
-          <w:bCs/>
-          <w:sz w:val="28"/>
-          <w:szCs w:val="28"/>
-          <w:lang w:val="en-US" w:eastAsia="zh-CN"/>
-        </w:rPr>
-        <w:t>关闭密码修改提示</w:t>
-      </w:r>
-    </w:p>
-    <w:p>
-      <w:pPr>
-        <w:pStyle w:val="14"/>
-        <w:ind w:left="360" w:firstLine="0" w:firstLineChars="0"/>
-        <w:jc w:val="left"/>
-        <w:rPr>
-          <w:rFonts w:hint="eastAsia" w:ascii="楷体" w:hAnsi="楷体" w:eastAsia="楷体"/>
-          <w:lang w:val="en-US" w:eastAsia="zh-CN"/>
-        </w:rPr>
-      </w:pPr>
-      <w:r>
-        <w:rPr>
-          <w:rFonts w:hint="eastAsia" w:ascii="楷体" w:hAnsi="楷体" w:eastAsia="楷体"/>
-          <w:lang w:val="en-US" w:eastAsia="zh-CN"/>
+        <w:t>JeeSite关闭密码修改提示</w:t>
+      </w:r>
+    </w:p>
+    <w:p>
+      <w:pPr>
+        <w:pStyle w:val="aa"/>
+        <w:ind w:left="360" w:firstLineChars="0" w:firstLine="0"/>
+        <w:jc w:val="left"/>
+        <w:rPr>
+          <w:rFonts w:ascii="楷体" w:eastAsia="楷体" w:hAnsi="楷体"/>
+        </w:rPr>
+      </w:pPr>
+      <w:r>
+        <w:rPr>
+          <w:rFonts w:ascii="楷体" w:eastAsia="楷体" w:hAnsi="楷体" w:hint="eastAsia"/>
         </w:rPr>
         <w:t>系统设置--&gt;参数设置--&gt;用户管理-密码修改策略(sys.user.passwordModify=0)</w:t>
       </w:r>
     </w:p>
     <w:p>
       <w:pPr>
-        <w:pStyle w:val="14"/>
-        <w:ind w:left="360" w:firstLine="0" w:firstLineChars="0"/>
-        <w:jc w:val="left"/>
-        <w:rPr>
-          <w:rFonts w:hint="eastAsia" w:ascii="楷体" w:hAnsi="楷体" w:eastAsia="楷体"/>
-          <w:lang w:val="en-US" w:eastAsia="zh-CN"/>
+        <w:pStyle w:val="aa"/>
+        <w:ind w:left="360" w:firstLineChars="0" w:firstLine="0"/>
+        <w:jc w:val="left"/>
+        <w:rPr>
+          <w:rFonts w:ascii="楷体" w:eastAsia="楷体" w:hAnsi="楷体"/>
         </w:rPr>
       </w:pPr>
     </w:p>
@@ -2840,7 +2804,7 @@
         </w:numPr>
         <w:outlineLvl w:val="0"/>
         <w:rPr>
-          <w:rFonts w:hint="eastAsia" w:ascii="微软雅黑" w:hAnsi="微软雅黑" w:eastAsia="微软雅黑" w:cs="微软雅黑"/>
+          <w:rFonts w:ascii="微软雅黑" w:eastAsia="微软雅黑" w:hAnsi="微软雅黑" w:cs="微软雅黑"/>
           <w:b/>
           <w:bCs/>
           <w:sz w:val="28"/>
@@ -2849,76 +2813,65 @@
       </w:pPr>
       <w:r>
         <w:rPr>
-          <w:rFonts w:hint="eastAsia" w:ascii="微软雅黑" w:hAnsi="微软雅黑" w:eastAsia="微软雅黑" w:cs="微软雅黑"/>
+          <w:rFonts w:ascii="微软雅黑" w:eastAsia="微软雅黑" w:hAnsi="微软雅黑" w:cs="微软雅黑" w:hint="eastAsia"/>
           <w:b/>
           <w:bCs/>
           <w:sz w:val="28"/>
           <w:szCs w:val="28"/>
-          <w:lang w:val="en-US" w:eastAsia="zh-CN"/>
         </w:rPr>
         <w:t>富文本编辑器设置</w:t>
       </w:r>
     </w:p>
     <w:p>
       <w:pPr>
-        <w:pStyle w:val="14"/>
+        <w:pStyle w:val="aa"/>
         <w:numPr>
           <w:ilvl w:val="0"/>
           <w:numId w:val="6"/>
         </w:numPr>
-        <w:ind w:left="360" w:firstLine="0" w:firstLineChars="0"/>
-        <w:jc w:val="left"/>
-        <w:rPr>
-          <w:rFonts w:hint="default" w:ascii="楷体" w:hAnsi="楷体" w:eastAsia="楷体"/>
-          <w:lang w:val="en-US" w:eastAsia="zh-CN"/>
-        </w:rPr>
-      </w:pPr>
-      <w:r>
-        <w:rPr>
-          <w:rFonts w:hint="eastAsia" w:ascii="楷体" w:hAnsi="楷体" w:eastAsia="楷体"/>
-          <w:lang w:val="en-US" w:eastAsia="zh-CN"/>
+        <w:ind w:left="360" w:firstLineChars="0" w:firstLine="0"/>
+        <w:jc w:val="left"/>
+        <w:rPr>
+          <w:rFonts w:ascii="楷体" w:eastAsia="楷体" w:hAnsi="楷体"/>
+        </w:rPr>
+      </w:pPr>
+      <w:r>
+        <w:rPr>
+          <w:rFonts w:ascii="楷体" w:eastAsia="楷体" w:hAnsi="楷体" w:hint="eastAsia"/>
         </w:rPr>
         <w:t>表头加入</w:t>
       </w:r>
       <w:r>
         <w:rPr>
-          <w:rFonts w:hint="default" w:ascii="楷体" w:hAnsi="楷体" w:eastAsia="楷体"/>
-          <w:lang w:val="en-US" w:eastAsia="zh-CN"/>
+          <w:rFonts w:ascii="楷体" w:eastAsia="楷体" w:hAnsi="楷体"/>
         </w:rPr>
         <w:t>”</w:t>
       </w:r>
       <w:r>
         <w:rPr>
-          <w:rFonts w:hint="eastAsia" w:ascii="楷体" w:hAnsi="楷体" w:eastAsia="楷体"/>
-          <w:lang w:val="en-US" w:eastAsia="zh-CN"/>
+          <w:rFonts w:ascii="楷体" w:eastAsia="楷体" w:hAnsi="楷体" w:hint="eastAsia"/>
         </w:rPr>
         <w:t>ueditor</w:t>
       </w:r>
       <w:r>
         <w:rPr>
-          <w:rFonts w:hint="default" w:ascii="楷体" w:hAnsi="楷体" w:eastAsia="楷体"/>
-          <w:lang w:val="en-US" w:eastAsia="zh-CN"/>
+          <w:rFonts w:ascii="楷体" w:eastAsia="楷体" w:hAnsi="楷体"/>
         </w:rPr>
         <w:t>”</w:t>
       </w:r>
     </w:p>
     <w:p>
       <w:pPr>
-        <w:pStyle w:val="14"/>
-        <w:numPr>
-          <w:ilvl w:val="0"/>
-          <w:numId w:val="0"/>
-        </w:numPr>
-        <w:ind w:left="360" w:leftChars="0"/>
-        <w:jc w:val="left"/>
-        <w:rPr>
-          <w:rFonts w:hint="default" w:ascii="楷体" w:hAnsi="楷体" w:eastAsia="楷体"/>
-          <w:lang w:val="en-US" w:eastAsia="zh-CN"/>
-        </w:rPr>
-      </w:pPr>
-      <w:r>
-        <w:rPr>
-          <w:sz w:val="21"/>
+        <w:pStyle w:val="aa"/>
+        <w:ind w:left="360" w:firstLineChars="0" w:firstLine="0"/>
+        <w:jc w:val="left"/>
+        <w:rPr>
+          <w:rFonts w:ascii="楷体" w:eastAsia="楷体" w:hAnsi="楷体"/>
+        </w:rPr>
+      </w:pPr>
+      <w:r>
+        <w:rPr>
+          <w:noProof/>
         </w:rPr>
         <mc:AlternateContent>
           <mc:Choice Requires="wps">
@@ -2975,19 +2928,18 @@
                         <w:txbxContent>
                           <w:p>
                             <w:pPr>
-                              <w:keepNext w:val="0"/>
-                              <w:keepLines w:val="0"/>
                               <w:widowControl/>
-                              <w:numPr>
-                                <w:ilvl w:val="0"/>
-                                <w:numId w:val="0"/>
-                              </w:numPr>
-                              <w:suppressLineNumbers w:val="0"/>
-                              <w:spacing w:before="0" w:beforeAutospacing="1" w:after="0" w:afterAutospacing="1"/>
+                              <w:spacing w:beforeAutospacing="1" w:afterAutospacing="1"/>
                               <w:jc w:val="left"/>
                             </w:pPr>
                             <w:r>
-                              <w:t>&lt;% layout('/layouts/default.html', {title: '文章管理', libs: ['validate','fileupload','ueditor']}){ %&gt;  </w:t>
+                              <w:t>&lt;% layout('/layouts/default.html', {title: '</w:t>
+                            </w:r>
+                            <w:r>
+                              <w:t>文章管理</w:t>
+                            </w:r>
+                            <w:r>
+                              <w:t>', libs: ['validate','fileupload','ueditor']}){ %&gt;  </w:t>
                             </w:r>
                           </w:p>
                         </w:txbxContent>
@@ -3001,7 +2953,7 @@
               </wp:anchor>
             </w:drawing>
           </mc:Choice>
-          <mc:Fallback>
+          <mc:Fallback xmlns:w15="http://schemas.microsoft.com/office/word/2012/wordml" xmlns:wpsCustomData="http://www.wps.cn/officeDocument/2013/wpsCustomData">
             <w:pict>
               <v:shape id="_x0000_s1026" o:spid="_x0000_s1026" o:spt="202" type="#_x0000_t202" style="position:absolute;left:0pt;margin-left:9.1pt;margin-top:1.95pt;height:23.75pt;width:438.6pt;z-index:251659264;mso-width-relative:page;mso-height-relative:page;" fillcolor="#FFFFFF [3201]" filled="t" stroked="t" coordsize="21600,21600" o:gfxdata="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">
                 <v:fill on="t" focussize="0,0"/>
@@ -3037,44 +2989,43 @@
     </w:p>
     <w:p>
       <w:pPr>
-        <w:pStyle w:val="14"/>
-        <w:ind w:left="360" w:firstLine="0" w:firstLineChars="0"/>
-        <w:jc w:val="left"/>
-        <w:rPr>
-          <w:rFonts w:hint="eastAsia" w:ascii="楷体" w:hAnsi="楷体" w:eastAsia="楷体"/>
-          <w:lang w:val="en-US" w:eastAsia="zh-CN"/>
-        </w:rPr>
-      </w:pPr>
-    </w:p>
-    <w:p>
-      <w:pPr>
-        <w:pStyle w:val="14"/>
-        <w:ind w:left="360" w:firstLine="0" w:firstLineChars="0"/>
-        <w:jc w:val="left"/>
-        <w:rPr>
-          <w:rFonts w:hint="eastAsia" w:ascii="楷体" w:hAnsi="楷体" w:eastAsia="楷体"/>
-          <w:lang w:val="en-US" w:eastAsia="zh-CN"/>
-        </w:rPr>
-      </w:pPr>
-      <w:r>
-        <w:rPr>
-          <w:rFonts w:hint="eastAsia" w:ascii="楷体" w:hAnsi="楷体" w:eastAsia="楷体"/>
-          <w:lang w:val="en-US" w:eastAsia="zh-CN"/>
+        <w:pStyle w:val="aa"/>
+        <w:ind w:left="360" w:firstLineChars="0" w:firstLine="0"/>
+        <w:jc w:val="left"/>
+        <w:rPr>
+          <w:rFonts w:ascii="楷体" w:eastAsia="楷体" w:hAnsi="楷体"/>
+        </w:rPr>
+      </w:pPr>
+    </w:p>
+    <w:p>
+      <w:pPr>
+        <w:pStyle w:val="aa"/>
+        <w:ind w:left="360" w:firstLineChars="0" w:firstLine="0"/>
+        <w:jc w:val="left"/>
+        <w:rPr>
+          <w:rFonts w:ascii="楷体" w:eastAsia="楷体" w:hAnsi="楷体"/>
+        </w:rPr>
+      </w:pPr>
+      <w:r>
+        <w:rPr>
+          <w:rFonts w:ascii="楷体" w:eastAsia="楷体" w:hAnsi="楷体" w:hint="eastAsia"/>
         </w:rPr>
         <w:t>（2）对应字段加上富文本编辑器组件</w:t>
       </w:r>
     </w:p>
     <w:p>
       <w:pPr>
-        <w:pStyle w:val="14"/>
-        <w:ind w:left="360" w:firstLine="0" w:firstLineChars="0"/>
-        <w:jc w:val="left"/>
-        <w:rPr>
-          <w:rFonts w:hint="default" w:ascii="楷体" w:hAnsi="楷体" w:eastAsia="楷体"/>
-          <w:lang w:val="en-US" w:eastAsia="zh-CN"/>
-        </w:rPr>
-      </w:pPr>
-      <w:r>
+        <w:pStyle w:val="aa"/>
+        <w:ind w:left="360" w:firstLineChars="0" w:firstLine="0"/>
+        <w:jc w:val="left"/>
+        <w:rPr>
+          <w:rFonts w:ascii="楷体" w:eastAsia="楷体" w:hAnsi="楷体"/>
+        </w:rPr>
+      </w:pPr>
+      <w:r>
+        <w:rPr>
+          <w:noProof/>
+        </w:rPr>
         <w:drawing>
           <wp:inline distT="0" distB="0" distL="114300" distR="114300">
             <wp:extent cx="5267325" cy="1152525"/>
@@ -3093,7 +3044,7 @@
                     </pic:cNvPicPr>
                   </pic:nvPicPr>
                   <pic:blipFill>
-                    <a:blip r:embed="rId24"/>
+                    <a:blip r:embed="rId27"/>
                     <a:stretch>
                       <a:fillRect/>
                     </a:stretch>
@@ -3120,70 +3071,63 @@
     </w:p>
     <w:p>
       <w:pPr>
-        <w:pStyle w:val="14"/>
-        <w:ind w:left="360" w:firstLine="0" w:firstLineChars="0"/>
-        <w:jc w:val="left"/>
-        <w:rPr>
-          <w:rFonts w:hint="default" w:ascii="楷体" w:hAnsi="楷体" w:eastAsia="楷体"/>
-          <w:lang w:val="en-US" w:eastAsia="zh-CN"/>
-        </w:rPr>
-      </w:pPr>
-    </w:p>
-    <w:p>
-      <w:pPr>
-        <w:pStyle w:val="14"/>
-        <w:ind w:left="360" w:firstLine="0" w:firstLineChars="0"/>
-        <w:jc w:val="left"/>
-        <w:rPr>
-          <w:rFonts w:hint="default" w:ascii="楷体" w:hAnsi="楷体" w:eastAsia="楷体"/>
-          <w:lang w:val="en-US" w:eastAsia="zh-CN"/>
-        </w:rPr>
-      </w:pPr>
-      <w:r>
-        <w:rPr>
-          <w:rFonts w:hint="eastAsia" w:ascii="楷体" w:hAnsi="楷体" w:eastAsia="楷体"/>
-          <w:lang w:val="en-US" w:eastAsia="zh-CN"/>
+        <w:pStyle w:val="aa"/>
+        <w:ind w:left="360" w:firstLineChars="0" w:firstLine="0"/>
+        <w:jc w:val="left"/>
+        <w:rPr>
+          <w:rFonts w:ascii="楷体" w:eastAsia="楷体" w:hAnsi="楷体"/>
+        </w:rPr>
+      </w:pPr>
+    </w:p>
+    <w:p>
+      <w:pPr>
+        <w:pStyle w:val="aa"/>
+        <w:ind w:left="360" w:firstLineChars="0" w:firstLine="0"/>
+        <w:jc w:val="left"/>
+        <w:rPr>
+          <w:rFonts w:ascii="楷体" w:eastAsia="楷体" w:hAnsi="楷体"/>
+        </w:rPr>
+      </w:pPr>
+      <w:r>
+        <w:rPr>
+          <w:rFonts w:ascii="楷体" w:eastAsia="楷体" w:hAnsi="楷体" w:hint="eastAsia"/>
         </w:rPr>
         <w:t>（3）其中</w:t>
       </w:r>
       <w:r>
         <w:rPr>
-          <w:rFonts w:hint="default" w:ascii="楷体" w:hAnsi="楷体" w:eastAsia="楷体"/>
+          <w:rFonts w:ascii="楷体" w:eastAsia="楷体" w:hAnsi="楷体"/>
           <w:color w:val="0000FF"/>
-          <w:lang w:val="en-US" w:eastAsia="zh-CN"/>
         </w:rPr>
         <w:t>control-label col-sm-2</w:t>
       </w:r>
       <w:r>
         <w:rPr>
-          <w:rFonts w:hint="eastAsia" w:ascii="楷体" w:hAnsi="楷体" w:eastAsia="楷体"/>
-          <w:lang w:val="en-US" w:eastAsia="zh-CN"/>
+          <w:rFonts w:ascii="楷体" w:eastAsia="楷体" w:hAnsi="楷体" w:hint="eastAsia"/>
         </w:rPr>
         <w:t>和</w:t>
       </w:r>
       <w:r>
         <w:rPr>
-          <w:rFonts w:hint="default" w:ascii="楷体" w:hAnsi="楷体" w:eastAsia="楷体"/>
+          <w:rFonts w:ascii="楷体" w:eastAsia="楷体" w:hAnsi="楷体"/>
           <w:color w:val="0000FF"/>
-          <w:lang w:val="en-US" w:eastAsia="zh-CN"/>
         </w:rPr>
         <w:t>col-sm-8</w:t>
       </w:r>
       <w:r>
         <w:rPr>
-          <w:rFonts w:hint="eastAsia" w:ascii="楷体" w:hAnsi="楷体" w:eastAsia="楷体"/>
-          <w:lang w:val="en-US" w:eastAsia="zh-CN"/>
+          <w:rFonts w:ascii="楷体" w:eastAsia="楷体" w:hAnsi="楷体" w:hint="eastAsia"/>
         </w:rPr>
         <w:t>是对富文本的菜单长宽进行设置</w:t>
       </w:r>
     </w:p>
     <w:p>
       <w:pPr>
-        <w:pStyle w:val="14"/>
-        <w:ind w:left="360" w:firstLine="0" w:firstLineChars="0"/>
-        <w:jc w:val="left"/>
-        <w:rPr>
-          <w:rFonts w:hint="eastAsia" w:ascii="楷体" w:hAnsi="楷体" w:eastAsia="楷体"/>
+        <w:pStyle w:val="aa"/>
+        <w:ind w:left="360" w:firstLineChars="0" w:firstLine="0"/>
+        <w:jc w:val="left"/>
+        <w:rPr>
+          <w:rFonts w:ascii="楷体" w:eastAsia="楷体" w:hAnsi="楷体"/>
         </w:rPr>
       </w:pPr>
     </w:p>
@@ -3195,7 +3139,7 @@
         </w:numPr>
         <w:outlineLvl w:val="0"/>
         <w:rPr>
-          <w:rFonts w:hint="eastAsia" w:ascii="微软雅黑" w:hAnsi="微软雅黑" w:eastAsia="微软雅黑" w:cs="微软雅黑"/>
+          <w:rFonts w:ascii="微软雅黑" w:eastAsia="微软雅黑" w:hAnsi="微软雅黑" w:cs="微软雅黑"/>
           <w:b/>
           <w:bCs/>
           <w:sz w:val="28"/>
@@ -3204,63 +3148,58 @@
       </w:pPr>
       <w:r>
         <w:rPr>
-          <w:rFonts w:hint="eastAsia" w:ascii="微软雅黑" w:hAnsi="微软雅黑" w:eastAsia="微软雅黑" w:cs="微软雅黑"/>
+          <w:rFonts w:ascii="微软雅黑" w:eastAsia="微软雅黑" w:hAnsi="微软雅黑" w:cs="微软雅黑" w:hint="eastAsia"/>
           <w:b/>
           <w:bCs/>
           <w:sz w:val="28"/>
           <w:szCs w:val="28"/>
-          <w:lang w:val="en-US" w:eastAsia="zh-CN"/>
         </w:rPr>
         <w:t>设置上传文件的格式限制</w:t>
       </w:r>
     </w:p>
     <w:p>
       <w:pPr>
-        <w:pStyle w:val="14"/>
-        <w:ind w:left="360" w:firstLine="0" w:firstLineChars="0"/>
-        <w:jc w:val="left"/>
-        <w:rPr>
-          <w:rFonts w:hint="default" w:ascii="楷体" w:hAnsi="楷体" w:eastAsia="楷体"/>
-          <w:lang w:val="en-US" w:eastAsia="zh-CN"/>
-        </w:rPr>
-      </w:pPr>
-      <w:r>
-        <w:rPr>
-          <w:rFonts w:hint="eastAsia" w:ascii="楷体" w:hAnsi="楷体" w:eastAsia="楷体"/>
-          <w:lang w:val="en-US" w:eastAsia="zh-CN"/>
+        <w:pStyle w:val="aa"/>
+        <w:ind w:left="360" w:firstLineChars="0" w:firstLine="0"/>
+        <w:jc w:val="left"/>
+        <w:rPr>
+          <w:rFonts w:ascii="楷体" w:eastAsia="楷体" w:hAnsi="楷体"/>
+        </w:rPr>
+      </w:pPr>
+      <w:r>
+        <w:rPr>
+          <w:rFonts w:ascii="楷体" w:eastAsia="楷体" w:hAnsi="楷体" w:hint="eastAsia"/>
         </w:rPr>
         <w:t>在ueditor.json的fileAllowFiles[...]中进行配置</w:t>
       </w:r>
-      <w:bookmarkStart w:id="0" w:name="_GoBack"/>
-      <w:bookmarkEnd w:id="0"/>
-    </w:p>
-    <w:p>
-      <w:pPr>
-        <w:pStyle w:val="14"/>
-        <w:ind w:left="360" w:firstLine="0" w:firstLineChars="0"/>
-        <w:jc w:val="left"/>
-        <w:rPr>
-          <w:rFonts w:hint="eastAsia" w:ascii="楷体" w:hAnsi="楷体" w:eastAsia="楷体"/>
+    </w:p>
+    <w:p>
+      <w:pPr>
+        <w:pStyle w:val="aa"/>
+        <w:ind w:left="360" w:firstLineChars="0" w:firstLine="0"/>
+        <w:jc w:val="left"/>
+        <w:rPr>
+          <w:rFonts w:ascii="楷体" w:eastAsia="楷体" w:hAnsi="楷体"/>
         </w:rPr>
       </w:pPr>
     </w:p>
     <w:sectPr>
       <w:pgSz w:w="11906" w:h="16838"/>
       <w:pgMar w:top="1440" w:right="1800" w:bottom="1440" w:left="1800" w:header="851" w:footer="992" w:gutter="0"/>
-      <w:cols w:space="425" w:num="1"/>
-      <w:docGrid w:type="lines" w:linePitch="312" w:charSpace="0"/>
+      <w:cols w:space="425"/>
+      <w:docGrid w:type="lines" w:linePitch="312"/>
     </w:sectPr>
   </w:body>
 </w:document>
 </file>
 
 <file path=word/numbering.xml><?xml version="1.0" encoding="utf-8"?>
-<w:numbering xmlns:wpc="http://schemas.microsoft.com/office/word/2010/wordprocessingCanvas" xmlns:mc="http://schemas.openxmlformats.org/markup-compatibility/2006" xmlns:o="urn:schemas-microsoft-com:office:office" xmlns:r="http://schemas.openxmlformats.org/officeDocument/2006/relationships" xmlns:m="http://schemas.openxmlformats.org/officeDocument/2006/math" xmlns:v="urn:schemas-microsoft-com:vml" xmlns:wp14="http://schemas.microsoft.com/office/word/2010/wordprocessingDrawing" xmlns:wp="http://schemas.openxmlformats.org/drawingml/2006/wordprocessingDrawing" xmlns:w10="urn:schemas-microsoft-com:office:word" xmlns:w="http://schemas.openxmlformats.org/wordprocessingml/2006/main" xmlns:w14="http://schemas.microsoft.com/office/word/2010/wordml" xmlns:wpg="http://schemas.microsoft.com/office/word/2010/wordprocessingGroup" xmlns:wpi="http://schemas.microsoft.com/office/word/2010/wordprocessingInk" xmlns:wne="http://schemas.microsoft.com/office/word/2006/wordml" xmlns:wps="http://schemas.microsoft.com/office/word/2010/wordprocessingShape" xmlns:wpsCustomData="http://www.wps.cn/officeDocument/2013/wpsCustomData" mc:Ignorable="w14 wp14">
+<w:numbering xmlns:wpc="http://schemas.microsoft.com/office/word/2010/wordprocessingCanvas" xmlns:mc="http://schemas.openxmlformats.org/markup-compatibility/2006" xmlns:o="urn:schemas-microsoft-com:office:office" xmlns:r="http://schemas.openxmlformats.org/officeDocument/2006/relationships" xmlns:m="http://schemas.openxmlformats.org/officeDocument/2006/math" xmlns:v="urn:schemas-microsoft-com:vml" xmlns:wp14="http://schemas.microsoft.com/office/word/2010/wordprocessingDrawing" xmlns:wp="http://schemas.openxmlformats.org/drawingml/2006/wordprocessingDrawing" xmlns:w10="urn:schemas-microsoft-com:office:word" xmlns:w="http://schemas.openxmlformats.org/wordprocessingml/2006/main" xmlns:w14="http://schemas.microsoft.com/office/word/2010/wordml" xmlns:wpg="http://schemas.microsoft.com/office/word/2010/wordprocessingGroup" xmlns:wpi="http://schemas.microsoft.com/office/word/2010/wordprocessingInk" xmlns:wne="http://schemas.microsoft.com/office/word/2006/wordml" xmlns:wps="http://schemas.microsoft.com/office/word/2010/wordprocessingShape" mc:Ignorable="w14 wp14">
   <w:abstractNum w:abstractNumId="0">
     <w:nsid w:val="953EF94A"/>
     <w:multiLevelType w:val="singleLevel"/>
     <w:tmpl w:val="953EF94A"/>
-    <w:lvl w:ilvl="0" w:tentative="0">
+    <w:lvl w:ilvl="0">
       <w:start w:val="2"/>
       <w:numFmt w:val="decimal"/>
       <w:suff w:val="nothing"/>
@@ -3275,7 +3214,7 @@
     <w:nsid w:val="D22A607D"/>
     <w:multiLevelType w:val="singleLevel"/>
     <w:tmpl w:val="D22A607D"/>
-    <w:lvl w:ilvl="0" w:tentative="0">
+    <w:lvl w:ilvl="0">
       <w:start w:val="2"/>
       <w:numFmt w:val="decimal"/>
       <w:suff w:val="nothing"/>
@@ -3287,7 +3226,7 @@
     <w:nsid w:val="E164B897"/>
     <w:multiLevelType w:val="singleLevel"/>
     <w:tmpl w:val="E164B897"/>
-    <w:lvl w:ilvl="0" w:tentative="0">
+    <w:lvl w:ilvl="0">
       <w:start w:val="1"/>
       <w:numFmt w:val="decimal"/>
       <w:suff w:val="nothing"/>
@@ -3299,7 +3238,7 @@
     <w:nsid w:val="E5208EA0"/>
     <w:multiLevelType w:val="singleLevel"/>
     <w:tmpl w:val="E5208EA0"/>
-    <w:lvl w:ilvl="0" w:tentative="0">
+    <w:lvl w:ilvl="0">
       <w:start w:val="1"/>
       <w:numFmt w:val="decimal"/>
       <w:suff w:val="nothing"/>
@@ -3311,7 +3250,7 @@
     <w:nsid w:val="E5DA4187"/>
     <w:multiLevelType w:val="singleLevel"/>
     <w:tmpl w:val="E5DA4187"/>
-    <w:lvl w:ilvl="0" w:tentative="0">
+    <w:lvl w:ilvl="0">
       <w:start w:val="2"/>
       <w:numFmt w:val="chineseCounting"/>
       <w:suff w:val="nothing"/>
@@ -3326,7 +3265,7 @@
     <w:nsid w:val="34DB61F3"/>
     <w:multiLevelType w:val="multilevel"/>
     <w:tmpl w:val="34DB61F3"/>
-    <w:lvl w:ilvl="0" w:tentative="0">
+    <w:lvl w:ilvl="0">
       <w:start w:val="1"/>
       <w:numFmt w:val="decimal"/>
       <w:lvlText w:val="%1，"/>
@@ -3338,7 +3277,7 @@
         <w:rFonts w:hint="default"/>
       </w:rPr>
     </w:lvl>
-    <w:lvl w:ilvl="1" w:tentative="0">
+    <w:lvl w:ilvl="1">
       <w:start w:val="1"/>
       <w:numFmt w:val="lowerLetter"/>
       <w:lvlText w:val="%2)"/>
@@ -3347,7 +3286,7 @@
         <w:ind w:left="840" w:hanging="420"/>
       </w:pPr>
     </w:lvl>
-    <w:lvl w:ilvl="2" w:tentative="0">
+    <w:lvl w:ilvl="2">
       <w:start w:val="1"/>
       <w:numFmt w:val="lowerRoman"/>
       <w:lvlText w:val="%3."/>
@@ -3356,7 +3295,7 @@
         <w:ind w:left="1260" w:hanging="420"/>
       </w:pPr>
     </w:lvl>
-    <w:lvl w:ilvl="3" w:tentative="0">
+    <w:lvl w:ilvl="3">
       <w:start w:val="1"/>
       <w:numFmt w:val="decimal"/>
       <w:lvlText w:val="%4."/>
@@ -3365,7 +3304,7 @@
         <w:ind w:left="1680" w:hanging="420"/>
       </w:pPr>
     </w:lvl>
-    <w:lvl w:ilvl="4" w:tentative="0">
+    <w:lvl w:ilvl="4">
       <w:start w:val="1"/>
       <w:numFmt w:val="lowerLetter"/>
       <w:lvlText w:val="%5)"/>
@@ -3374,7 +3313,7 @@
         <w:ind w:left="2100" w:hanging="420"/>
       </w:pPr>
     </w:lvl>
-    <w:lvl w:ilvl="5" w:tentative="0">
+    <w:lvl w:ilvl="5">
       <w:start w:val="1"/>
       <w:numFmt w:val="lowerRoman"/>
       <w:lvlText w:val="%6."/>
@@ -3383,7 +3322,7 @@
         <w:ind w:left="2520" w:hanging="420"/>
       </w:pPr>
     </w:lvl>
-    <w:lvl w:ilvl="6" w:tentative="0">
+    <w:lvl w:ilvl="6">
       <w:start w:val="1"/>
       <w:numFmt w:val="decimal"/>
       <w:lvlText w:val="%7."/>
@@ -3392,7 +3331,7 @@
         <w:ind w:left="2940" w:hanging="420"/>
       </w:pPr>
     </w:lvl>
-    <w:lvl w:ilvl="7" w:tentative="0">
+    <w:lvl w:ilvl="7">
       <w:start w:val="1"/>
       <w:numFmt w:val="lowerLetter"/>
       <w:lvlText w:val="%8)"/>
@@ -3401,7 +3340,7 @@
         <w:ind w:left="3360" w:hanging="420"/>
       </w:pPr>
     </w:lvl>
-    <w:lvl w:ilvl="8" w:tentative="0">
+    <w:lvl w:ilvl="8">
       <w:start w:val="1"/>
       <w:numFmt w:val="lowerRoman"/>
       <w:lvlText w:val="%9."/>
@@ -3433,294 +3372,183 @@
 </file>
 
 <file path=word/styles.xml><?xml version="1.0" encoding="utf-8"?>
-<w:styles xmlns:mc="http://schemas.openxmlformats.org/markup-compatibility/2006" xmlns:o="urn:schemas-microsoft-com:office:office" xmlns:r="http://schemas.openxmlformats.org/officeDocument/2006/relationships" xmlns:m="http://schemas.openxmlformats.org/officeDocument/2006/math" xmlns:v="urn:schemas-microsoft-com:vml" xmlns:w="http://schemas.openxmlformats.org/wordprocessingml/2006/main" xmlns:w14="http://schemas.microsoft.com/office/word/2010/wordml" xmlns:w10="urn:schemas-microsoft-com:office:word" xmlns:sl="http://schemas.openxmlformats.org/schemaLibrary/2006/main" xmlns:wpsCustomData="http://www.wps.cn/officeDocument/2013/wpsCustomData" mc:Ignorable="w14">
+<w:styles xmlns:mc="http://schemas.openxmlformats.org/markup-compatibility/2006" xmlns:r="http://schemas.openxmlformats.org/officeDocument/2006/relationships" xmlns:w="http://schemas.openxmlformats.org/wordprocessingml/2006/main" xmlns:w14="http://schemas.microsoft.com/office/word/2010/wordml" mc:Ignorable="w14">
   <w:docDefaults>
     <w:rPrDefault>
       <w:rPr>
-        <w:rFonts w:ascii="Times New Roman" w:hAnsi="Times New Roman" w:eastAsia="宋体" w:cs="Times New Roman"/>
+        <w:rFonts w:ascii="Times New Roman" w:eastAsia="宋体" w:hAnsi="Times New Roman" w:cs="Times New Roman"/>
+        <w:lang w:val="en-US" w:eastAsia="zh-CN" w:bidi="ar-SA"/>
       </w:rPr>
     </w:rPrDefault>
     <w:pPrDefault/>
   </w:docDefaults>
-  <w:latentStyles w:count="260" w:defQFormat="0" w:defUnhideWhenUsed="1" w:defSemiHidden="1" w:defUIPriority="99" w:defLockedState="0">
-    <w:lsdException w:qFormat="1" w:unhideWhenUsed="0" w:uiPriority="0" w:semiHidden="0" w:name="Normal"/>
-    <w:lsdException w:qFormat="1" w:unhideWhenUsed="0" w:uiPriority="9" w:semiHidden="0" w:name="heading 1"/>
-    <w:lsdException w:qFormat="1" w:uiPriority="9" w:name="heading 2"/>
-    <w:lsdException w:qFormat="1" w:uiPriority="9" w:name="heading 3"/>
-    <w:lsdException w:qFormat="1" w:uiPriority="9" w:name="heading 4"/>
-    <w:lsdException w:qFormat="1" w:uiPriority="9" w:name="heading 5"/>
-    <w:lsdException w:qFormat="1" w:uiPriority="9" w:name="heading 6"/>
-    <w:lsdException w:qFormat="1" w:uiPriority="9" w:name="heading 7"/>
-    <w:lsdException w:qFormat="1" w:uiPriority="9" w:name="heading 8"/>
-    <w:lsdException w:qFormat="1" w:uiPriority="9" w:name="heading 9"/>
-    <w:lsdException w:uiPriority="99" w:name="index 1"/>
-    <w:lsdException w:uiPriority="99" w:name="index 2"/>
-    <w:lsdException w:uiPriority="99" w:name="index 3"/>
-    <w:lsdException w:uiPriority="99" w:name="index 4"/>
-    <w:lsdException w:uiPriority="99" w:name="index 5"/>
-    <w:lsdException w:uiPriority="99" w:name="index 6"/>
-    <w:lsdException w:uiPriority="99" w:name="index 7"/>
-    <w:lsdException w:uiPriority="99" w:name="index 8"/>
-    <w:lsdException w:uiPriority="99" w:name="index 9"/>
-    <w:lsdException w:uiPriority="39" w:name="toc 1"/>
-    <w:lsdException w:uiPriority="39" w:name="toc 2"/>
-    <w:lsdException w:uiPriority="39" w:name="toc 3"/>
-    <w:lsdException w:uiPriority="39" w:name="toc 4"/>
-    <w:lsdException w:uiPriority="39" w:name="toc 5"/>
-    <w:lsdException w:uiPriority="39" w:name="toc 6"/>
-    <w:lsdException w:uiPriority="39" w:name="toc 7"/>
-    <w:lsdException w:uiPriority="39" w:name="toc 8"/>
-    <w:lsdException w:uiPriority="39" w:name="toc 9"/>
-    <w:lsdException w:uiPriority="99" w:name="Normal Indent"/>
-    <w:lsdException w:uiPriority="99" w:name="footnote text"/>
-    <w:lsdException w:uiPriority="99" w:name="annotation text"/>
-    <w:lsdException w:qFormat="1" w:uiPriority="99" w:semiHidden="0" w:name="header"/>
-    <w:lsdException w:qFormat="1" w:uiPriority="99" w:semiHidden="0" w:name="footer"/>
-    <w:lsdException w:uiPriority="99" w:name="index heading"/>
-    <w:lsdException w:qFormat="1" w:uiPriority="35" w:name="caption"/>
-    <w:lsdException w:uiPriority="99" w:name="table of figures"/>
-    <w:lsdException w:uiPriority="99" w:name="envelope address"/>
-    <w:lsdException w:uiPriority="99" w:name="envelope return"/>
-    <w:lsdException w:uiPriority="99" w:name="footnote reference"/>
-    <w:lsdException w:uiPriority="99" w:name="annotation reference"/>
-    <w:lsdException w:uiPriority="99" w:name="line number"/>
-    <w:lsdException w:uiPriority="99" w:name="page number"/>
-    <w:lsdException w:uiPriority="99" w:name="endnote reference"/>
-    <w:lsdException w:uiPriority="99" w:name="endnote text"/>
-    <w:lsdException w:uiPriority="99" w:name="table of authorities"/>
-    <w:lsdException w:uiPriority="99" w:name="macro"/>
-    <w:lsdException w:uiPriority="99" w:name="toa heading"/>
-    <w:lsdException w:uiPriority="99" w:name="List"/>
-    <w:lsdException w:uiPriority="99" w:name="List Bullet"/>
-    <w:lsdException w:uiPriority="99" w:name="List Number"/>
-    <w:lsdException w:uiPriority="99" w:name="List 2"/>
-    <w:lsdException w:uiPriority="99" w:name="List 3"/>
-    <w:lsdException w:uiPriority="99" w:name="List 4"/>
-    <w:lsdException w:uiPriority="99" w:name="List 5"/>
-    <w:lsdException w:uiPriority="99" w:name="List Bullet 2"/>
-    <w:lsdException w:uiPriority="99" w:name="List Bullet 3"/>
-    <w:lsdException w:uiPriority="99" w:name="List Bullet 4"/>
-    <w:lsdException w:uiPriority="99" w:name="List Bullet 5"/>
-    <w:lsdException w:uiPriority="99" w:name="List Number 2"/>
-    <w:lsdException w:uiPriority="99" w:name="List Number 3"/>
-    <w:lsdException w:uiPriority="99" w:name="List Number 4"/>
-    <w:lsdException w:uiPriority="99" w:name="List Number 5"/>
-    <w:lsdException w:qFormat="1" w:unhideWhenUsed="0" w:uiPriority="10" w:semiHidden="0" w:name="Title"/>
-    <w:lsdException w:uiPriority="99" w:name="Closing"/>
-    <w:lsdException w:uiPriority="99" w:name="Signature"/>
-    <w:lsdException w:uiPriority="1" w:name="Default Paragraph Font"/>
-    <w:lsdException w:uiPriority="99" w:name="Body Text"/>
-    <w:lsdException w:uiPriority="99" w:name="Body Text Indent"/>
-    <w:lsdException w:uiPriority="99" w:name="List Continue"/>
-    <w:lsdException w:uiPriority="99" w:name="List Continue 2"/>
-    <w:lsdException w:uiPriority="99" w:name="List Continue 3"/>
-    <w:lsdException w:uiPriority="99" w:name="List Continue 4"/>
-    <w:lsdException w:uiPriority="99" w:name="List Continue 5"/>
-    <w:lsdException w:uiPriority="99" w:name="Message Header"/>
-    <w:lsdException w:qFormat="1" w:unhideWhenUsed="0" w:uiPriority="11" w:semiHidden="0" w:name="Subtitle"/>
-    <w:lsdException w:uiPriority="99" w:name="Salutation"/>
-    <w:lsdException w:uiPriority="99" w:name="Date"/>
-    <w:lsdException w:uiPriority="99" w:name="Body Text First Indent"/>
-    <w:lsdException w:uiPriority="99" w:name="Body Text First Indent 2"/>
-    <w:lsdException w:uiPriority="99" w:name="Note Heading"/>
-    <w:lsdException w:uiPriority="99" w:name="Body Text 2"/>
-    <w:lsdException w:uiPriority="99" w:name="Body Text 3"/>
-    <w:lsdException w:uiPriority="99" w:name="Body Text Indent 2"/>
-    <w:lsdException w:uiPriority="99" w:name="Body Text Indent 3"/>
-    <w:lsdException w:uiPriority="99" w:name="Block Text"/>
-    <w:lsdException w:qFormat="1" w:uiPriority="99" w:name="Hyperlink"/>
-    <w:lsdException w:uiPriority="99" w:name="FollowedHyperlink"/>
-    <w:lsdException w:qFormat="1" w:unhideWhenUsed="0" w:uiPriority="22" w:semiHidden="0" w:name="Strong"/>
-    <w:lsdException w:qFormat="1" w:unhideWhenUsed="0" w:uiPriority="20" w:semiHidden="0" w:name="Emphasis"/>
-    <w:lsdException w:uiPriority="99" w:name="Document Map"/>
-    <w:lsdException w:uiPriority="99" w:name="Plain Text"/>
-    <w:lsdException w:uiPriority="99" w:name="E-mail Signature"/>
-    <w:lsdException w:qFormat="1" w:uiPriority="99" w:name="Normal (Web)"/>
-    <w:lsdException w:uiPriority="99" w:name="HTML Acronym"/>
-    <w:lsdException w:uiPriority="99" w:name="HTML Address"/>
-    <w:lsdException w:uiPriority="99" w:name="HTML Cite"/>
-    <w:lsdException w:uiPriority="99" w:name="HTML Code"/>
-    <w:lsdException w:uiPriority="99" w:name="HTML Definition"/>
-    <w:lsdException w:uiPriority="99" w:name="HTML Keyboard"/>
-    <w:lsdException w:qFormat="1" w:uiPriority="99" w:name="HTML Preformatted"/>
-    <w:lsdException w:uiPriority="99" w:name="HTML Sample"/>
-    <w:lsdException w:uiPriority="99" w:name="HTML Typewriter"/>
-    <w:lsdException w:uiPriority="99" w:name="HTML Variable"/>
-    <w:lsdException w:uiPriority="99" w:name="Normal Table"/>
-    <w:lsdException w:uiPriority="99" w:name="annotation subject"/>
-    <w:lsdException w:uiPriority="99" w:name="Table Simple 1"/>
-    <w:lsdException w:uiPriority="99" w:name="Table Simple 2"/>
-    <w:lsdException w:uiPriority="99" w:name="Table Simple 3"/>
-    <w:lsdException w:uiPriority="99" w:name="Table Classic 1"/>
-    <w:lsdException w:uiPriority="99" w:name="Table Classic 2"/>
-    <w:lsdException w:uiPriority="99" w:name="Table Classic 3"/>
-    <w:lsdException w:uiPriority="99" w:name="Table Classic 4"/>
-    <w:lsdException w:uiPriority="99" w:name="Table Colorful 1"/>
-    <w:lsdException w:uiPriority="99" w:name="Table Colorful 2"/>
-    <w:lsdException w:uiPriority="99" w:name="Table Colorful 3"/>
-    <w:lsdException w:uiPriority="99" w:name="Table Columns 1"/>
-    <w:lsdException w:uiPriority="99" w:name="Table Columns 2"/>
-    <w:lsdException w:uiPriority="99" w:name="Table Columns 3"/>
-    <w:lsdException w:uiPriority="99" w:name="Table Columns 4"/>
-    <w:lsdException w:uiPriority="99" w:name="Table Columns 5"/>
-    <w:lsdException w:uiPriority="99" w:name="Table Grid 1"/>
-    <w:lsdException w:uiPriority="99" w:name="Table Grid 2"/>
-    <w:lsdException w:uiPriority="99" w:name="Table Grid 3"/>
-    <w:lsdException w:uiPriority="99" w:name="Table Grid 4"/>
-    <w:lsdException w:uiPriority="99" w:name="Table Grid 5"/>
-    <w:lsdException w:uiPriority="99" w:name="Table Grid 6"/>
-    <w:lsdException w:uiPriority="99" w:name="Table Grid 7"/>
-    <w:lsdException w:uiPriority="99" w:name="Table Grid 8"/>
-    <w:lsdException w:uiPriority="99" w:name="Table List 1"/>
-    <w:lsdException w:uiPriority="99" w:name="Table List 2"/>
-    <w:lsdException w:uiPriority="99" w:name="Table List 3"/>
-    <w:lsdException w:uiPriority="99" w:name="Table List 4"/>
-    <w:lsdException w:uiPriority="99" w:name="Table List 5"/>
-    <w:lsdException w:uiPriority="99" w:name="Table List 6"/>
-    <w:lsdException w:uiPriority="99" w:name="Table List 7"/>
-    <w:lsdException w:uiPriority="99" w:name="Table List 8"/>
-    <w:lsdException w:uiPriority="99" w:name="Table 3D effects 1"/>
-    <w:lsdException w:uiPriority="99" w:name="Table 3D effects 2"/>
-    <w:lsdException w:uiPriority="99" w:name="Table 3D effects 3"/>
-    <w:lsdException w:uiPriority="99" w:name="Table Contemporary"/>
-    <w:lsdException w:uiPriority="99" w:name="Table Elegant"/>
-    <w:lsdException w:uiPriority="99" w:name="Table Professional"/>
-    <w:lsdException w:uiPriority="99" w:name="Table Subtle 1"/>
-    <w:lsdException w:uiPriority="99" w:name="Table Subtle 2"/>
-    <w:lsdException w:uiPriority="99" w:name="Table Web 1"/>
-    <w:lsdException w:uiPriority="99" w:name="Table Web 2"/>
-    <w:lsdException w:uiPriority="99" w:name="Table Web 3"/>
-    <w:lsdException w:qFormat="1" w:uiPriority="99" w:name="Balloon Text"/>
-    <w:lsdException w:qFormat="1" w:unhideWhenUsed="0" w:uiPriority="59" w:semiHidden="0" w:name="Table Grid"/>
-    <w:lsdException w:uiPriority="99" w:name="Table Theme"/>
-    <w:lsdException w:unhideWhenUsed="0" w:uiPriority="60" w:semiHidden="0" w:name="Light Shading"/>
-    <w:lsdException w:unhideWhenUsed="0" w:uiPriority="61" w:semiHidden="0" w:name="Light List"/>
-    <w:lsdException w:unhideWhenUsed="0" w:uiPriority="62" w:semiHidden="0" w:name="Light Grid"/>
-    <w:lsdException w:unhideWhenUsed="0" w:uiPriority="63" w:semiHidden="0" w:name="Medium Shading 1"/>
-    <w:lsdException w:unhideWhenUsed="0" w:uiPriority="64" w:semiHidden="0" w:name="Medium Shading 2"/>
-    <w:lsdException w:unhideWhenUsed="0" w:uiPriority="65" w:semiHidden="0" w:name="Medium List 1"/>
-    <w:lsdException w:unhideWhenUsed="0" w:uiPriority="66" w:semiHidden="0" w:name="Medium List 2"/>
-    <w:lsdException w:unhideWhenUsed="0" w:uiPriority="67" w:semiHidden="0" w:name="Medium Grid 1"/>
-    <w:lsdException w:unhideWhenUsed="0" w:uiPriority="68" w:semiHidden="0" w:name="Medium Grid 2"/>
-    <w:lsdException w:unhideWhenUsed="0" w:uiPriority="69" w:semiHidden="0" w:name="Medium Grid 3"/>
-    <w:lsdException w:unhideWhenUsed="0" w:uiPriority="70" w:semiHidden="0" w:name="Dark List"/>
-    <w:lsdException w:unhideWhenUsed="0" w:uiPriority="71" w:semiHidden="0" w:name="Colorful Shading"/>
-    <w:lsdException w:unhideWhenUsed="0" w:uiPriority="72" w:semiHidden="0" w:name="Colorful List"/>
-    <w:lsdException w:unhideWhenUsed="0" w:uiPriority="73" w:semiHidden="0" w:name="Colorful Grid"/>
-    <w:lsdException w:unhideWhenUsed="0" w:uiPriority="60" w:semiHidden="0" w:name="Light Shading Accent 1"/>
-    <w:lsdException w:unhideWhenUsed="0" w:uiPriority="61" w:semiHidden="0" w:name="Light List Accent 1"/>
-    <w:lsdException w:unhideWhenUsed="0" w:uiPriority="62" w:semiHidden="0" w:name="Light Grid Accent 1"/>
-    <w:lsdException w:unhideWhenUsed="0" w:uiPriority="63" w:semiHidden="0" w:name="Medium Shading 1 Accent 1"/>
-    <w:lsdException w:unhideWhenUsed="0" w:uiPriority="64" w:semiHidden="0" w:name="Medium Shading 2 Accent 1"/>
-    <w:lsdException w:unhideWhenUsed="0" w:uiPriority="65" w:semiHidden="0" w:name="Medium List 1 Accent 1"/>
-    <w:lsdException w:qFormat="1" w:unhideWhenUsed="0" w:uiPriority="34" w:semiHidden="0" w:name="List Paragraph"/>
-    <w:lsdException w:unhideWhenUsed="0" w:uiPriority="66" w:semiHidden="0" w:name="Medium List 2 Accent 1"/>
-    <w:lsdException w:unhideWhenUsed="0" w:uiPriority="67" w:semiHidden="0" w:name="Medium Grid 1 Accent 1"/>
-    <w:lsdException w:unhideWhenUsed="0" w:uiPriority="68" w:semiHidden="0" w:name="Medium Grid 2 Accent 1"/>
-    <w:lsdException w:unhideWhenUsed="0" w:uiPriority="69" w:semiHidden="0" w:name="Medium Grid 3 Accent 1"/>
-    <w:lsdException w:unhideWhenUsed="0" w:uiPriority="70" w:semiHidden="0" w:name="Dark List Accent 1"/>
-    <w:lsdException w:unhideWhenUsed="0" w:uiPriority="71" w:semiHidden="0" w:name="Colorful Shading Accent 1"/>
-    <w:lsdException w:unhideWhenUsed="0" w:uiPriority="72" w:semiHidden="0" w:name="Colorful List Accent 1"/>
-    <w:lsdException w:unhideWhenUsed="0" w:uiPriority="73" w:semiHidden="0" w:name="Colorful Grid Accent 1"/>
-    <w:lsdException w:unhideWhenUsed="0" w:uiPriority="60" w:semiHidden="0" w:name="Light Shading Accent 2"/>
-    <w:lsdException w:unhideWhenUsed="0" w:uiPriority="61" w:semiHidden="0" w:name="Light List Accent 2"/>
-    <w:lsdException w:unhideWhenUsed="0" w:uiPriority="62" w:semiHidden="0" w:name="Light Grid Accent 2"/>
-    <w:lsdException w:unhideWhenUsed="0" w:uiPriority="63" w:semiHidden="0" w:name="Medium Shading 1 Accent 2"/>
-    <w:lsdException w:unhideWhenUsed="0" w:uiPriority="64" w:semiHidden="0" w:name="Medium Shading 2 Accent 2"/>
-    <w:lsdException w:unhideWhenUsed="0" w:uiPriority="65" w:semiHidden="0" w:name="Medium List 1 Accent 2"/>
-    <w:lsdException w:unhideWhenUsed="0" w:uiPriority="66" w:semiHidden="0" w:name="Medium List 2 Accent 2"/>
-    <w:lsdException w:unhideWhenUsed="0" w:uiPriority="67" w:semiHidden="0" w:name="Medium Grid 1 Accent 2"/>
-    <w:lsdException w:unhideWhenUsed="0" w:uiPriority="68" w:semiHidden="0" w:name="Medium Grid 2 Accent 2"/>
-    <w:lsdException w:unhideWhenUsed="0" w:uiPriority="69" w:semiHidden="0" w:name="Medium Grid 3 Accent 2"/>
-    <w:lsdException w:unhideWhenUsed="0" w:uiPriority="70" w:semiHidden="0" w:name="Dark List Accent 2"/>
-    <w:lsdException w:unhideWhenUsed="0" w:uiPriority="71" w:semiHidden="0" w:name="Colorful Shading Accent 2"/>
-    <w:lsdException w:unhideWhenUsed="0" w:uiPriority="72" w:semiHidden="0" w:name="Colorful List Accent 2"/>
-    <w:lsdException w:unhideWhenUsed="0" w:uiPriority="73" w:semiHidden="0" w:name="Colorful Grid Accent 2"/>
-    <w:lsdException w:unhideWhenUsed="0" w:uiPriority="60" w:semiHidden="0" w:name="Light Shading Accent 3"/>
-    <w:lsdException w:unhideWhenUsed="0" w:uiPriority="61" w:semiHidden="0" w:name="Light List Accent 3"/>
-    <w:lsdException w:unhideWhenUsed="0" w:uiPriority="62" w:semiHidden="0" w:name="Light Grid Accent 3"/>
-    <w:lsdException w:unhideWhenUsed="0" w:uiPriority="63" w:semiHidden="0" w:name="Medium Shading 1 Accent 3"/>
-    <w:lsdException w:unhideWhenUsed="0" w:uiPriority="64" w:semiHidden="0" w:name="Medium Shading 2 Accent 3"/>
-    <w:lsdException w:unhideWhenUsed="0" w:uiPriority="65" w:semiHidden="0" w:name="Medium List 1 Accent 3"/>
-    <w:lsdException w:unhideWhenUsed="0" w:uiPriority="66" w:semiHidden="0" w:name="Medium List 2 Accent 3"/>
-    <w:lsdException w:unhideWhenUsed="0" w:uiPriority="67" w:semiHidden="0" w:name="Medium Grid 1 Accent 3"/>
-    <w:lsdException w:unhideWhenUsed="0" w:uiPriority="68" w:semiHidden="0" w:name="Medium Grid 2 Accent 3"/>
-    <w:lsdException w:unhideWhenUsed="0" w:uiPriority="69" w:semiHidden="0" w:name="Medium Grid 3 Accent 3"/>
-    <w:lsdException w:unhideWhenUsed="0" w:uiPriority="70" w:semiHidden="0" w:name="Dark List Accent 3"/>
-    <w:lsdException w:unhideWhenUsed="0" w:uiPriority="71" w:semiHidden="0" w:name="Colorful Shading Accent 3"/>
-    <w:lsdException w:unhideWhenUsed="0" w:uiPriority="72" w:semiHidden="0" w:name="Colorful List Accent 3"/>
-    <w:lsdException w:unhideWhenUsed="0" w:uiPriority="73" w:semiHidden="0" w:name="Colorful Grid Accent 3"/>
-    <w:lsdException w:unhideWhenUsed="0" w:uiPriority="60" w:semiHidden="0" w:name="Light Shading Accent 4"/>
-    <w:lsdException w:unhideWhenUsed="0" w:uiPriority="61" w:semiHidden="0" w:name="Light List Accent 4"/>
-    <w:lsdException w:unhideWhenUsed="0" w:uiPriority="62" w:semiHidden="0" w:name="Light Grid Accent 4"/>
-    <w:lsdException w:unhideWhenUsed="0" w:uiPriority="63" w:semiHidden="0" w:name="Medium Shading 1 Accent 4"/>
-    <w:lsdException w:unhideWhenUsed="0" w:uiPriority="64" w:semiHidden="0" w:name="Medium Shading 2 Accent 4"/>
-    <w:lsdException w:unhideWhenUsed="0" w:uiPriority="65" w:semiHidden="0" w:name="Medium List 1 Accent 4"/>
-    <w:lsdException w:unhideWhenUsed="0" w:uiPriority="66" w:semiHidden="0" w:name="Medium List 2 Accent 4"/>
-    <w:lsdException w:unhideWhenUsed="0" w:uiPriority="67" w:semiHidden="0" w:name="Medium Grid 1 Accent 4"/>
-    <w:lsdException w:unhideWhenUsed="0" w:uiPriority="68" w:semiHidden="0" w:name="Medium Grid 2 Accent 4"/>
-    <w:lsdException w:unhideWhenUsed="0" w:uiPriority="69" w:semiHidden="0" w:name="Medium Grid 3 Accent 4"/>
-    <w:lsdException w:unhideWhenUsed="0" w:uiPriority="70" w:semiHidden="0" w:name="Dark List Accent 4"/>
-    <w:lsdException w:unhideWhenUsed="0" w:uiPriority="71" w:semiHidden="0" w:name="Colorful Shading Accent 4"/>
-    <w:lsdException w:unhideWhenUsed="0" w:uiPriority="72" w:semiHidden="0" w:name="Colorful List Accent 4"/>
-    <w:lsdException w:unhideWhenUsed="0" w:uiPriority="73" w:semiHidden="0" w:name="Colorful Grid Accent 4"/>
-    <w:lsdException w:unhideWhenUsed="0" w:uiPriority="60" w:semiHidden="0" w:name="Light Shading Accent 5"/>
-    <w:lsdException w:unhideWhenUsed="0" w:uiPriority="61" w:semiHidden="0" w:name="Light List Accent 5"/>
-    <w:lsdException w:unhideWhenUsed="0" w:uiPriority="62" w:semiHidden="0" w:name="Light Grid Accent 5"/>
-    <w:lsdException w:unhideWhenUsed="0" w:uiPriority="63" w:semiHidden="0" w:name="Medium Shading 1 Accent 5"/>
-    <w:lsdException w:unhideWhenUsed="0" w:uiPriority="64" w:semiHidden="0" w:name="Medium Shading 2 Accent 5"/>
-    <w:lsdException w:unhideWhenUsed="0" w:uiPriority="65" w:semiHidden="0" w:name="Medium List 1 Accent 5"/>
-    <w:lsdException w:unhideWhenUsed="0" w:uiPriority="66" w:semiHidden="0" w:name="Medium List 2 Accent 5"/>
-    <w:lsdException w:unhideWhenUsed="0" w:uiPriority="67" w:semiHidden="0" w:name="Medium Grid 1 Accent 5"/>
-    <w:lsdException w:unhideWhenUsed="0" w:uiPriority="68" w:semiHidden="0" w:name="Medium Grid 2 Accent 5"/>
-    <w:lsdException w:unhideWhenUsed="0" w:uiPriority="69" w:semiHidden="0" w:name="Medium Grid 3 Accent 5"/>
-    <w:lsdException w:unhideWhenUsed="0" w:uiPriority="70" w:semiHidden="0" w:name="Dark List Accent 5"/>
-    <w:lsdException w:unhideWhenUsed="0" w:uiPriority="71" w:semiHidden="0" w:name="Colorful Shading Accent 5"/>
-    <w:lsdException w:unhideWhenUsed="0" w:uiPriority="72" w:semiHidden="0" w:name="Colorful List Accent 5"/>
-    <w:lsdException w:unhideWhenUsed="0" w:uiPriority="73" w:semiHidden="0" w:name="Colorful Grid Accent 5"/>
-    <w:lsdException w:unhideWhenUsed="0" w:uiPriority="60" w:semiHidden="0" w:name="Light Shading Accent 6"/>
-    <w:lsdException w:unhideWhenUsed="0" w:uiPriority="61" w:semiHidden="0" w:name="Light List Accent 6"/>
-    <w:lsdException w:unhideWhenUsed="0" w:uiPriority="62" w:semiHidden="0" w:name="Light Grid Accent 6"/>
-    <w:lsdException w:unhideWhenUsed="0" w:uiPriority="63" w:semiHidden="0" w:name="Medium Shading 1 Accent 6"/>
-    <w:lsdException w:unhideWhenUsed="0" w:uiPriority="64" w:semiHidden="0" w:name="Medium Shading 2 Accent 6"/>
-    <w:lsdException w:unhideWhenUsed="0" w:uiPriority="65" w:semiHidden="0" w:name="Medium List 1 Accent 6"/>
-    <w:lsdException w:unhideWhenUsed="0" w:uiPriority="66" w:semiHidden="0" w:name="Medium List 2 Accent 6"/>
-    <w:lsdException w:unhideWhenUsed="0" w:uiPriority="67" w:semiHidden="0" w:name="Medium Grid 1 Accent 6"/>
-    <w:lsdException w:unhideWhenUsed="0" w:uiPriority="68" w:semiHidden="0" w:name="Medium Grid 2 Accent 6"/>
-    <w:lsdException w:unhideWhenUsed="0" w:uiPriority="69" w:semiHidden="0" w:name="Medium Grid 3 Accent 6"/>
-    <w:lsdException w:unhideWhenUsed="0" w:uiPriority="70" w:semiHidden="0" w:name="Dark List Accent 6"/>
-    <w:lsdException w:unhideWhenUsed="0" w:uiPriority="71" w:semiHidden="0" w:name="Colorful Shading Accent 6"/>
-    <w:lsdException w:unhideWhenUsed="0" w:uiPriority="72" w:semiHidden="0" w:name="Colorful List Accent 6"/>
-    <w:lsdException w:unhideWhenUsed="0" w:uiPriority="73" w:semiHidden="0" w:name="Colorful Grid Accent 6"/>
+  <w:latentStyles w:defLockedState="0" w:defUIPriority="99" w:defSemiHidden="1" w:defUnhideWhenUsed="1" w:defQFormat="0" w:count="267">
+    <w:lsdException w:name="Normal" w:semiHidden="0" w:uiPriority="0" w:unhideWhenUsed="0" w:qFormat="1"/>
+    <w:lsdException w:name="heading 1" w:semiHidden="0" w:uiPriority="9" w:unhideWhenUsed="0" w:qFormat="1"/>
+    <w:lsdException w:name="heading 2" w:uiPriority="9" w:qFormat="1"/>
+    <w:lsdException w:name="heading 3" w:uiPriority="9" w:qFormat="1"/>
+    <w:lsdException w:name="heading 4" w:uiPriority="9" w:qFormat="1"/>
+    <w:lsdException w:name="heading 5" w:uiPriority="9" w:qFormat="1"/>
+    <w:lsdException w:name="heading 6" w:uiPriority="9" w:qFormat="1"/>
+    <w:lsdException w:name="heading 7" w:uiPriority="9" w:qFormat="1"/>
+    <w:lsdException w:name="heading 8" w:uiPriority="9" w:qFormat="1"/>
+    <w:lsdException w:name="heading 9" w:uiPriority="9" w:qFormat="1"/>
+    <w:lsdException w:name="toc 1" w:uiPriority="39"/>
+    <w:lsdException w:name="toc 2" w:uiPriority="39"/>
+    <w:lsdException w:name="toc 3" w:uiPriority="39"/>
+    <w:lsdException w:name="toc 4" w:uiPriority="39"/>
+    <w:lsdException w:name="toc 5" w:uiPriority="39"/>
+    <w:lsdException w:name="toc 6" w:uiPriority="39"/>
+    <w:lsdException w:name="toc 7" w:uiPriority="39"/>
+    <w:lsdException w:name="toc 8" w:uiPriority="39"/>
+    <w:lsdException w:name="toc 9" w:uiPriority="39"/>
+    <w:lsdException w:name="header" w:semiHidden="0" w:qFormat="1"/>
+    <w:lsdException w:name="footer" w:semiHidden="0" w:qFormat="1"/>
+    <w:lsdException w:name="caption" w:uiPriority="35" w:qFormat="1"/>
+    <w:lsdException w:name="Title" w:semiHidden="0" w:uiPriority="10" w:unhideWhenUsed="0" w:qFormat="1"/>
+    <w:lsdException w:name="Default Paragraph Font" w:uiPriority="1"/>
+    <w:lsdException w:name="Subtitle" w:semiHidden="0" w:uiPriority="11" w:unhideWhenUsed="0" w:qFormat="1"/>
+    <w:lsdException w:name="Hyperlink" w:qFormat="1"/>
+    <w:lsdException w:name="Strong" w:semiHidden="0" w:uiPriority="22" w:unhideWhenUsed="0" w:qFormat="1"/>
+    <w:lsdException w:name="Emphasis" w:semiHidden="0" w:uiPriority="20" w:unhideWhenUsed="0" w:qFormat="1"/>
+    <w:lsdException w:name="Normal (Web)" w:qFormat="1"/>
+    <w:lsdException w:name="HTML Preformatted" w:qFormat="1"/>
+    <w:lsdException w:name="Balloon Text" w:qFormat="1"/>
+    <w:lsdException w:name="Table Grid" w:semiHidden="0" w:uiPriority="59" w:unhideWhenUsed="0" w:qFormat="1"/>
+    <w:lsdException w:name="Light Shading" w:semiHidden="0" w:uiPriority="60" w:unhideWhenUsed="0"/>
+    <w:lsdException w:name="Light List" w:semiHidden="0" w:uiPriority="61" w:unhideWhenUsed="0"/>
+    <w:lsdException w:name="Light Grid" w:semiHidden="0" w:uiPriority="62" w:unhideWhenUsed="0"/>
+    <w:lsdException w:name="Medium Shading 1" w:semiHidden="0" w:uiPriority="63" w:unhideWhenUsed="0"/>
+    <w:lsdException w:name="Medium Shading 2" w:semiHidden="0" w:uiPriority="64" w:unhideWhenUsed="0"/>
+    <w:lsdException w:name="Medium List 1" w:semiHidden="0" w:uiPriority="65" w:unhideWhenUsed="0"/>
+    <w:lsdException w:name="Medium List 2" w:semiHidden="0" w:uiPriority="66" w:unhideWhenUsed="0"/>
+    <w:lsdException w:name="Medium Grid 1" w:semiHidden="0" w:uiPriority="67" w:unhideWhenUsed="0"/>
+    <w:lsdException w:name="Medium Grid 2" w:semiHidden="0" w:uiPriority="68" w:unhideWhenUsed="0"/>
+    <w:lsdException w:name="Medium Grid 3" w:semiHidden="0" w:uiPriority="69" w:unhideWhenUsed="0"/>
+    <w:lsdException w:name="Dark List" w:semiHidden="0" w:uiPriority="70" w:unhideWhenUsed="0"/>
+    <w:lsdException w:name="Colorful Shading" w:semiHidden="0" w:uiPriority="71" w:unhideWhenUsed="0"/>
+    <w:lsdException w:name="Colorful List" w:semiHidden="0" w:uiPriority="72" w:unhideWhenUsed="0"/>
+    <w:lsdException w:name="Colorful Grid" w:semiHidden="0" w:uiPriority="73" w:unhideWhenUsed="0"/>
+    <w:lsdException w:name="Light Shading Accent 1" w:semiHidden="0" w:uiPriority="60" w:unhideWhenUsed="0"/>
+    <w:lsdException w:name="Light List Accent 1" w:semiHidden="0" w:uiPriority="61" w:unhideWhenUsed="0"/>
+    <w:lsdException w:name="Light Grid Accent 1" w:semiHidden="0" w:uiPriority="62" w:unhideWhenUsed="0"/>
+    <w:lsdException w:name="Medium Shading 1 Accent 1" w:semiHidden="0" w:uiPriority="63" w:unhideWhenUsed="0"/>
+    <w:lsdException w:name="Medium Shading 2 Accent 1" w:semiHidden="0" w:uiPriority="64" w:unhideWhenUsed="0"/>
+    <w:lsdException w:name="Medium List 1 Accent 1" w:semiHidden="0" w:uiPriority="65" w:unhideWhenUsed="0"/>
+    <w:lsdException w:name="List Paragraph" w:semiHidden="0" w:uiPriority="34" w:unhideWhenUsed="0" w:qFormat="1"/>
+    <w:lsdException w:name="Medium List 2 Accent 1" w:semiHidden="0" w:uiPriority="66" w:unhideWhenUsed="0"/>
+    <w:lsdException w:name="Medium Grid 1 Accent 1" w:semiHidden="0" w:uiPriority="67" w:unhideWhenUsed="0"/>
+    <w:lsdException w:name="Medium Grid 2 Accent 1" w:semiHidden="0" w:uiPriority="68" w:unhideWhenUsed="0"/>
+    <w:lsdException w:name="Medium Grid 3 Accent 1" w:semiHidden="0" w:uiPriority="69" w:unhideWhenUsed="0"/>
+    <w:lsdException w:name="Dark List Accent 1" w:semiHidden="0" w:uiPriority="70" w:unhideWhenUsed="0"/>
+    <w:lsdException w:name="Colorful Shading Accent 1" w:semiHidden="0" w:uiPriority="71" w:unhideWhenUsed="0"/>
+    <w:lsdException w:name="Colorful List Accent 1" w:semiHidden="0" w:uiPriority="72" w:unhideWhenUsed="0"/>
+    <w:lsdException w:name="Colorful Grid Accent 1" w:semiHidden="0" w:uiPriority="73" w:unhideWhenUsed="0"/>
+    <w:lsdException w:name="Light Shading Accent 2" w:semiHidden="0" w:uiPriority="60" w:unhideWhenUsed="0"/>
+    <w:lsdException w:name="Light List Accent 2" w:semiHidden="0" w:uiPriority="61" w:unhideWhenUsed="0"/>
+    <w:lsdException w:name="Light Grid Accent 2" w:semiHidden="0" w:uiPriority="62" w:unhideWhenUsed="0"/>
+    <w:lsdException w:name="Medium Shading 1 Accent 2" w:semiHidden="0" w:uiPriority="63" w:unhideWhenUsed="0"/>
+    <w:lsdException w:name="Medium Shading 2 Accent 2" w:semiHidden="0" w:uiPriority="64" w:unhideWhenUsed="0"/>
+    <w:lsdException w:name="Medium List 1 Accent 2" w:semiHidden="0" w:uiPriority="65" w:unhideWhenUsed="0"/>
+    <w:lsdException w:name="Medium List 2 Accent 2" w:semiHidden="0" w:uiPriority="66" w:unhideWhenUsed="0"/>
+    <w:lsdException w:name="Medium Grid 1 Accent 2" w:semiHidden="0" w:uiPriority="67" w:unhideWhenUsed="0"/>
+    <w:lsdException w:name="Medium Grid 2 Accent 2" w:semiHidden="0" w:uiPriority="68" w:unhideWhenUsed="0"/>
+    <w:lsdException w:name="Medium Grid 3 Accent 2" w:semiHidden="0" w:uiPriority="69" w:unhideWhenUsed="0"/>
+    <w:lsdException w:name="Dark List Accent 2" w:semiHidden="0" w:uiPriority="70" w:unhideWhenUsed="0"/>
+    <w:lsdException w:name="Colorful Shading Accent 2" w:semiHidden="0" w:uiPriority="71" w:unhideWhenUsed="0"/>
+    <w:lsdException w:name="Colorful List Accent 2" w:semiHidden="0" w:uiPriority="72" w:unhideWhenUsed="0"/>
+    <w:lsdException w:name="Colorful Grid Accent 2" w:semiHidden="0" w:uiPriority="73" w:unhideWhenUsed="0"/>
+    <w:lsdException w:name="Light Shading Accent 3" w:semiHidden="0" w:uiPriority="60" w:unhideWhenUsed="0"/>
+    <w:lsdException w:name="Light List Accent 3" w:semiHidden="0" w:uiPriority="61" w:unhideWhenUsed="0"/>
+    <w:lsdException w:name="Light Grid Accent 3" w:semiHidden="0" w:uiPriority="62" w:unhideWhenUsed="0"/>
+    <w:lsdException w:name="Medium Shading 1 Accent 3" w:semiHidden="0" w:uiPriority="63" w:unhideWhenUsed="0"/>
+    <w:lsdException w:name="Medium Shading 2 Accent 3" w:semiHidden="0" w:uiPriority="64" w:unhideWhenUsed="0"/>
+    <w:lsdException w:name="Medium List 1 Accent 3" w:semiHidden="0" w:uiPriority="65" w:unhideWhenUsed="0"/>
+    <w:lsdException w:name="Medium List 2 Accent 3" w:semiHidden="0" w:uiPriority="66" w:unhideWhenUsed="0"/>
+    <w:lsdException w:name="Medium Grid 1 Accent 3" w:semiHidden="0" w:uiPriority="67" w:unhideWhenUsed="0"/>
+    <w:lsdException w:name="Medium Grid 2 Accent 3" w:semiHidden="0" w:uiPriority="68" w:unhideWhenUsed="0"/>
+    <w:lsdException w:name="Medium Grid 3 Accent 3" w:semiHidden="0" w:uiPriority="69" w:unhideWhenUsed="0"/>
+    <w:lsdException w:name="Dark List Accent 3" w:semiHidden="0" w:uiPriority="70" w:unhideWhenUsed="0"/>
+    <w:lsdException w:name="Colorful Shading Accent 3" w:semiHidden="0" w:uiPriority="71" w:unhideWhenUsed="0"/>
+    <w:lsdException w:name="Colorful List Accent 3" w:semiHidden="0" w:uiPriority="72" w:unhideWhenUsed="0"/>
+    <w:lsdException w:name="Colorful Grid Accent 3" w:semiHidden="0" w:uiPriority="73" w:unhideWhenUsed="0"/>
+    <w:lsdException w:name="Light Shading Accent 4" w:semiHidden="0" w:uiPriority="60" w:unhideWhenUsed="0"/>
+    <w:lsdException w:name="Light List Accent 4" w:semiHidden="0" w:uiPriority="61" w:unhideWhenUsed="0"/>
+    <w:lsdException w:name="Light Grid Accent 4" w:semiHidden="0" w:uiPriority="62" w:unhideWhenUsed="0"/>
+    <w:lsdException w:name="Medium Shading 1 Accent 4" w:semiHidden="0" w:uiPriority="63" w:unhideWhenUsed="0"/>
+    <w:lsdException w:name="Medium Shading 2 Accent 4" w:semiHidden="0" w:uiPriority="64" w:unhideWhenUsed="0"/>
+    <w:lsdException w:name="Medium List 1 Accent 4" w:semiHidden="0" w:uiPriority="65" w:unhideWhenUsed="0"/>
+    <w:lsdException w:name="Medium List 2 Accent 4" w:semiHidden="0" w:uiPriority="66" w:unhideWhenUsed="0"/>
+    <w:lsdException w:name="Medium Grid 1 Accent 4" w:semiHidden="0" w:uiPriority="67" w:unhideWhenUsed="0"/>
+    <w:lsdException w:name="Medium Grid 2 Accent 4" w:semiHidden="0" w:uiPriority="68" w:unhideWhenUsed="0"/>
+    <w:lsdException w:name="Medium Grid 3 Accent 4" w:semiHidden="0" w:uiPriority="69" w:unhideWhenUsed="0"/>
+    <w:lsdException w:name="Dark List Accent 4" w:semiHidden="0" w:uiPriority="70" w:unhideWhenUsed="0"/>
+    <w:lsdException w:name="Colorful Shading Accent 4" w:semiHidden="0" w:uiPriority="71" w:unhideWhenUsed="0"/>
+    <w:lsdException w:name="Colorful List Accent 4" w:semiHidden="0" w:uiPriority="72" w:unhideWhenUsed="0"/>
+    <w:lsdException w:name="Colorful Grid Accent 4" w:semiHidden="0" w:uiPriority="73" w:unhideWhenUsed="0"/>
+    <w:lsdException w:name="Light Shading Accent 5" w:semiHidden="0" w:uiPriority="60" w:unhideWhenUsed="0"/>
+    <w:lsdException w:name="Light List Accent 5" w:semiHidden="0" w:uiPriority="61" w:unhideWhenUsed="0"/>
+    <w:lsdException w:name="Light Grid Accent 5" w:semiHidden="0" w:uiPriority="62" w:unhideWhenUsed="0"/>
+    <w:lsdException w:name="Medium Shading 1 Accent 5" w:semiHidden="0" w:uiPriority="63" w:unhideWhenUsed="0"/>
+    <w:lsdException w:name="Medium Shading 2 Accent 5" w:semiHidden="0" w:uiPriority="64" w:unhideWhenUsed="0"/>
+    <w:lsdException w:name="Medium List 1 Accent 5" w:semiHidden="0" w:uiPriority="65" w:unhideWhenUsed="0"/>
+    <w:lsdException w:name="Medium List 2 Accent 5" w:semiHidden="0" w:uiPriority="66" w:unhideWhenUsed="0"/>
+    <w:lsdException w:name="Medium Grid 1 Accent 5" w:semiHidden="0" w:uiPriority="67" w:unhideWhenUsed="0"/>
+    <w:lsdException w:name="Medium Grid 2 Accent 5" w:semiHidden="0" w:uiPriority="68" w:unhideWhenUsed="0"/>
+    <w:lsdException w:name="Medium Grid 3 Accent 5" w:semiHidden="0" w:uiPriority="69" w:unhideWhenUsed="0"/>
+    <w:lsdException w:name="Dark List Accent 5" w:semiHidden="0" w:uiPriority="70" w:unhideWhenUsed="0"/>
+    <w:lsdException w:name="Colorful Shading Accent 5" w:semiHidden="0" w:uiPriority="71" w:unhideWhenUsed="0"/>
+    <w:lsdException w:name="Colorful List Accent 5" w:semiHidden="0" w:uiPriority="72" w:unhideWhenUsed="0"/>
+    <w:lsdException w:name="Colorful Grid Accent 5" w:semiHidden="0" w:uiPriority="73" w:unhideWhenUsed="0"/>
+    <w:lsdException w:name="Light Shading Accent 6" w:semiHidden="0" w:uiPriority="60" w:unhideWhenUsed="0"/>
+    <w:lsdException w:name="Light List Accent 6" w:semiHidden="0" w:uiPriority="61" w:unhideWhenUsed="0"/>
+    <w:lsdException w:name="Light Grid Accent 6" w:semiHidden="0" w:uiPriority="62" w:unhideWhenUsed="0"/>
+    <w:lsdException w:name="Medium Shading 1 Accent 6" w:semiHidden="0" w:uiPriority="63" w:unhideWhenUsed="0"/>
+    <w:lsdException w:name="Medium Shading 2 Accent 6" w:semiHidden="0" w:uiPriority="64" w:unhideWhenUsed="0"/>
+    <w:lsdException w:name="Medium List 1 Accent 6" w:semiHidden="0" w:uiPriority="65" w:unhideWhenUsed="0"/>
+    <w:lsdException w:name="Medium List 2 Accent 6" w:semiHidden="0" w:uiPriority="66" w:unhideWhenUsed="0"/>
+    <w:lsdException w:name="Medium Grid 1 Accent 6" w:semiHidden="0" w:uiPriority="67" w:unhideWhenUsed="0"/>
+    <w:lsdException w:name="Medium Grid 2 Accent 6" w:semiHidden="0" w:uiPriority="68" w:unhideWhenUsed="0"/>
+    <w:lsdException w:name="Medium Grid 3 Accent 6" w:semiHidden="0" w:uiPriority="69" w:unhideWhenUsed="0"/>
+    <w:lsdException w:name="Dark List Accent 6" w:semiHidden="0" w:uiPriority="70" w:unhideWhenUsed="0"/>
+    <w:lsdException w:name="Colorful Shading Accent 6" w:semiHidden="0" w:uiPriority="71" w:unhideWhenUsed="0"/>
+    <w:lsdException w:name="Colorful List Accent 6" w:semiHidden="0" w:uiPriority="72" w:unhideWhenUsed="0"/>
+    <w:lsdException w:name="Colorful Grid Accent 6" w:semiHidden="0" w:uiPriority="73" w:unhideWhenUsed="0"/>
+    <w:lsdException w:name="Subtle Emphasis" w:semiHidden="0" w:uiPriority="19" w:unhideWhenUsed="0" w:qFormat="1"/>
+    <w:lsdException w:name="Intense Emphasis" w:semiHidden="0" w:uiPriority="21" w:unhideWhenUsed="0" w:qFormat="1"/>
+    <w:lsdException w:name="Subtle Reference" w:semiHidden="0" w:uiPriority="31" w:unhideWhenUsed="0" w:qFormat="1"/>
+    <w:lsdException w:name="Intense Reference" w:semiHidden="0" w:uiPriority="32" w:unhideWhenUsed="0" w:qFormat="1"/>
+    <w:lsdException w:name="Book Title" w:semiHidden="0" w:uiPriority="33" w:unhideWhenUsed="0" w:qFormat="1"/>
+    <w:lsdException w:name="Bibliography" w:uiPriority="37"/>
+    <w:lsdException w:name="TOC Heading" w:uiPriority="39" w:qFormat="1"/>
   </w:latentStyles>
-  <w:style w:type="paragraph" w:default="1" w:styleId="1">
+  <w:style w:type="paragraph" w:default="1" w:styleId="a">
     <w:name w:val="Normal"/>
     <w:qFormat/>
-    <w:uiPriority w:val="0"/>
     <w:pPr>
       <w:widowControl w:val="0"/>
       <w:jc w:val="both"/>
     </w:pPr>
     <w:rPr>
-      <w:rFonts w:asciiTheme="minorHAnsi" w:hAnsiTheme="minorHAnsi" w:eastAsiaTheme="minorEastAsia" w:cstheme="minorBidi"/>
+      <w:rFonts w:asciiTheme="minorHAnsi" w:eastAsiaTheme="minorEastAsia" w:hAnsiTheme="minorHAnsi" w:cstheme="minorBidi"/>
       <w:kern w:val="2"/>
       <w:sz w:val="21"/>
       <w:szCs w:val="22"/>
-      <w:lang w:val="en-US" w:eastAsia="zh-CN" w:bidi="ar-SA"/>
     </w:rPr>
   </w:style>
-  <w:style w:type="character" w:default="1" w:styleId="9">
+  <w:style w:type="character" w:default="1" w:styleId="a0">
     <w:name w:val="Default Paragraph Font"/>
+    <w:uiPriority w:val="1"/>
     <w:semiHidden/>
     <w:unhideWhenUsed/>
-    <w:uiPriority w:val="1"/>
   </w:style>
-  <w:style w:type="table" w:default="1" w:styleId="7">
+  <w:style w:type="table" w:default="1" w:styleId="a1">
     <w:name w:val="Normal Table"/>
+    <w:uiPriority w:val="99"/>
     <w:semiHidden/>
     <w:unhideWhenUsed/>
-    <w:uiPriority w:val="99"/>
     <w:tblPr>
+      <w:tblInd w:w="0" w:type="dxa"/>
       <w:tblCellMar>
         <w:top w:w="0" w:type="dxa"/>
         <w:left w:w="108" w:type="dxa"/>
@@ -3729,26 +3557,32 @@
       </w:tblCellMar>
     </w:tblPr>
   </w:style>
-  <w:style w:type="paragraph" w:styleId="2">
+  <w:style w:type="numbering" w:default="1" w:styleId="a2">
+    <w:name w:val="No List"/>
+    <w:uiPriority w:val="99"/>
+    <w:semiHidden/>
+    <w:unhideWhenUsed/>
+  </w:style>
+  <w:style w:type="paragraph" w:styleId="a3">
     <w:name w:val="Balloon Text"/>
-    <w:basedOn w:val="1"/>
-    <w:link w:val="15"/>
+    <w:basedOn w:val="a"/>
+    <w:link w:val="Char"/>
+    <w:uiPriority w:val="99"/>
     <w:semiHidden/>
     <w:unhideWhenUsed/>
     <w:qFormat/>
-    <w:uiPriority w:val="99"/>
     <w:rPr>
       <w:sz w:val="18"/>
       <w:szCs w:val="18"/>
     </w:rPr>
   </w:style>
-  <w:style w:type="paragraph" w:styleId="3">
+  <w:style w:type="paragraph" w:styleId="a4">
     <w:name w:val="footer"/>
-    <w:basedOn w:val="1"/>
-    <w:link w:val="13"/>
+    <w:basedOn w:val="a"/>
+    <w:link w:val="Char0"/>
+    <w:uiPriority w:val="99"/>
     <w:unhideWhenUsed/>
     <w:qFormat/>
-    <w:uiPriority w:val="99"/>
     <w:pPr>
       <w:tabs>
         <w:tab w:val="center" w:pos="4153"/>
@@ -3762,16 +3596,16 @@
       <w:szCs w:val="18"/>
     </w:rPr>
   </w:style>
-  <w:style w:type="paragraph" w:styleId="4">
+  <w:style w:type="paragraph" w:styleId="a5">
     <w:name w:val="header"/>
-    <w:basedOn w:val="1"/>
-    <w:link w:val="12"/>
+    <w:basedOn w:val="a"/>
+    <w:link w:val="Char1"/>
+    <w:uiPriority w:val="99"/>
     <w:unhideWhenUsed/>
     <w:qFormat/>
-    <w:uiPriority w:val="99"/>
     <w:pPr>
       <w:pBdr>
-        <w:bottom w:val="single" w:color="auto" w:sz="6" w:space="1"/>
+        <w:bottom w:val="single" w:sz="6" w:space="1" w:color="auto"/>
       </w:pBdr>
       <w:tabs>
         <w:tab w:val="center" w:pos="4153"/>
@@ -3785,14 +3619,14 @@
       <w:szCs w:val="18"/>
     </w:rPr>
   </w:style>
-  <w:style w:type="paragraph" w:styleId="5">
+  <w:style w:type="paragraph" w:styleId="HTML">
     <w:name w:val="HTML Preformatted"/>
-    <w:basedOn w:val="1"/>
-    <w:link w:val="16"/>
+    <w:basedOn w:val="a"/>
+    <w:link w:val="HTMLChar"/>
+    <w:uiPriority w:val="99"/>
     <w:semiHidden/>
     <w:unhideWhenUsed/>
     <w:qFormat/>
-    <w:uiPriority w:val="99"/>
     <w:pPr>
       <w:widowControl/>
       <w:tabs>
@@ -3816,19 +3650,19 @@
       <w:jc w:val="left"/>
     </w:pPr>
     <w:rPr>
-      <w:rFonts w:ascii="宋体" w:hAnsi="宋体" w:eastAsia="宋体" w:cs="宋体"/>
+      <w:rFonts w:ascii="宋体" w:eastAsia="宋体" w:hAnsi="宋体" w:cs="宋体"/>
       <w:kern w:val="0"/>
       <w:sz w:val="24"/>
       <w:szCs w:val="24"/>
     </w:rPr>
   </w:style>
-  <w:style w:type="paragraph" w:styleId="6">
+  <w:style w:type="paragraph" w:styleId="a6">
     <w:name w:val="Normal (Web)"/>
-    <w:basedOn w:val="1"/>
+    <w:basedOn w:val="a"/>
+    <w:uiPriority w:val="99"/>
     <w:semiHidden/>
     <w:unhideWhenUsed/>
     <w:qFormat/>
-    <w:uiPriority w:val="99"/>
     <w:pPr>
       <w:spacing w:beforeAutospacing="1" w:afterAutospacing="1"/>
       <w:jc w:val="left"/>
@@ -3839,19 +3673,20 @@
       <w:sz w:val="24"/>
     </w:rPr>
   </w:style>
-  <w:style w:type="table" w:styleId="8">
+  <w:style w:type="table" w:styleId="a7">
     <w:name w:val="Table Grid"/>
-    <w:basedOn w:val="7"/>
+    <w:basedOn w:val="a1"/>
+    <w:uiPriority w:val="59"/>
     <w:qFormat/>
-    <w:uiPriority w:val="59"/>
     <w:tblPr>
+      <w:tblInd w:w="0" w:type="dxa"/>
       <w:tblBorders>
-        <w:top w:val="single" w:color="auto" w:sz="4" w:space="0"/>
-        <w:left w:val="single" w:color="auto" w:sz="4" w:space="0"/>
-        <w:bottom w:val="single" w:color="auto" w:sz="4" w:space="0"/>
-        <w:right w:val="single" w:color="auto" w:sz="4" w:space="0"/>
-        <w:insideH w:val="single" w:color="auto" w:sz="4" w:space="0"/>
-        <w:insideV w:val="single" w:color="auto" w:sz="4" w:space="0"/>
+        <w:top w:val="single" w:sz="4" w:space="0" w:color="auto"/>
+        <w:left w:val="single" w:sz="4" w:space="0" w:color="auto"/>
+        <w:bottom w:val="single" w:sz="4" w:space="0" w:color="auto"/>
+        <w:right w:val="single" w:sz="4" w:space="0" w:color="auto"/>
+        <w:insideH w:val="single" w:sz="4" w:space="0" w:color="auto"/>
+        <w:insideV w:val="single" w:sz="4" w:space="0" w:color="auto"/>
       </w:tblBorders>
       <w:tblCellMar>
         <w:top w:w="0" w:type="dxa"/>
@@ -3861,79 +3696,485 @@
       </w:tblCellMar>
     </w:tblPr>
   </w:style>
-  <w:style w:type="character" w:styleId="10">
+  <w:style w:type="character" w:styleId="a8">
     <w:name w:val="Strong"/>
-    <w:basedOn w:val="9"/>
+    <w:basedOn w:val="a0"/>
+    <w:uiPriority w:val="22"/>
     <w:qFormat/>
-    <w:uiPriority w:val="22"/>
     <w:rPr>
       <w:b/>
     </w:rPr>
   </w:style>
-  <w:style w:type="character" w:styleId="11">
+  <w:style w:type="character" w:styleId="a9">
     <w:name w:val="Hyperlink"/>
-    <w:basedOn w:val="9"/>
+    <w:basedOn w:val="a0"/>
+    <w:uiPriority w:val="99"/>
     <w:semiHidden/>
     <w:unhideWhenUsed/>
     <w:qFormat/>
-    <w:uiPriority w:val="99"/>
     <w:rPr>
       <w:color w:val="0000FF"/>
       <w:u w:val="single"/>
     </w:rPr>
   </w:style>
-  <w:style w:type="character" w:customStyle="1" w:styleId="12">
+  <w:style w:type="character" w:customStyle="1" w:styleId="Char1">
     <w:name w:val="页眉 Char"/>
-    <w:basedOn w:val="9"/>
-    <w:link w:val="4"/>
+    <w:basedOn w:val="a0"/>
+    <w:link w:val="a5"/>
+    <w:uiPriority w:val="99"/>
     <w:qFormat/>
-    <w:uiPriority w:val="99"/>
     <w:rPr>
       <w:sz w:val="18"/>
       <w:szCs w:val="18"/>
     </w:rPr>
   </w:style>
-  <w:style w:type="character" w:customStyle="1" w:styleId="13">
+  <w:style w:type="character" w:customStyle="1" w:styleId="Char0">
     <w:name w:val="页脚 Char"/>
-    <w:basedOn w:val="9"/>
-    <w:link w:val="3"/>
+    <w:basedOn w:val="a0"/>
+    <w:link w:val="a4"/>
+    <w:uiPriority w:val="99"/>
     <w:qFormat/>
-    <w:uiPriority w:val="99"/>
     <w:rPr>
       <w:sz w:val="18"/>
       <w:szCs w:val="18"/>
     </w:rPr>
   </w:style>
-  <w:style w:type="paragraph" w:styleId="14">
+  <w:style w:type="paragraph" w:styleId="aa">
     <w:name w:val="List Paragraph"/>
-    <w:basedOn w:val="1"/>
+    <w:basedOn w:val="a"/>
+    <w:uiPriority w:val="34"/>
     <w:qFormat/>
-    <w:uiPriority w:val="34"/>
     <w:pPr>
-      <w:ind w:firstLine="420" w:firstLineChars="200"/>
+      <w:ind w:firstLineChars="200" w:firstLine="420"/>
     </w:pPr>
   </w:style>
-  <w:style w:type="character" w:customStyle="1" w:styleId="15">
+  <w:style w:type="character" w:customStyle="1" w:styleId="Char">
     <w:name w:val="批注框文本 Char"/>
-    <w:basedOn w:val="9"/>
-    <w:link w:val="2"/>
+    <w:basedOn w:val="a0"/>
+    <w:link w:val="a3"/>
+    <w:uiPriority w:val="99"/>
     <w:semiHidden/>
     <w:qFormat/>
-    <w:uiPriority w:val="99"/>
     <w:rPr>
       <w:sz w:val="18"/>
       <w:szCs w:val="18"/>
     </w:rPr>
   </w:style>
-  <w:style w:type="character" w:customStyle="1" w:styleId="16">
+  <w:style w:type="character" w:customStyle="1" w:styleId="HTMLChar">
     <w:name w:val="HTML 预设格式 Char"/>
-    <w:basedOn w:val="9"/>
-    <w:link w:val="5"/>
+    <w:basedOn w:val="a0"/>
+    <w:link w:val="HTML"/>
+    <w:uiPriority w:val="99"/>
     <w:semiHidden/>
     <w:qFormat/>
+    <w:rPr>
+      <w:rFonts w:ascii="宋体" w:eastAsia="宋体" w:hAnsi="宋体" w:cs="宋体"/>
+      <w:kern w:val="0"/>
+      <w:sz w:val="24"/>
+      <w:szCs w:val="24"/>
+    </w:rPr>
+  </w:style>
+</w:styles>
+</file>
+
+<file path=word/stylesWithEffects.xml><?xml version="1.0" encoding="utf-8"?>
+<w:styles xmlns:wpc="http://schemas.microsoft.com/office/word/2010/wordprocessingCanvas" xmlns:mc="http://schemas.openxmlformats.org/markup-compatibility/2006" xmlns:o="urn:schemas-microsoft-com:office:office" xmlns:r="http://schemas.openxmlformats.org/officeDocument/2006/relationships" xmlns:m="http://schemas.openxmlformats.org/officeDocument/2006/math" xmlns:v="urn:schemas-microsoft-com:vml" xmlns:wp14="http://schemas.microsoft.com/office/word/2010/wordprocessingDrawing" xmlns:wp="http://schemas.openxmlformats.org/drawingml/2006/wordprocessingDrawing" xmlns:w10="urn:schemas-microsoft-com:office:word" xmlns:w="http://schemas.openxmlformats.org/wordprocessingml/2006/main" xmlns:w14="http://schemas.microsoft.com/office/word/2010/wordml" xmlns:wpg="http://schemas.microsoft.com/office/word/2010/wordprocessingGroup" xmlns:wpi="http://schemas.microsoft.com/office/word/2010/wordprocessingInk" xmlns:wne="http://schemas.microsoft.com/office/word/2006/wordml" xmlns:wps="http://schemas.microsoft.com/office/word/2010/wordprocessingShape" mc:Ignorable="w14 wp14">
+  <w:docDefaults>
+    <w:rPrDefault>
+      <w:rPr>
+        <w:rFonts w:ascii="Times New Roman" w:eastAsia="宋体" w:hAnsi="Times New Roman" w:cs="Times New Roman"/>
+        <w:lang w:val="en-US" w:eastAsia="zh-CN" w:bidi="ar-SA"/>
+      </w:rPr>
+    </w:rPrDefault>
+    <w:pPrDefault/>
+  </w:docDefaults>
+  <w:latentStyles w:defLockedState="0" w:defUIPriority="99" w:defSemiHidden="1" w:defUnhideWhenUsed="1" w:defQFormat="0" w:count="267">
+    <w:lsdException w:name="Normal" w:semiHidden="0" w:uiPriority="0" w:unhideWhenUsed="0" w:qFormat="1"/>
+    <w:lsdException w:name="heading 1" w:semiHidden="0" w:uiPriority="9" w:unhideWhenUsed="0" w:qFormat="1"/>
+    <w:lsdException w:name="heading 2" w:uiPriority="9" w:qFormat="1"/>
+    <w:lsdException w:name="heading 3" w:uiPriority="9" w:qFormat="1"/>
+    <w:lsdException w:name="heading 4" w:uiPriority="9" w:qFormat="1"/>
+    <w:lsdException w:name="heading 5" w:uiPriority="9" w:qFormat="1"/>
+    <w:lsdException w:name="heading 6" w:uiPriority="9" w:qFormat="1"/>
+    <w:lsdException w:name="heading 7" w:uiPriority="9" w:qFormat="1"/>
+    <w:lsdException w:name="heading 8" w:uiPriority="9" w:qFormat="1"/>
+    <w:lsdException w:name="heading 9" w:uiPriority="9" w:qFormat="1"/>
+    <w:lsdException w:name="toc 1" w:uiPriority="39"/>
+    <w:lsdException w:name="toc 2" w:uiPriority="39"/>
+    <w:lsdException w:name="toc 3" w:uiPriority="39"/>
+    <w:lsdException w:name="toc 4" w:uiPriority="39"/>
+    <w:lsdException w:name="toc 5" w:uiPriority="39"/>
+    <w:lsdException w:name="toc 6" w:uiPriority="39"/>
+    <w:lsdException w:name="toc 7" w:uiPriority="39"/>
+    <w:lsdException w:name="toc 8" w:uiPriority="39"/>
+    <w:lsdException w:name="toc 9" w:uiPriority="39"/>
+    <w:lsdException w:name="header" w:semiHidden="0" w:qFormat="1"/>
+    <w:lsdException w:name="footer" w:semiHidden="0" w:qFormat="1"/>
+    <w:lsdException w:name="caption" w:uiPriority="35" w:qFormat="1"/>
+    <w:lsdException w:name="Title" w:semiHidden="0" w:uiPriority="10" w:unhideWhenUsed="0" w:qFormat="1"/>
+    <w:lsdException w:name="Default Paragraph Font" w:uiPriority="1"/>
+    <w:lsdException w:name="Subtitle" w:semiHidden="0" w:uiPriority="11" w:unhideWhenUsed="0" w:qFormat="1"/>
+    <w:lsdException w:name="Hyperlink" w:qFormat="1"/>
+    <w:lsdException w:name="Strong" w:semiHidden="0" w:uiPriority="22" w:unhideWhenUsed="0" w:qFormat="1"/>
+    <w:lsdException w:name="Emphasis" w:semiHidden="0" w:uiPriority="20" w:unhideWhenUsed="0" w:qFormat="1"/>
+    <w:lsdException w:name="Normal (Web)" w:qFormat="1"/>
+    <w:lsdException w:name="HTML Preformatted" w:qFormat="1"/>
+    <w:lsdException w:name="Balloon Text" w:qFormat="1"/>
+    <w:lsdException w:name="Table Grid" w:semiHidden="0" w:uiPriority="59" w:unhideWhenUsed="0" w:qFormat="1"/>
+    <w:lsdException w:name="Light Shading" w:semiHidden="0" w:uiPriority="60" w:unhideWhenUsed="0"/>
+    <w:lsdException w:name="Light List" w:semiHidden="0" w:uiPriority="61" w:unhideWhenUsed="0"/>
+    <w:lsdException w:name="Light Grid" w:semiHidden="0" w:uiPriority="62" w:unhideWhenUsed="0"/>
+    <w:lsdException w:name="Medium Shading 1" w:semiHidden="0" w:uiPriority="63" w:unhideWhenUsed="0"/>
+    <w:lsdException w:name="Medium Shading 2" w:semiHidden="0" w:uiPriority="64" w:unhideWhenUsed="0"/>
+    <w:lsdException w:name="Medium List 1" w:semiHidden="0" w:uiPriority="65" w:unhideWhenUsed="0"/>
+    <w:lsdException w:name="Medium List 2" w:semiHidden="0" w:uiPriority="66" w:unhideWhenUsed="0"/>
+    <w:lsdException w:name="Medium Grid 1" w:semiHidden="0" w:uiPriority="67" w:unhideWhenUsed="0"/>
+    <w:lsdException w:name="Medium Grid 2" w:semiHidden="0" w:uiPriority="68" w:unhideWhenUsed="0"/>
+    <w:lsdException w:name="Medium Grid 3" w:semiHidden="0" w:uiPriority="69" w:unhideWhenUsed="0"/>
+    <w:lsdException w:name="Dark List" w:semiHidden="0" w:uiPriority="70" w:unhideWhenUsed="0"/>
+    <w:lsdException w:name="Colorful Shading" w:semiHidden="0" w:uiPriority="71" w:unhideWhenUsed="0"/>
+    <w:lsdException w:name="Colorful List" w:semiHidden="0" w:uiPriority="72" w:unhideWhenUsed="0"/>
+    <w:lsdException w:name="Colorful Grid" w:semiHidden="0" w:uiPriority="73" w:unhideWhenUsed="0"/>
+    <w:lsdException w:name="Light Shading Accent 1" w:semiHidden="0" w:uiPriority="60" w:unhideWhenUsed="0"/>
+    <w:lsdException w:name="Light List Accent 1" w:semiHidden="0" w:uiPriority="61" w:unhideWhenUsed="0"/>
+    <w:lsdException w:name="Light Grid Accent 1" w:semiHidden="0" w:uiPriority="62" w:unhideWhenUsed="0"/>
+    <w:lsdException w:name="Medium Shading 1 Accent 1" w:semiHidden="0" w:uiPriority="63" w:unhideWhenUsed="0"/>
+    <w:lsdException w:name="Medium Shading 2 Accent 1" w:semiHidden="0" w:uiPriority="64" w:unhideWhenUsed="0"/>
+    <w:lsdException w:name="Medium List 1 Accent 1" w:semiHidden="0" w:uiPriority="65" w:unhideWhenUsed="0"/>
+    <w:lsdException w:name="List Paragraph" w:semiHidden="0" w:uiPriority="34" w:unhideWhenUsed="0" w:qFormat="1"/>
+    <w:lsdException w:name="Medium List 2 Accent 1" w:semiHidden="0" w:uiPriority="66" w:unhideWhenUsed="0"/>
+    <w:lsdException w:name="Medium Grid 1 Accent 1" w:semiHidden="0" w:uiPriority="67" w:unhideWhenUsed="0"/>
+    <w:lsdException w:name="Medium Grid 2 Accent 1" w:semiHidden="0" w:uiPriority="68" w:unhideWhenUsed="0"/>
+    <w:lsdException w:name="Medium Grid 3 Accent 1" w:semiHidden="0" w:uiPriority="69" w:unhideWhenUsed="0"/>
+    <w:lsdException w:name="Dark List Accent 1" w:semiHidden="0" w:uiPriority="70" w:unhideWhenUsed="0"/>
+    <w:lsdException w:name="Colorful Shading Accent 1" w:semiHidden="0" w:uiPriority="71" w:unhideWhenUsed="0"/>
+    <w:lsdException w:name="Colorful List Accent 1" w:semiHidden="0" w:uiPriority="72" w:unhideWhenUsed="0"/>
+    <w:lsdException w:name="Colorful Grid Accent 1" w:semiHidden="0" w:uiPriority="73" w:unhideWhenUsed="0"/>
+    <w:lsdException w:name="Light Shading Accent 2" w:semiHidden="0" w:uiPriority="60" w:unhideWhenUsed="0"/>
+    <w:lsdException w:name="Light List Accent 2" w:semiHidden="0" w:uiPriority="61" w:unhideWhenUsed="0"/>
+    <w:lsdException w:name="Light Grid Accent 2" w:semiHidden="0" w:uiPriority="62" w:unhideWhenUsed="0"/>
+    <w:lsdException w:name="Medium Shading 1 Accent 2" w:semiHidden="0" w:uiPriority="63" w:unhideWhenUsed="0"/>
+    <w:lsdException w:name="Medium Shading 2 Accent 2" w:semiHidden="0" w:uiPriority="64" w:unhideWhenUsed="0"/>
+    <w:lsdException w:name="Medium List 1 Accent 2" w:semiHidden="0" w:uiPriority="65" w:unhideWhenUsed="0"/>
+    <w:lsdException w:name="Medium List 2 Accent 2" w:semiHidden="0" w:uiPriority="66" w:unhideWhenUsed="0"/>
+    <w:lsdException w:name="Medium Grid 1 Accent 2" w:semiHidden="0" w:uiPriority="67" w:unhideWhenUsed="0"/>
+    <w:lsdException w:name="Medium Grid 2 Accent 2" w:semiHidden="0" w:uiPriority="68" w:unhideWhenUsed="0"/>
+    <w:lsdException w:name="Medium Grid 3 Accent 2" w:semiHidden="0" w:uiPriority="69" w:unhideWhenUsed="0"/>
+    <w:lsdException w:name="Dark List Accent 2" w:semiHidden="0" w:uiPriority="70" w:unhideWhenUsed="0"/>
+    <w:lsdException w:name="Colorful Shading Accent 2" w:semiHidden="0" w:uiPriority="71" w:unhideWhenUsed="0"/>
+    <w:lsdException w:name="Colorful List Accent 2" w:semiHidden="0" w:uiPriority="72" w:unhideWhenUsed="0"/>
+    <w:lsdException w:name="Colorful Grid Accent 2" w:semiHidden="0" w:uiPriority="73" w:unhideWhenUsed="0"/>
+    <w:lsdException w:name="Light Shading Accent 3" w:semiHidden="0" w:uiPriority="60" w:unhideWhenUsed="0"/>
+    <w:lsdException w:name="Light List Accent 3" w:semiHidden="0" w:uiPriority="61" w:unhideWhenUsed="0"/>
+    <w:lsdException w:name="Light Grid Accent 3" w:semiHidden="0" w:uiPriority="62" w:unhideWhenUsed="0"/>
+    <w:lsdException w:name="Medium Shading 1 Accent 3" w:semiHidden="0" w:uiPriority="63" w:unhideWhenUsed="0"/>
+    <w:lsdException w:name="Medium Shading 2 Accent 3" w:semiHidden="0" w:uiPriority="64" w:unhideWhenUsed="0"/>
+    <w:lsdException w:name="Medium List 1 Accent 3" w:semiHidden="0" w:uiPriority="65" w:unhideWhenUsed="0"/>
+    <w:lsdException w:name="Medium List 2 Accent 3" w:semiHidden="0" w:uiPriority="66" w:unhideWhenUsed="0"/>
+    <w:lsdException w:name="Medium Grid 1 Accent 3" w:semiHidden="0" w:uiPriority="67" w:unhideWhenUsed="0"/>
+    <w:lsdException w:name="Medium Grid 2 Accent 3" w:semiHidden="0" w:uiPriority="68" w:unhideWhenUsed="0"/>
+    <w:lsdException w:name="Medium Grid 3 Accent 3" w:semiHidden="0" w:uiPriority="69" w:unhideWhenUsed="0"/>
+    <w:lsdException w:name="Dark List Accent 3" w:semiHidden="0" w:uiPriority="70" w:unhideWhenUsed="0"/>
+    <w:lsdException w:name="Colorful Shading Accent 3" w:semiHidden="0" w:uiPriority="71" w:unhideWhenUsed="0"/>
+    <w:lsdException w:name="Colorful List Accent 3" w:semiHidden="0" w:uiPriority="72" w:unhideWhenUsed="0"/>
+    <w:lsdException w:name="Colorful Grid Accent 3" w:semiHidden="0" w:uiPriority="73" w:unhideWhenUsed="0"/>
+    <w:lsdException w:name="Light Shading Accent 4" w:semiHidden="0" w:uiPriority="60" w:unhideWhenUsed="0"/>
+    <w:lsdException w:name="Light List Accent 4" w:semiHidden="0" w:uiPriority="61" w:unhideWhenUsed="0"/>
+    <w:lsdException w:name="Light Grid Accent 4" w:semiHidden="0" w:uiPriority="62" w:unhideWhenUsed="0"/>
+    <w:lsdException w:name="Medium Shading 1 Accent 4" w:semiHidden="0" w:uiPriority="63" w:unhideWhenUsed="0"/>
+    <w:lsdException w:name="Medium Shading 2 Accent 4" w:semiHidden="0" w:uiPriority="64" w:unhideWhenUsed="0"/>
+    <w:lsdException w:name="Medium List 1 Accent 4" w:semiHidden="0" w:uiPriority="65" w:unhideWhenUsed="0"/>
+    <w:lsdException w:name="Medium List 2 Accent 4" w:semiHidden="0" w:uiPriority="66" w:unhideWhenUsed="0"/>
+    <w:lsdException w:name="Medium Grid 1 Accent 4" w:semiHidden="0" w:uiPriority="67" w:unhideWhenUsed="0"/>
+    <w:lsdException w:name="Medium Grid 2 Accent 4" w:semiHidden="0" w:uiPriority="68" w:unhideWhenUsed="0"/>
+    <w:lsdException w:name="Medium Grid 3 Accent 4" w:semiHidden="0" w:uiPriority="69" w:unhideWhenUsed="0"/>
+    <w:lsdException w:name="Dark List Accent 4" w:semiHidden="0" w:uiPriority="70" w:unhideWhenUsed="0"/>
+    <w:lsdException w:name="Colorful Shading Accent 4" w:semiHidden="0" w:uiPriority="71" w:unhideWhenUsed="0"/>
+    <w:lsdException w:name="Colorful List Accent 4" w:semiHidden="0" w:uiPriority="72" w:unhideWhenUsed="0"/>
+    <w:lsdException w:name="Colorful Grid Accent 4" w:semiHidden="0" w:uiPriority="73" w:unhideWhenUsed="0"/>
+    <w:lsdException w:name="Light Shading Accent 5" w:semiHidden="0" w:uiPriority="60" w:unhideWhenUsed="0"/>
+    <w:lsdException w:name="Light List Accent 5" w:semiHidden="0" w:uiPriority="61" w:unhideWhenUsed="0"/>
+    <w:lsdException w:name="Light Grid Accent 5" w:semiHidden="0" w:uiPriority="62" w:unhideWhenUsed="0"/>
+    <w:lsdException w:name="Medium Shading 1 Accent 5" w:semiHidden="0" w:uiPriority="63" w:unhideWhenUsed="0"/>
+    <w:lsdException w:name="Medium Shading 2 Accent 5" w:semiHidden="0" w:uiPriority="64" w:unhideWhenUsed="0"/>
+    <w:lsdException w:name="Medium List 1 Accent 5" w:semiHidden="0" w:uiPriority="65" w:unhideWhenUsed="0"/>
+    <w:lsdException w:name="Medium List 2 Accent 5" w:semiHidden="0" w:uiPriority="66" w:unhideWhenUsed="0"/>
+    <w:lsdException w:name="Medium Grid 1 Accent 5" w:semiHidden="0" w:uiPriority="67" w:unhideWhenUsed="0"/>
+    <w:lsdException w:name="Medium Grid 2 Accent 5" w:semiHidden="0" w:uiPriority="68" w:unhideWhenUsed="0"/>
+    <w:lsdException w:name="Medium Grid 3 Accent 5" w:semiHidden="0" w:uiPriority="69" w:unhideWhenUsed="0"/>
+    <w:lsdException w:name="Dark List Accent 5" w:semiHidden="0" w:uiPriority="70" w:unhideWhenUsed="0"/>
+    <w:lsdException w:name="Colorful Shading Accent 5" w:semiHidden="0" w:uiPriority="71" w:unhideWhenUsed="0"/>
+    <w:lsdException w:name="Colorful List Accent 5" w:semiHidden="0" w:uiPriority="72" w:unhideWhenUsed="0"/>
+    <w:lsdException w:name="Colorful Grid Accent 5" w:semiHidden="0" w:uiPriority="73" w:unhideWhenUsed="0"/>
+    <w:lsdException w:name="Light Shading Accent 6" w:semiHidden="0" w:uiPriority="60" w:unhideWhenUsed="0"/>
+    <w:lsdException w:name="Light List Accent 6" w:semiHidden="0" w:uiPriority="61" w:unhideWhenUsed="0"/>
+    <w:lsdException w:name="Light Grid Accent 6" w:semiHidden="0" w:uiPriority="62" w:unhideWhenUsed="0"/>
+    <w:lsdException w:name="Medium Shading 1 Accent 6" w:semiHidden="0" w:uiPriority="63" w:unhideWhenUsed="0"/>
+    <w:lsdException w:name="Medium Shading 2 Accent 6" w:semiHidden="0" w:uiPriority="64" w:unhideWhenUsed="0"/>
+    <w:lsdException w:name="Medium List 1 Accent 6" w:semiHidden="0" w:uiPriority="65" w:unhideWhenUsed="0"/>
+    <w:lsdException w:name="Medium List 2 Accent 6" w:semiHidden="0" w:uiPriority="66" w:unhideWhenUsed="0"/>
+    <w:lsdException w:name="Medium Grid 1 Accent 6" w:semiHidden="0" w:uiPriority="67" w:unhideWhenUsed="0"/>
+    <w:lsdException w:name="Medium Grid 2 Accent 6" w:semiHidden="0" w:uiPriority="68" w:unhideWhenUsed="0"/>
+    <w:lsdException w:name="Medium Grid 3 Accent 6" w:semiHidden="0" w:uiPriority="69" w:unhideWhenUsed="0"/>
+    <w:lsdException w:name="Dark List Accent 6" w:semiHidden="0" w:uiPriority="70" w:unhideWhenUsed="0"/>
+    <w:lsdException w:name="Colorful Shading Accent 6" w:semiHidden="0" w:uiPriority="71" w:unhideWhenUsed="0"/>
+    <w:lsdException w:name="Colorful List Accent 6" w:semiHidden="0" w:uiPriority="72" w:unhideWhenUsed="0"/>
+    <w:lsdException w:name="Colorful Grid Accent 6" w:semiHidden="0" w:uiPriority="73" w:unhideWhenUsed="0"/>
+    <w:lsdException w:name="Subtle Emphasis" w:semiHidden="0" w:uiPriority="19" w:unhideWhenUsed="0" w:qFormat="1"/>
+    <w:lsdException w:name="Intense Emphasis" w:semiHidden="0" w:uiPriority="21" w:unhideWhenUsed="0" w:qFormat="1"/>
+    <w:lsdException w:name="Subtle Reference" w:semiHidden="0" w:uiPriority="31" w:unhideWhenUsed="0" w:qFormat="1"/>
+    <w:lsdException w:name="Intense Reference" w:semiHidden="0" w:uiPriority="32" w:unhideWhenUsed="0" w:qFormat="1"/>
+    <w:lsdException w:name="Book Title" w:semiHidden="0" w:uiPriority="33" w:unhideWhenUsed="0" w:qFormat="1"/>
+    <w:lsdException w:name="Bibliography" w:uiPriority="37"/>
+    <w:lsdException w:name="TOC Heading" w:uiPriority="39" w:qFormat="1"/>
+  </w:latentStyles>
+  <w:style w:type="paragraph" w:default="1" w:styleId="a">
+    <w:name w:val="Normal"/>
+    <w:qFormat/>
+    <w:pPr>
+      <w:widowControl w:val="0"/>
+      <w:jc w:val="both"/>
+    </w:pPr>
+    <w:rPr>
+      <w:rFonts w:asciiTheme="minorHAnsi" w:eastAsiaTheme="minorEastAsia" w:hAnsiTheme="minorHAnsi" w:cstheme="minorBidi"/>
+      <w:kern w:val="2"/>
+      <w:sz w:val="21"/>
+      <w:szCs w:val="22"/>
+    </w:rPr>
+  </w:style>
+  <w:style w:type="character" w:default="1" w:styleId="a0">
+    <w:name w:val="Default Paragraph Font"/>
+    <w:uiPriority w:val="1"/>
+    <w:semiHidden/>
+    <w:unhideWhenUsed/>
+  </w:style>
+  <w:style w:type="table" w:default="1" w:styleId="a1">
+    <w:name w:val="Normal Table"/>
     <w:uiPriority w:val="99"/>
+    <w:semiHidden/>
+    <w:unhideWhenUsed/>
+    <w:tblPr>
+      <w:tblInd w:w="0" w:type="dxa"/>
+      <w:tblCellMar>
+        <w:top w:w="0" w:type="dxa"/>
+        <w:left w:w="108" w:type="dxa"/>
+        <w:bottom w:w="0" w:type="dxa"/>
+        <w:right w:w="108" w:type="dxa"/>
+      </w:tblCellMar>
+    </w:tblPr>
+  </w:style>
+  <w:style w:type="numbering" w:default="1" w:styleId="a2">
+    <w:name w:val="No List"/>
+    <w:uiPriority w:val="99"/>
+    <w:semiHidden/>
+    <w:unhideWhenUsed/>
+  </w:style>
+  <w:style w:type="paragraph" w:styleId="a3">
+    <w:name w:val="Balloon Text"/>
+    <w:basedOn w:val="a"/>
+    <w:link w:val="Char"/>
+    <w:uiPriority w:val="99"/>
+    <w:semiHidden/>
+    <w:unhideWhenUsed/>
+    <w:qFormat/>
     <w:rPr>
-      <w:rFonts w:ascii="宋体" w:hAnsi="宋体" w:eastAsia="宋体" w:cs="宋体"/>
+      <w:sz w:val="18"/>
+      <w:szCs w:val="18"/>
+    </w:rPr>
+  </w:style>
+  <w:style w:type="paragraph" w:styleId="a4">
+    <w:name w:val="footer"/>
+    <w:basedOn w:val="a"/>
+    <w:link w:val="Char0"/>
+    <w:uiPriority w:val="99"/>
+    <w:unhideWhenUsed/>
+    <w:qFormat/>
+    <w:pPr>
+      <w:tabs>
+        <w:tab w:val="center" w:pos="4153"/>
+        <w:tab w:val="right" w:pos="8306"/>
+      </w:tabs>
+      <w:snapToGrid w:val="0"/>
+      <w:jc w:val="left"/>
+    </w:pPr>
+    <w:rPr>
+      <w:sz w:val="18"/>
+      <w:szCs w:val="18"/>
+    </w:rPr>
+  </w:style>
+  <w:style w:type="paragraph" w:styleId="a5">
+    <w:name w:val="header"/>
+    <w:basedOn w:val="a"/>
+    <w:link w:val="Char1"/>
+    <w:uiPriority w:val="99"/>
+    <w:unhideWhenUsed/>
+    <w:qFormat/>
+    <w:pPr>
+      <w:pBdr>
+        <w:bottom w:val="single" w:sz="6" w:space="1" w:color="auto"/>
+      </w:pBdr>
+      <w:tabs>
+        <w:tab w:val="center" w:pos="4153"/>
+        <w:tab w:val="right" w:pos="8306"/>
+      </w:tabs>
+      <w:snapToGrid w:val="0"/>
+      <w:jc w:val="center"/>
+    </w:pPr>
+    <w:rPr>
+      <w:sz w:val="18"/>
+      <w:szCs w:val="18"/>
+    </w:rPr>
+  </w:style>
+  <w:style w:type="paragraph" w:styleId="HTML">
+    <w:name w:val="HTML Preformatted"/>
+    <w:basedOn w:val="a"/>
+    <w:link w:val="HTMLChar"/>
+    <w:uiPriority w:val="99"/>
+    <w:semiHidden/>
+    <w:unhideWhenUsed/>
+    <w:qFormat/>
+    <w:pPr>
+      <w:widowControl/>
+      <w:tabs>
+        <w:tab w:val="left" w:pos="916"/>
+        <w:tab w:val="left" w:pos="1832"/>
+        <w:tab w:val="left" w:pos="2748"/>
+        <w:tab w:val="left" w:pos="3664"/>
+        <w:tab w:val="left" w:pos="4580"/>
+        <w:tab w:val="left" w:pos="5496"/>
+        <w:tab w:val="left" w:pos="6412"/>
+        <w:tab w:val="left" w:pos="7328"/>
+        <w:tab w:val="left" w:pos="8244"/>
+        <w:tab w:val="left" w:pos="9160"/>
+        <w:tab w:val="left" w:pos="10076"/>
+        <w:tab w:val="left" w:pos="10992"/>
+        <w:tab w:val="left" w:pos="11908"/>
+        <w:tab w:val="left" w:pos="12824"/>
+        <w:tab w:val="left" w:pos="13740"/>
+        <w:tab w:val="left" w:pos="14656"/>
+      </w:tabs>
+      <w:jc w:val="left"/>
+    </w:pPr>
+    <w:rPr>
+      <w:rFonts w:ascii="宋体" w:eastAsia="宋体" w:hAnsi="宋体" w:cs="宋体"/>
+      <w:kern w:val="0"/>
+      <w:sz w:val="24"/>
+      <w:szCs w:val="24"/>
+    </w:rPr>
+  </w:style>
+  <w:style w:type="paragraph" w:styleId="a6">
+    <w:name w:val="Normal (Web)"/>
+    <w:basedOn w:val="a"/>
+    <w:uiPriority w:val="99"/>
+    <w:semiHidden/>
+    <w:unhideWhenUsed/>
+    <w:qFormat/>
+    <w:pPr>
+      <w:spacing w:beforeAutospacing="1" w:afterAutospacing="1"/>
+      <w:jc w:val="left"/>
+    </w:pPr>
+    <w:rPr>
+      <w:rFonts w:cs="Times New Roman"/>
+      <w:kern w:val="0"/>
+      <w:sz w:val="24"/>
+    </w:rPr>
+  </w:style>
+  <w:style w:type="table" w:styleId="a7">
+    <w:name w:val="Table Grid"/>
+    <w:basedOn w:val="a1"/>
+    <w:uiPriority w:val="59"/>
+    <w:qFormat/>
+    <w:tblPr>
+      <w:tblInd w:w="0" w:type="dxa"/>
+      <w:tblBorders>
+        <w:top w:val="single" w:sz="4" w:space="0" w:color="auto"/>
+        <w:left w:val="single" w:sz="4" w:space="0" w:color="auto"/>
+        <w:bottom w:val="single" w:sz="4" w:space="0" w:color="auto"/>
+        <w:right w:val="single" w:sz="4" w:space="0" w:color="auto"/>
+        <w:insideH w:val="single" w:sz="4" w:space="0" w:color="auto"/>
+        <w:insideV w:val="single" w:sz="4" w:space="0" w:color="auto"/>
+      </w:tblBorders>
+      <w:tblCellMar>
+        <w:top w:w="0" w:type="dxa"/>
+        <w:left w:w="108" w:type="dxa"/>
+        <w:bottom w:w="0" w:type="dxa"/>
+        <w:right w:w="108" w:type="dxa"/>
+      </w:tblCellMar>
+    </w:tblPr>
+  </w:style>
+  <w:style w:type="character" w:styleId="a8">
+    <w:name w:val="Strong"/>
+    <w:basedOn w:val="a0"/>
+    <w:uiPriority w:val="22"/>
+    <w:qFormat/>
+    <w:rPr>
+      <w:b/>
+    </w:rPr>
+  </w:style>
+  <w:style w:type="character" w:styleId="a9">
+    <w:name w:val="Hyperlink"/>
+    <w:basedOn w:val="a0"/>
+    <w:uiPriority w:val="99"/>
+    <w:semiHidden/>
+    <w:unhideWhenUsed/>
+    <w:qFormat/>
+    <w:rPr>
+      <w:color w:val="0000FF"/>
+      <w:u w:val="single"/>
+    </w:rPr>
+  </w:style>
+  <w:style w:type="character" w:customStyle="1" w:styleId="Char1">
+    <w:name w:val="页眉 Char"/>
+    <w:basedOn w:val="a0"/>
+    <w:link w:val="a5"/>
+    <w:uiPriority w:val="99"/>
+    <w:qFormat/>
+    <w:rPr>
+      <w:sz w:val="18"/>
+      <w:szCs w:val="18"/>
+    </w:rPr>
+  </w:style>
+  <w:style w:type="character" w:customStyle="1" w:styleId="Char0">
+    <w:name w:val="页脚 Char"/>
+    <w:basedOn w:val="a0"/>
+    <w:link w:val="a4"/>
+    <w:uiPriority w:val="99"/>
+    <w:qFormat/>
+    <w:rPr>
+      <w:sz w:val="18"/>
+      <w:szCs w:val="18"/>
+    </w:rPr>
+  </w:style>
+  <w:style w:type="paragraph" w:styleId="aa">
+    <w:name w:val="List Paragraph"/>
+    <w:basedOn w:val="a"/>
+    <w:uiPriority w:val="34"/>
+    <w:qFormat/>
+    <w:pPr>
+      <w:ind w:firstLineChars="200" w:firstLine="420"/>
+    </w:pPr>
+  </w:style>
+  <w:style w:type="character" w:customStyle="1" w:styleId="Char">
+    <w:name w:val="批注框文本 Char"/>
+    <w:basedOn w:val="a0"/>
+    <w:link w:val="a3"/>
+    <w:uiPriority w:val="99"/>
+    <w:semiHidden/>
+    <w:qFormat/>
+    <w:rPr>
+      <w:sz w:val="18"/>
+      <w:szCs w:val="18"/>
+    </w:rPr>
+  </w:style>
+  <w:style w:type="character" w:customStyle="1" w:styleId="HTMLChar">
+    <w:name w:val="HTML 预设格式 Char"/>
+    <w:basedOn w:val="a0"/>
+    <w:link w:val="HTML"/>
+    <w:uiPriority w:val="99"/>
+    <w:semiHidden/>
+    <w:qFormat/>
+    <w:rPr>
+      <w:rFonts w:ascii="宋体" w:eastAsia="宋体" w:hAnsi="宋体" w:cs="宋体"/>
       <w:kern w:val="0"/>
       <w:sz w:val="24"/>
       <w:szCs w:val="24"/>
@@ -4223,6 +4464,7 @@
     </a:fmtScheme>
   </a:themeElements>
   <a:objectDefaults/>
+  <a:extraClrSchemeLst/>
 </a:theme>
 </file>
 

</xml_diff>